<commit_message>
[ADD] CREATE-DB-SCRIPT, updated to SOFTWARE-DOCS
</commit_message>
<xml_diff>
--- a/DOCUMENTATION/SOFTWARE-DOCS.docx
+++ b/DOCUMENTATION/SOFTWARE-DOCS.docx
@@ -9,8 +9,8 @@
           <w:rFonts w:asciiTheme="majorHAnsi" w:hAnsiTheme="majorHAnsi" w:cstheme="majorHAnsi"/>
           <w:b/>
           <w:bCs/>
-          <w:sz w:val="24"/>
-          <w:szCs w:val="24"/>
+          <w:sz w:val="32"/>
+          <w:szCs w:val="32"/>
           <w:u w:val="single"/>
         </w:rPr>
       </w:pPr>
@@ -19,8 +19,8 @@
           <w:rFonts w:asciiTheme="majorHAnsi" w:hAnsiTheme="majorHAnsi" w:cstheme="majorHAnsi"/>
           <w:b/>
           <w:bCs/>
-          <w:sz w:val="24"/>
-          <w:szCs w:val="24"/>
+          <w:sz w:val="32"/>
+          <w:szCs w:val="32"/>
           <w:u w:val="single"/>
         </w:rPr>
         <w:t>Software Documentation</w:t>
@@ -47,6 +47,73 @@
           <w:szCs w:val="24"/>
         </w:rPr>
       </w:pPr>
+      <w:r>
+        <w:rPr>
+          <w:rFonts w:asciiTheme="majorHAnsi" w:hAnsiTheme="majorHAnsi" w:cstheme="majorHAnsi"/>
+          <w:b/>
+          <w:bCs/>
+          <w:noProof/>
+          <w:sz w:val="24"/>
+          <w:szCs w:val="24"/>
+          <w:u w:val="single"/>
+          <w:lang w:val="en-US"/>
+        </w:rPr>
+        <w:drawing>
+          <wp:anchor distT="0" distB="0" distL="114300" distR="114300" simplePos="0" relativeHeight="251658240" behindDoc="0" locked="0" layoutInCell="1" allowOverlap="1">
+            <wp:simplePos x="0" y="0"/>
+            <wp:positionH relativeFrom="margin">
+              <wp:align>right</wp:align>
+            </wp:positionH>
+            <wp:positionV relativeFrom="paragraph">
+              <wp:posOffset>395605</wp:posOffset>
+            </wp:positionV>
+            <wp:extent cx="6645910" cy="3696335"/>
+            <wp:effectExtent l="0" t="0" r="2540" b="0"/>
+            <wp:wrapTopAndBottom/>
+            <wp:docPr id="1" name="תמונה 1"/>
+            <wp:cNvGraphicFramePr>
+              <a:graphicFrameLocks xmlns:a="http://schemas.openxmlformats.org/drawingml/2006/main" noChangeAspect="1"/>
+            </wp:cNvGraphicFramePr>
+            <a:graphic xmlns:a="http://schemas.openxmlformats.org/drawingml/2006/main">
+              <a:graphicData uri="http://schemas.openxmlformats.org/drawingml/2006/picture">
+                <pic:pic xmlns:pic="http://schemas.openxmlformats.org/drawingml/2006/picture">
+                  <pic:nvPicPr>
+                    <pic:cNvPr id="1" name="EER Diagram.png"/>
+                    <pic:cNvPicPr/>
+                  </pic:nvPicPr>
+                  <pic:blipFill>
+                    <a:blip r:embed="rId8">
+                      <a:extLst>
+                        <a:ext uri="{28A0092B-C50C-407E-A947-70E740481C1C}">
+                          <a14:useLocalDpi xmlns:a14="http://schemas.microsoft.com/office/drawing/2010/main" val="0"/>
+                        </a:ext>
+                      </a:extLst>
+                    </a:blip>
+                    <a:stretch>
+                      <a:fillRect/>
+                    </a:stretch>
+                  </pic:blipFill>
+                  <pic:spPr>
+                    <a:xfrm>
+                      <a:off x="0" y="0"/>
+                      <a:ext cx="6645910" cy="3696335"/>
+                    </a:xfrm>
+                    <a:prstGeom prst="rect">
+                      <a:avLst/>
+                    </a:prstGeom>
+                  </pic:spPr>
+                </pic:pic>
+              </a:graphicData>
+            </a:graphic>
+            <wp14:sizeRelH relativeFrom="page">
+              <wp14:pctWidth>0</wp14:pctWidth>
+            </wp14:sizeRelH>
+            <wp14:sizeRelV relativeFrom="page">
+              <wp14:pctHeight>0</wp14:pctHeight>
+            </wp14:sizeRelV>
+          </wp:anchor>
+        </w:drawing>
+      </w:r>
       <w:r>
         <w:rPr>
           <w:rFonts w:asciiTheme="majorHAnsi" w:hAnsiTheme="majorHAnsi" w:cstheme="majorHAnsi"/>
@@ -19553,7 +19620,59 @@
           <w:sz w:val="24"/>
           <w:szCs w:val="24"/>
         </w:rPr>
-        <w:t>The artist_genre View</w:t>
+        <w:t>The Artist_G</w:t>
+      </w:r>
+      <w:r>
+        <w:rPr>
+          <w:rFonts w:cstheme="majorHAnsi"/>
+          <w:color w:val="555555"/>
+          <w:sz w:val="24"/>
+          <w:szCs w:val="24"/>
+        </w:rPr>
+        <w:t>enre View</w:t>
+      </w:r>
+    </w:p>
+    <w:p>
+      <w:r>
+        <w:rPr>
+          <w:noProof/>
+          <w:lang w:val="en-US"/>
+        </w:rPr>
+        <w:drawing>
+          <wp:inline distT="0" distB="0" distL="0" distR="0" wp14:anchorId="35B21C2B" wp14:editId="18EC86DD">
+            <wp:extent cx="2638425" cy="590550"/>
+            <wp:effectExtent l="0" t="0" r="9525" b="0"/>
+            <wp:docPr id="2" name="תמונה 2"/>
+            <wp:cNvGraphicFramePr>
+              <a:graphicFrameLocks xmlns:a="http://schemas.openxmlformats.org/drawingml/2006/main" noChangeAspect="1"/>
+            </wp:cNvGraphicFramePr>
+            <a:graphic xmlns:a="http://schemas.openxmlformats.org/drawingml/2006/main">
+              <a:graphicData uri="http://schemas.openxmlformats.org/drawingml/2006/picture">
+                <pic:pic xmlns:pic="http://schemas.openxmlformats.org/drawingml/2006/picture">
+                  <pic:nvPicPr>
+                    <pic:cNvPr id="1" name=""/>
+                    <pic:cNvPicPr/>
+                  </pic:nvPicPr>
+                  <pic:blipFill>
+                    <a:blip r:embed="rId9"/>
+                    <a:stretch>
+                      <a:fillRect/>
+                    </a:stretch>
+                  </pic:blipFill>
+                  <pic:spPr>
+                    <a:xfrm>
+                      <a:off x="0" y="0"/>
+                      <a:ext cx="2638425" cy="590550"/>
+                    </a:xfrm>
+                    <a:prstGeom prst="rect">
+                      <a:avLst/>
+                    </a:prstGeom>
+                  </pic:spPr>
+                </pic:pic>
+              </a:graphicData>
+            </a:graphic>
+          </wp:inline>
+        </w:drawing>
       </w:r>
     </w:p>
     <w:p>
@@ -19595,7 +19714,14 @@
           <w:rFonts w:asciiTheme="majorHAnsi" w:hAnsiTheme="majorHAnsi" w:cstheme="majorHAnsi"/>
           <w:color w:val="555555"/>
         </w:rPr>
-        <w:t>The artist_genre</w:t>
+        <w:t>The Artist_G</w:t>
+      </w:r>
+      <w:r>
+        <w:rPr>
+          <w:rFonts w:asciiTheme="majorHAnsi" w:hAnsiTheme="majorHAnsi" w:cstheme="majorHAnsi"/>
+          <w:color w:val="555555"/>
+        </w:rPr>
+        <w:t>enre</w:t>
       </w:r>
       <w:r>
         <w:rPr>
@@ -19655,7 +19781,59 @@
           <w:sz w:val="24"/>
           <w:szCs w:val="24"/>
         </w:rPr>
-        <w:t>The artist_with_future_events View</w:t>
+        <w:t>The Artist_With_Future_E</w:t>
+      </w:r>
+      <w:r>
+        <w:rPr>
+          <w:rFonts w:cstheme="majorHAnsi"/>
+          <w:color w:val="555555"/>
+          <w:sz w:val="24"/>
+          <w:szCs w:val="24"/>
+        </w:rPr>
+        <w:t>vents View</w:t>
+      </w:r>
+    </w:p>
+    <w:p>
+      <w:r>
+        <w:rPr>
+          <w:noProof/>
+          <w:lang w:val="en-US"/>
+        </w:rPr>
+        <w:drawing>
+          <wp:inline distT="0" distB="0" distL="0" distR="0" wp14:anchorId="2B7FF60B" wp14:editId="20D928DE">
+            <wp:extent cx="5419725" cy="1152525"/>
+            <wp:effectExtent l="0" t="0" r="9525" b="9525"/>
+            <wp:docPr id="3" name="תמונה 3"/>
+            <wp:cNvGraphicFramePr>
+              <a:graphicFrameLocks xmlns:a="http://schemas.openxmlformats.org/drawingml/2006/main" noChangeAspect="1"/>
+            </wp:cNvGraphicFramePr>
+            <a:graphic xmlns:a="http://schemas.openxmlformats.org/drawingml/2006/main">
+              <a:graphicData uri="http://schemas.openxmlformats.org/drawingml/2006/picture">
+                <pic:pic xmlns:pic="http://schemas.openxmlformats.org/drawingml/2006/picture">
+                  <pic:nvPicPr>
+                    <pic:cNvPr id="1" name=""/>
+                    <pic:cNvPicPr/>
+                  </pic:nvPicPr>
+                  <pic:blipFill>
+                    <a:blip r:embed="rId10"/>
+                    <a:stretch>
+                      <a:fillRect/>
+                    </a:stretch>
+                  </pic:blipFill>
+                  <pic:spPr>
+                    <a:xfrm>
+                      <a:off x="0" y="0"/>
+                      <a:ext cx="5419725" cy="1152525"/>
+                    </a:xfrm>
+                    <a:prstGeom prst="rect">
+                      <a:avLst/>
+                    </a:prstGeom>
+                  </pic:spPr>
+                </pic:pic>
+              </a:graphicData>
+            </a:graphic>
+          </wp:inline>
+        </w:drawing>
       </w:r>
     </w:p>
     <w:p>
@@ -19704,7 +19882,14 @@
           <w:rFonts w:asciiTheme="majorHAnsi" w:hAnsiTheme="majorHAnsi" w:cstheme="majorHAnsi"/>
           <w:color w:val="555555"/>
         </w:rPr>
-        <w:t>artist_with_future_events</w:t>
+        <w:t>Artist_With_Future_E</w:t>
+      </w:r>
+      <w:r>
+        <w:rPr>
+          <w:rFonts w:asciiTheme="majorHAnsi" w:hAnsiTheme="majorHAnsi" w:cstheme="majorHAnsi"/>
+          <w:color w:val="555555"/>
+        </w:rPr>
+        <w:t>vents</w:t>
       </w:r>
       <w:r>
         <w:rPr>
@@ -19727,8 +19912,6 @@
         </w:rPr>
         <w:t>s being used by the queries, so the relevant results will include only future events</w:t>
       </w:r>
-      <w:bookmarkStart w:id="3" w:name="_GoBack"/>
-      <w:bookmarkEnd w:id="3"/>
       <w:r>
         <w:rPr>
           <w:rFonts w:asciiTheme="majorHAnsi" w:hAnsiTheme="majorHAnsi" w:cstheme="majorHAnsi"/>
@@ -19767,7 +19950,7 @@
       <w:pPr>
         <w:bidi/>
         <w:rPr>
-          <w:rFonts w:asciiTheme="majorHAnsi" w:hAnsiTheme="majorHAnsi" w:hint="cs"/>
+          <w:rFonts w:asciiTheme="majorHAnsi" w:hAnsiTheme="majorHAnsi"/>
           <w:b/>
           <w:bCs/>
           <w:sz w:val="24"/>
@@ -19781,7 +19964,7 @@
       <w:pPr>
         <w:bidi/>
         <w:rPr>
-          <w:rFonts w:asciiTheme="majorHAnsi" w:hAnsiTheme="majorHAnsi" w:hint="cs"/>
+          <w:rFonts w:asciiTheme="majorHAnsi" w:hAnsiTheme="majorHAnsi"/>
           <w:b/>
           <w:bCs/>
           <w:color w:val="FF0000"/>
@@ -19914,8 +20097,8 @@
           <w:szCs w:val="24"/>
         </w:rPr>
       </w:pPr>
-      <w:bookmarkStart w:id="4" w:name="idm139885647548592"/>
-      <w:bookmarkEnd w:id="4"/>
+      <w:bookmarkStart w:id="3" w:name="idm139885647548592"/>
+      <w:bookmarkEnd w:id="3"/>
       <w:r>
         <w:rPr>
           <w:rFonts w:cstheme="majorHAnsi"/>
@@ -20012,8 +20195,8 @@
           <w:szCs w:val="24"/>
         </w:rPr>
       </w:pPr>
-      <w:bookmarkStart w:id="5" w:name="idm139885647546816"/>
-      <w:bookmarkEnd w:id="5"/>
+      <w:bookmarkStart w:id="4" w:name="idm139885647546816"/>
+      <w:bookmarkEnd w:id="4"/>
       <w:r>
         <w:rPr>
           <w:rFonts w:cstheme="majorHAnsi"/>
@@ -21429,8 +21612,82 @@
           <w:iCs/>
           <w:color w:val="555555"/>
         </w:rPr>
-        <w:t>query_top_artists:</w:t>
-      </w:r>
+        <w:t>The top_artists Query:</w:t>
+      </w:r>
+    </w:p>
+    <w:p>
+      <w:pPr>
+        <w:pStyle w:val="NormalWeb"/>
+        <w:shd w:val="clear" w:color="auto" w:fill="FFFFFF"/>
+        <w:spacing w:before="0" w:beforeAutospacing="0" w:after="0" w:afterAutospacing="0"/>
+        <w:ind w:left="720"/>
+        <w:textAlignment w:val="baseline"/>
+        <w:rPr>
+          <w:rFonts w:asciiTheme="majorHAnsi" w:hAnsiTheme="majorHAnsi" w:cstheme="majorHAnsi"/>
+          <w:b/>
+          <w:i/>
+          <w:iCs/>
+          <w:color w:val="555555"/>
+        </w:rPr>
+      </w:pPr>
+    </w:p>
+    <w:p>
+      <w:pPr>
+        <w:pStyle w:val="NormalWeb"/>
+        <w:shd w:val="clear" w:color="auto" w:fill="FFFFFF"/>
+        <w:spacing w:before="0" w:beforeAutospacing="0" w:after="0" w:afterAutospacing="0"/>
+        <w:ind w:left="720"/>
+        <w:textAlignment w:val="baseline"/>
+        <w:rPr>
+          <w:rFonts w:asciiTheme="majorHAnsi" w:hAnsiTheme="majorHAnsi" w:cstheme="majorHAnsi"/>
+          <w:b/>
+          <w:i/>
+          <w:iCs/>
+          <w:color w:val="555555"/>
+        </w:rPr>
+      </w:pPr>
+      <w:r>
+        <w:rPr>
+          <w:noProof/>
+        </w:rPr>
+        <w:drawing>
+          <wp:inline distT="0" distB="0" distL="0" distR="0" wp14:anchorId="631758A6" wp14:editId="41295D69">
+            <wp:extent cx="5410200" cy="2295525"/>
+            <wp:effectExtent l="0" t="0" r="0" b="9525"/>
+            <wp:docPr id="15" name="תמונה 15"/>
+            <wp:cNvGraphicFramePr>
+              <a:graphicFrameLocks xmlns:a="http://schemas.openxmlformats.org/drawingml/2006/main" noChangeAspect="1"/>
+            </wp:cNvGraphicFramePr>
+            <a:graphic xmlns:a="http://schemas.openxmlformats.org/drawingml/2006/main">
+              <a:graphicData uri="http://schemas.openxmlformats.org/drawingml/2006/picture">
+                <pic:pic xmlns:pic="http://schemas.openxmlformats.org/drawingml/2006/picture">
+                  <pic:nvPicPr>
+                    <pic:cNvPr id="1" name=""/>
+                    <pic:cNvPicPr/>
+                  </pic:nvPicPr>
+                  <pic:blipFill>
+                    <a:blip r:embed="rId11"/>
+                    <a:stretch>
+                      <a:fillRect/>
+                    </a:stretch>
+                  </pic:blipFill>
+                  <pic:spPr>
+                    <a:xfrm>
+                      <a:off x="0" y="0"/>
+                      <a:ext cx="5410200" cy="2295525"/>
+                    </a:xfrm>
+                    <a:prstGeom prst="rect">
+                      <a:avLst/>
+                    </a:prstGeom>
+                  </pic:spPr>
+                </pic:pic>
+              </a:graphicData>
+            </a:graphic>
+          </wp:inline>
+        </w:drawing>
+      </w:r>
+      <w:bookmarkStart w:id="5" w:name="_GoBack"/>
+      <w:bookmarkEnd w:id="5"/>
     </w:p>
     <w:p>
       <w:pPr>
@@ -21447,42 +21704,6 @@
           <w:lang w:val="en-AU"/>
         </w:rPr>
       </w:pPr>
-      <w:r>
-        <w:rPr>
-          <w:rFonts w:asciiTheme="majorHAnsi" w:hAnsiTheme="majorHAnsi" w:cstheme="majorHAnsi"/>
-          <w:bCs/>
-          <w:color w:val="555555"/>
-          <w:lang w:val="en-AU"/>
-        </w:rPr>
-        <w:t>This query receives</w:t>
-      </w:r>
-      <w:r>
-        <w:rPr>
-          <w:rFonts w:asciiTheme="majorHAnsi" w:hAnsiTheme="majorHAnsi" w:cstheme="majorHAnsi"/>
-          <w:bCs/>
-          <w:color w:val="555555"/>
-          <w:lang w:val="en-AU"/>
-        </w:rPr>
-        <w:t xml:space="preserve"> </w:t>
-      </w:r>
-      <w:r>
-        <w:rPr>
-          <w:rFonts w:asciiTheme="majorHAnsi" w:hAnsiTheme="majorHAnsi" w:cstheme="majorHAnsi"/>
-          <w:bCs/>
-          <w:color w:val="555555"/>
-          <w:lang w:val="en-AU"/>
-        </w:rPr>
-        <w:t xml:space="preserve">the parameters: </w:t>
-      </w:r>
-      <w:r>
-        <w:rPr>
-          <w:rFonts w:asciiTheme="majorHAnsi" w:hAnsiTheme="majorHAnsi" w:cstheme="majorHAnsi"/>
-          <w:bCs/>
-          <w:color w:val="555555"/>
-          <w:lang w:val="en-AU"/>
-        </w:rPr>
-        <w:t>inGenre, numListeners, numSongs and countryName.</w:t>
-      </w:r>
     </w:p>
     <w:p>
       <w:pPr>
@@ -21506,7 +21727,7 @@
           <w:color w:val="555555"/>
           <w:lang w:val="en-AU"/>
         </w:rPr>
-        <w:t xml:space="preserve">The query then returns a list of artists </w:t>
+        <w:t>This query receives</w:t>
       </w:r>
       <w:r>
         <w:rPr>
@@ -21515,7 +21736,7 @@
           <w:color w:val="555555"/>
           <w:lang w:val="en-AU"/>
         </w:rPr>
-        <w:t xml:space="preserve">of </w:t>
+        <w:t xml:space="preserve"> </w:t>
       </w:r>
       <w:r>
         <w:rPr>
@@ -21524,7 +21745,7 @@
           <w:color w:val="555555"/>
           <w:lang w:val="en-AU"/>
         </w:rPr>
-        <w:t>genre</w:t>
+        <w:t xml:space="preserve">the parameters: </w:t>
       </w:r>
       <w:r>
         <w:rPr>
@@ -21533,61 +21754,7 @@
           <w:color w:val="555555"/>
           <w:lang w:val="en-AU"/>
         </w:rPr>
-        <w:t xml:space="preserve"> “inGenre”</w:t>
-      </w:r>
-      <w:r>
-        <w:rPr>
-          <w:rFonts w:asciiTheme="majorHAnsi" w:hAnsiTheme="majorHAnsi" w:cstheme="majorHAnsi"/>
-          <w:bCs/>
-          <w:color w:val="555555"/>
-          <w:lang w:val="en-AU"/>
-        </w:rPr>
-        <w:t xml:space="preserve">, that </w:t>
-      </w:r>
-      <w:r>
-        <w:rPr>
-          <w:rFonts w:asciiTheme="majorHAnsi" w:hAnsiTheme="majorHAnsi" w:cstheme="majorHAnsi"/>
-          <w:bCs/>
-          <w:color w:val="555555"/>
-          <w:lang w:val="en-AU"/>
-        </w:rPr>
-        <w:t xml:space="preserve">released at least “numSongs” tracks with at least “numListeners” listeners, </w:t>
-      </w:r>
-      <w:r>
-        <w:rPr>
-          <w:rFonts w:asciiTheme="majorHAnsi" w:hAnsiTheme="majorHAnsi" w:cstheme="majorHAnsi"/>
-          <w:bCs/>
-          <w:color w:val="555555"/>
-          <w:lang w:val="en-AU"/>
-        </w:rPr>
-        <w:t>and their events</w:t>
-      </w:r>
-      <w:r>
-        <w:rPr>
-          <w:rFonts w:asciiTheme="majorHAnsi" w:hAnsiTheme="majorHAnsi" w:cstheme="majorHAnsi"/>
-          <w:bCs/>
-          <w:color w:val="555555"/>
-          <w:lang w:val="en-AU"/>
-        </w:rPr>
-        <w:t xml:space="preserve"> in the given “countryName”</w:t>
-      </w:r>
-      <w:r>
-        <w:rPr>
-          <w:rFonts w:asciiTheme="majorHAnsi" w:hAnsiTheme="majorHAnsi" w:cstheme="majorHAnsi"/>
-          <w:bCs/>
-          <w:color w:val="555555"/>
-          <w:lang w:val="en-AU"/>
-        </w:rPr>
-        <w:t xml:space="preserve">. </w:t>
-      </w:r>
-      <w:r>
-        <w:rPr>
-          <w:rFonts w:asciiTheme="majorHAnsi" w:hAnsiTheme="majorHAnsi" w:cstheme="majorHAnsi"/>
-          <w:bCs/>
-          <w:color w:val="555555"/>
-          <w:lang w:val="en-AU"/>
-        </w:rPr>
-        <w:t xml:space="preserve"> </w:t>
+        <w:t>inGenre, numListeners, numSongs and countryName.</w:t>
       </w:r>
     </w:p>
     <w:p>
@@ -21612,6 +21779,112 @@
           <w:color w:val="555555"/>
           <w:lang w:val="en-AU"/>
         </w:rPr>
+        <w:t xml:space="preserve">The query then returns a list of artists </w:t>
+      </w:r>
+      <w:r>
+        <w:rPr>
+          <w:rFonts w:asciiTheme="majorHAnsi" w:hAnsiTheme="majorHAnsi" w:cstheme="majorHAnsi"/>
+          <w:bCs/>
+          <w:color w:val="555555"/>
+          <w:lang w:val="en-AU"/>
+        </w:rPr>
+        <w:t xml:space="preserve">of </w:t>
+      </w:r>
+      <w:r>
+        <w:rPr>
+          <w:rFonts w:asciiTheme="majorHAnsi" w:hAnsiTheme="majorHAnsi" w:cstheme="majorHAnsi"/>
+          <w:bCs/>
+          <w:color w:val="555555"/>
+          <w:lang w:val="en-AU"/>
+        </w:rPr>
+        <w:t>genre</w:t>
+      </w:r>
+      <w:r>
+        <w:rPr>
+          <w:rFonts w:asciiTheme="majorHAnsi" w:hAnsiTheme="majorHAnsi" w:cstheme="majorHAnsi"/>
+          <w:bCs/>
+          <w:color w:val="555555"/>
+          <w:lang w:val="en-AU"/>
+        </w:rPr>
+        <w:t xml:space="preserve"> “inGenre”</w:t>
+      </w:r>
+      <w:r>
+        <w:rPr>
+          <w:rFonts w:asciiTheme="majorHAnsi" w:hAnsiTheme="majorHAnsi" w:cstheme="majorHAnsi"/>
+          <w:bCs/>
+          <w:color w:val="555555"/>
+          <w:lang w:val="en-AU"/>
+        </w:rPr>
+        <w:t xml:space="preserve">, that </w:t>
+      </w:r>
+      <w:r>
+        <w:rPr>
+          <w:rFonts w:asciiTheme="majorHAnsi" w:hAnsiTheme="majorHAnsi" w:cstheme="majorHAnsi"/>
+          <w:bCs/>
+          <w:color w:val="555555"/>
+          <w:lang w:val="en-AU"/>
+        </w:rPr>
+        <w:t xml:space="preserve">released at least “numSongs” tracks with at least “numListeners” listeners, </w:t>
+      </w:r>
+      <w:r>
+        <w:rPr>
+          <w:rFonts w:asciiTheme="majorHAnsi" w:hAnsiTheme="majorHAnsi" w:cstheme="majorHAnsi"/>
+          <w:bCs/>
+          <w:color w:val="555555"/>
+          <w:lang w:val="en-AU"/>
+        </w:rPr>
+        <w:t>and their events</w:t>
+      </w:r>
+      <w:r>
+        <w:rPr>
+          <w:rFonts w:asciiTheme="majorHAnsi" w:hAnsiTheme="majorHAnsi" w:cstheme="majorHAnsi"/>
+          <w:bCs/>
+          <w:color w:val="555555"/>
+          <w:lang w:val="en-AU"/>
+        </w:rPr>
+        <w:t xml:space="preserve"> in the given “countryName”</w:t>
+      </w:r>
+      <w:r>
+        <w:rPr>
+          <w:rFonts w:asciiTheme="majorHAnsi" w:hAnsiTheme="majorHAnsi" w:cstheme="majorHAnsi"/>
+          <w:bCs/>
+          <w:color w:val="555555"/>
+          <w:lang w:val="en-AU"/>
+        </w:rPr>
+        <w:t xml:space="preserve">. </w:t>
+      </w:r>
+      <w:r>
+        <w:rPr>
+          <w:rFonts w:asciiTheme="majorHAnsi" w:hAnsiTheme="majorHAnsi" w:cstheme="majorHAnsi"/>
+          <w:bCs/>
+          <w:color w:val="555555"/>
+          <w:lang w:val="en-AU"/>
+        </w:rPr>
+        <w:t xml:space="preserve"> </w:t>
+      </w:r>
+    </w:p>
+    <w:p>
+      <w:pPr>
+        <w:pStyle w:val="NormalWeb"/>
+        <w:shd w:val="clear" w:color="auto" w:fill="FFFFFF"/>
+        <w:spacing w:before="0" w:beforeAutospacing="0" w:after="0" w:afterAutospacing="0"/>
+        <w:ind w:left="720"/>
+        <w:jc w:val="both"/>
+        <w:textAlignment w:val="baseline"/>
+        <w:rPr>
+          <w:rFonts w:asciiTheme="majorHAnsi" w:hAnsiTheme="majorHAnsi" w:cstheme="majorHAnsi"/>
+          <w:bCs/>
+          <w:color w:val="555555"/>
+          <w:lang w:val="en-AU"/>
+        </w:rPr>
+      </w:pPr>
+      <w:r>
+        <w:rPr>
+          <w:rFonts w:asciiTheme="majorHAnsi" w:hAnsiTheme="majorHAnsi" w:cstheme="majorHAnsi"/>
+          <w:bCs/>
+          <w:color w:val="555555"/>
+          <w:lang w:val="en-AU"/>
+        </w:rPr>
         <w:t>T</w:t>
       </w:r>
       <w:r>
@@ -21658,6 +21931,30 @@
           <w:lang w:val="en-AU"/>
         </w:rPr>
       </w:pPr>
+    </w:p>
+    <w:p>
+      <w:pPr>
+        <w:rPr>
+          <w:rFonts w:asciiTheme="majorHAnsi" w:eastAsia="Times New Roman" w:hAnsiTheme="majorHAnsi" w:cstheme="majorHAnsi"/>
+          <w:b/>
+          <w:i/>
+          <w:iCs/>
+          <w:color w:val="555555"/>
+          <w:sz w:val="24"/>
+          <w:szCs w:val="24"/>
+          <w:lang w:val="en-US"/>
+        </w:rPr>
+      </w:pPr>
+      <w:r>
+        <w:rPr>
+          <w:rFonts w:asciiTheme="majorHAnsi" w:hAnsiTheme="majorHAnsi" w:cstheme="majorHAnsi"/>
+          <w:b/>
+          <w:i/>
+          <w:iCs/>
+          <w:color w:val="555555"/>
+        </w:rPr>
+        <w:br w:type="page"/>
+      </w:r>
     </w:p>
     <w:p>
       <w:pPr>
@@ -21685,7 +21982,8 @@
           <w:iCs/>
           <w:color w:val="555555"/>
         </w:rPr>
-        <w:t>query_fresh_artists</w:t>
+        <w:lastRenderedPageBreak/>
+        <w:t xml:space="preserve">The </w:t>
       </w:r>
       <w:r>
         <w:rPr>
@@ -21695,7 +21993,17 @@
           <w:iCs/>
           <w:color w:val="555555"/>
         </w:rPr>
-        <w:t>:</w:t>
+        <w:t>fresh_artists</w:t>
+      </w:r>
+      <w:r>
+        <w:rPr>
+          <w:rFonts w:asciiTheme="majorHAnsi" w:hAnsiTheme="majorHAnsi" w:cstheme="majorHAnsi"/>
+          <w:b/>
+          <w:i/>
+          <w:iCs/>
+          <w:color w:val="555555"/>
+        </w:rPr>
+        <w:t xml:space="preserve"> Query:</w:t>
       </w:r>
     </w:p>
     <w:p>
@@ -21707,74 +22015,12 @@
         <w:textAlignment w:val="baseline"/>
         <w:rPr>
           <w:rFonts w:asciiTheme="majorHAnsi" w:hAnsiTheme="majorHAnsi" w:cstheme="majorHAnsi"/>
-          <w:bCs/>
-          <w:color w:val="555555"/>
-        </w:rPr>
-      </w:pPr>
-      <w:r>
-        <w:rPr>
-          <w:rFonts w:asciiTheme="majorHAnsi" w:hAnsiTheme="majorHAnsi" w:cstheme="majorHAnsi"/>
-          <w:bCs/>
-          <w:color w:val="555555"/>
-        </w:rPr>
-        <w:t>This query receives the parameter: times and in_date</w:t>
-      </w:r>
-      <w:r>
-        <w:rPr>
-          <w:rFonts w:asciiTheme="majorHAnsi" w:hAnsiTheme="majorHAnsi" w:cstheme="majorHAnsi"/>
-          <w:bCs/>
-          <w:color w:val="555555"/>
-        </w:rPr>
-        <w:t>. The query then returns a list of events</w:t>
-      </w:r>
-      <w:r>
-        <w:rPr>
-          <w:rFonts w:asciiTheme="majorHAnsi" w:hAnsiTheme="majorHAnsi" w:cstheme="majorHAnsi"/>
-          <w:bCs/>
-          <w:color w:val="555555"/>
-        </w:rPr>
-        <w:t xml:space="preserve"> that takes place between the dates “in_date” and “in_date” + 60 days, </w:t>
-      </w:r>
-      <w:r>
-        <w:rPr>
-          <w:rFonts w:asciiTheme="majorHAnsi" w:hAnsiTheme="majorHAnsi" w:cstheme="majorHAnsi"/>
-          <w:bCs/>
-          <w:color w:val="555555"/>
-        </w:rPr>
-        <w:t xml:space="preserve">whose artist performs less than “times” times in the 30 days before </w:t>
-      </w:r>
-      <w:r>
-        <w:rPr>
-          <w:rFonts w:asciiTheme="majorHAnsi" w:hAnsiTheme="majorHAnsi" w:cstheme="majorHAnsi"/>
-          <w:bCs/>
-          <w:color w:val="555555"/>
-        </w:rPr>
-        <w:t>the event</w:t>
-      </w:r>
-      <w:r>
-        <w:rPr>
-          <w:rFonts w:asciiTheme="majorHAnsi" w:hAnsiTheme="majorHAnsi" w:cstheme="majorHAnsi"/>
-          <w:bCs/>
-          <w:color w:val="555555"/>
-        </w:rPr>
-        <w:t>.</w:t>
-      </w:r>
-      <w:r>
-        <w:rPr>
-          <w:rFonts w:asciiTheme="majorHAnsi" w:hAnsiTheme="majorHAnsi" w:cstheme="majorHAnsi"/>
-          <w:bCs/>
-          <w:color w:val="555555"/>
-        </w:rPr>
-        <w:t xml:space="preserve"> We sorted the output </w:t>
-      </w:r>
-      <w:r>
-        <w:rPr>
-          <w:rFonts w:asciiTheme="majorHAnsi" w:hAnsiTheme="majorHAnsi" w:cstheme="majorHAnsi"/>
-          <w:bCs/>
-          <w:color w:val="555555"/>
-        </w:rPr>
-        <w:t>table by artist.playcount in descending order.</w:t>
-      </w:r>
+          <w:b/>
+          <w:i/>
+          <w:iCs/>
+          <w:color w:val="555555"/>
+        </w:rPr>
+      </w:pPr>
     </w:p>
     <w:p>
       <w:pPr>
@@ -21785,33 +22031,51 @@
         <w:textAlignment w:val="baseline"/>
         <w:rPr>
           <w:rFonts w:asciiTheme="majorHAnsi" w:hAnsiTheme="majorHAnsi" w:cstheme="majorHAnsi"/>
-          <w:bCs/>
-          <w:color w:val="555555"/>
-        </w:rPr>
-      </w:pPr>
-      <w:r>
-        <w:rPr>
-          <w:rFonts w:asciiTheme="majorHAnsi" w:hAnsiTheme="majorHAnsi" w:cstheme="majorHAnsi"/>
-          <w:bCs/>
-          <w:color w:val="555555"/>
-        </w:rPr>
-        <w:t xml:space="preserve">To optimize this </w:t>
-      </w:r>
-      <w:r>
-        <w:rPr>
-          <w:rFonts w:asciiTheme="majorHAnsi" w:hAnsiTheme="majorHAnsi" w:cstheme="majorHAnsi"/>
-          <w:bCs/>
-          <w:color w:val="555555"/>
-        </w:rPr>
-        <w:t>query,</w:t>
-      </w:r>
-      <w:r>
-        <w:rPr>
-          <w:rFonts w:asciiTheme="majorHAnsi" w:hAnsiTheme="majorHAnsi" w:cstheme="majorHAnsi"/>
-          <w:bCs/>
-          <w:color w:val="555555"/>
-        </w:rPr>
-        <w:t xml:space="preserve"> we used an index on event.date.</w:t>
+          <w:b/>
+          <w:i/>
+          <w:iCs/>
+          <w:color w:val="555555"/>
+        </w:rPr>
+      </w:pPr>
+      <w:r>
+        <w:rPr>
+          <w:noProof/>
+        </w:rPr>
+        <w:drawing>
+          <wp:inline distT="0" distB="0" distL="0" distR="0" wp14:anchorId="682A41B6" wp14:editId="6918D5C8">
+            <wp:extent cx="5667375" cy="4876800"/>
+            <wp:effectExtent l="0" t="0" r="9525" b="0"/>
+            <wp:docPr id="10" name="תמונה 10"/>
+            <wp:cNvGraphicFramePr>
+              <a:graphicFrameLocks xmlns:a="http://schemas.openxmlformats.org/drawingml/2006/main" noChangeAspect="1"/>
+            </wp:cNvGraphicFramePr>
+            <a:graphic xmlns:a="http://schemas.openxmlformats.org/drawingml/2006/main">
+              <a:graphicData uri="http://schemas.openxmlformats.org/drawingml/2006/picture">
+                <pic:pic xmlns:pic="http://schemas.openxmlformats.org/drawingml/2006/picture">
+                  <pic:nvPicPr>
+                    <pic:cNvPr id="1" name=""/>
+                    <pic:cNvPicPr/>
+                  </pic:nvPicPr>
+                  <pic:blipFill>
+                    <a:blip r:embed="rId12"/>
+                    <a:stretch>
+                      <a:fillRect/>
+                    </a:stretch>
+                  </pic:blipFill>
+                  <pic:spPr>
+                    <a:xfrm>
+                      <a:off x="0" y="0"/>
+                      <a:ext cx="5667375" cy="4876800"/>
+                    </a:xfrm>
+                    <a:prstGeom prst="rect">
+                      <a:avLst/>
+                    </a:prstGeom>
+                  </pic:spPr>
+                </pic:pic>
+              </a:graphicData>
+            </a:graphic>
+          </wp:inline>
+        </w:drawing>
       </w:r>
     </w:p>
     <w:p>
@@ -21824,11 +22088,165 @@
         <w:rPr>
           <w:rFonts w:asciiTheme="majorHAnsi" w:hAnsiTheme="majorHAnsi" w:cstheme="majorHAnsi"/>
           <w:bCs/>
+          <w:color w:val="555555"/>
+        </w:rPr>
+      </w:pPr>
+    </w:p>
+    <w:p>
+      <w:pPr>
+        <w:pStyle w:val="NormalWeb"/>
+        <w:shd w:val="clear" w:color="auto" w:fill="FFFFFF"/>
+        <w:spacing w:before="0" w:beforeAutospacing="0" w:after="0" w:afterAutospacing="0"/>
+        <w:ind w:left="720"/>
+        <w:textAlignment w:val="baseline"/>
+        <w:rPr>
+          <w:rFonts w:asciiTheme="majorHAnsi" w:hAnsiTheme="majorHAnsi" w:cstheme="majorHAnsi"/>
+          <w:bCs/>
+          <w:color w:val="555555"/>
+        </w:rPr>
+      </w:pPr>
+      <w:r>
+        <w:rPr>
+          <w:rFonts w:asciiTheme="majorHAnsi" w:hAnsiTheme="majorHAnsi" w:cstheme="majorHAnsi"/>
+          <w:bCs/>
+          <w:color w:val="555555"/>
+        </w:rPr>
+        <w:t>This query receives the parameter: times and in_date</w:t>
+      </w:r>
+      <w:r>
+        <w:rPr>
+          <w:rFonts w:asciiTheme="majorHAnsi" w:hAnsiTheme="majorHAnsi" w:cstheme="majorHAnsi"/>
+          <w:bCs/>
+          <w:color w:val="555555"/>
+        </w:rPr>
+        <w:t>. The query then returns a list of events</w:t>
+      </w:r>
+      <w:r>
+        <w:rPr>
+          <w:rFonts w:asciiTheme="majorHAnsi" w:hAnsiTheme="majorHAnsi" w:cstheme="majorHAnsi"/>
+          <w:bCs/>
+          <w:color w:val="555555"/>
+        </w:rPr>
+        <w:t xml:space="preserve"> that takes place between the dates “in_date” and “in_date” + 60 days, </w:t>
+      </w:r>
+      <w:r>
+        <w:rPr>
+          <w:rFonts w:asciiTheme="majorHAnsi" w:hAnsiTheme="majorHAnsi" w:cstheme="majorHAnsi"/>
+          <w:bCs/>
+          <w:color w:val="555555"/>
+        </w:rPr>
+        <w:t xml:space="preserve">whose artist performs less than “times” times in the 30 days before </w:t>
+      </w:r>
+      <w:r>
+        <w:rPr>
+          <w:rFonts w:asciiTheme="majorHAnsi" w:hAnsiTheme="majorHAnsi" w:cstheme="majorHAnsi"/>
+          <w:bCs/>
+          <w:color w:val="555555"/>
+        </w:rPr>
+        <w:t>the event</w:t>
+      </w:r>
+      <w:r>
+        <w:rPr>
+          <w:rFonts w:asciiTheme="majorHAnsi" w:hAnsiTheme="majorHAnsi" w:cstheme="majorHAnsi"/>
+          <w:bCs/>
+          <w:color w:val="555555"/>
+        </w:rPr>
+        <w:t>.</w:t>
+      </w:r>
+      <w:r>
+        <w:rPr>
+          <w:rFonts w:asciiTheme="majorHAnsi" w:hAnsiTheme="majorHAnsi" w:cstheme="majorHAnsi"/>
+          <w:bCs/>
+          <w:color w:val="555555"/>
+        </w:rPr>
+        <w:t xml:space="preserve"> We sorted the output </w:t>
+      </w:r>
+      <w:r>
+        <w:rPr>
+          <w:rFonts w:asciiTheme="majorHAnsi" w:hAnsiTheme="majorHAnsi" w:cstheme="majorHAnsi"/>
+          <w:bCs/>
+          <w:color w:val="555555"/>
+        </w:rPr>
+        <w:t>table by artist.playcount in descending order.</w:t>
+      </w:r>
+    </w:p>
+    <w:p>
+      <w:pPr>
+        <w:pStyle w:val="NormalWeb"/>
+        <w:shd w:val="clear" w:color="auto" w:fill="FFFFFF"/>
+        <w:spacing w:before="0" w:beforeAutospacing="0" w:after="0" w:afterAutospacing="0"/>
+        <w:ind w:left="720"/>
+        <w:textAlignment w:val="baseline"/>
+        <w:rPr>
+          <w:rFonts w:asciiTheme="majorHAnsi" w:hAnsiTheme="majorHAnsi" w:cstheme="majorHAnsi"/>
+          <w:bCs/>
+          <w:color w:val="555555"/>
+        </w:rPr>
+      </w:pPr>
+      <w:r>
+        <w:rPr>
+          <w:rFonts w:asciiTheme="majorHAnsi" w:hAnsiTheme="majorHAnsi" w:cstheme="majorHAnsi"/>
+          <w:bCs/>
+          <w:color w:val="555555"/>
+        </w:rPr>
+        <w:t xml:space="preserve">To optimize this </w:t>
+      </w:r>
+      <w:r>
+        <w:rPr>
+          <w:rFonts w:asciiTheme="majorHAnsi" w:hAnsiTheme="majorHAnsi" w:cstheme="majorHAnsi"/>
+          <w:bCs/>
+          <w:color w:val="555555"/>
+        </w:rPr>
+        <w:t>query,</w:t>
+      </w:r>
+      <w:r>
+        <w:rPr>
+          <w:rFonts w:asciiTheme="majorHAnsi" w:hAnsiTheme="majorHAnsi" w:cstheme="majorHAnsi"/>
+          <w:bCs/>
+          <w:color w:val="555555"/>
+        </w:rPr>
+        <w:t xml:space="preserve"> we used an index on event.date.</w:t>
+      </w:r>
+    </w:p>
+    <w:p>
+      <w:pPr>
+        <w:pStyle w:val="NormalWeb"/>
+        <w:shd w:val="clear" w:color="auto" w:fill="FFFFFF"/>
+        <w:spacing w:before="0" w:beforeAutospacing="0" w:after="0" w:afterAutospacing="0"/>
+        <w:ind w:left="720"/>
+        <w:textAlignment w:val="baseline"/>
+        <w:rPr>
+          <w:rFonts w:asciiTheme="majorHAnsi" w:hAnsiTheme="majorHAnsi" w:cstheme="majorHAnsi"/>
+          <w:bCs/>
           <w:i/>
           <w:iCs/>
           <w:color w:val="555555"/>
         </w:rPr>
       </w:pPr>
+    </w:p>
+    <w:p>
+      <w:pPr>
+        <w:rPr>
+          <w:rFonts w:asciiTheme="majorHAnsi" w:eastAsia="Times New Roman" w:hAnsiTheme="majorHAnsi" w:cstheme="majorHAnsi"/>
+          <w:b/>
+          <w:i/>
+          <w:iCs/>
+          <w:color w:val="555555"/>
+          <w:sz w:val="24"/>
+          <w:szCs w:val="24"/>
+          <w:lang w:val="en-US"/>
+        </w:rPr>
+      </w:pPr>
+      <w:r>
+        <w:rPr>
+          <w:rFonts w:asciiTheme="majorHAnsi" w:hAnsiTheme="majorHAnsi" w:cstheme="majorHAnsi"/>
+          <w:b/>
+          <w:i/>
+          <w:iCs/>
+          <w:color w:val="555555"/>
+        </w:rPr>
+        <w:br w:type="page"/>
+      </w:r>
     </w:p>
     <w:p>
       <w:pPr>
@@ -21856,7 +22274,8 @@
           <w:iCs/>
           <w:color w:val="555555"/>
         </w:rPr>
-        <w:t>query_latest_artists</w:t>
+        <w:lastRenderedPageBreak/>
+        <w:t xml:space="preserve">The </w:t>
       </w:r>
       <w:r>
         <w:rPr>
@@ -21866,7 +22285,17 @@
           <w:iCs/>
           <w:color w:val="555555"/>
         </w:rPr>
-        <w:t>:</w:t>
+        <w:t>latest_artists</w:t>
+      </w:r>
+      <w:r>
+        <w:rPr>
+          <w:rFonts w:asciiTheme="majorHAnsi" w:hAnsiTheme="majorHAnsi" w:cstheme="majorHAnsi"/>
+          <w:b/>
+          <w:i/>
+          <w:iCs/>
+          <w:color w:val="555555"/>
+        </w:rPr>
+        <w:t xml:space="preserve"> Query:</w:t>
       </w:r>
     </w:p>
     <w:p>
@@ -21878,42 +22307,12 @@
         <w:textAlignment w:val="baseline"/>
         <w:rPr>
           <w:rFonts w:asciiTheme="majorHAnsi" w:hAnsiTheme="majorHAnsi" w:cstheme="majorHAnsi"/>
-          <w:bCs/>
-          <w:color w:val="555555"/>
-        </w:rPr>
-      </w:pPr>
-      <w:r>
-        <w:rPr>
-          <w:rFonts w:asciiTheme="majorHAnsi" w:hAnsiTheme="majorHAnsi" w:cstheme="majorHAnsi"/>
-          <w:bCs/>
-          <w:color w:val="555555"/>
-        </w:rPr>
-        <w:t>This query receives the parameters: num</w:t>
-      </w:r>
-      <w:r>
-        <w:rPr>
-          <w:rFonts w:asciiTheme="majorHAnsi" w:hAnsiTheme="majorHAnsi" w:cstheme="majorHAnsi"/>
-          <w:bCs/>
-          <w:color w:val="555555"/>
-        </w:rPr>
-        <w:t>Y</w:t>
-      </w:r>
-      <w:r>
-        <w:rPr>
-          <w:rFonts w:asciiTheme="majorHAnsi" w:hAnsiTheme="majorHAnsi" w:cstheme="majorHAnsi"/>
-          <w:bCs/>
-          <w:color w:val="555555"/>
-        </w:rPr>
-        <w:t>ears and num</w:t>
-      </w:r>
-      <w:r>
-        <w:rPr>
-          <w:rFonts w:asciiTheme="majorHAnsi" w:hAnsiTheme="majorHAnsi" w:cstheme="majorHAnsi"/>
-          <w:bCs/>
-          <w:color w:val="555555"/>
-        </w:rPr>
-        <w:t>Albums. The query returns a list of events whose artists released a minimum of “numAlbums” in the last “numYears”.</w:t>
-      </w:r>
+          <w:b/>
+          <w:i/>
+          <w:iCs/>
+          <w:color w:val="555555"/>
+        </w:rPr>
+      </w:pPr>
     </w:p>
     <w:p>
       <w:pPr>
@@ -21924,33 +22323,51 @@
         <w:textAlignment w:val="baseline"/>
         <w:rPr>
           <w:rFonts w:asciiTheme="majorHAnsi" w:hAnsiTheme="majorHAnsi" w:cstheme="majorHAnsi"/>
-          <w:bCs/>
-          <w:color w:val="555555"/>
-        </w:rPr>
-      </w:pPr>
-      <w:r>
-        <w:rPr>
-          <w:rFonts w:asciiTheme="majorHAnsi" w:hAnsiTheme="majorHAnsi" w:cstheme="majorHAnsi"/>
-          <w:bCs/>
-          <w:color w:val="555555"/>
-        </w:rPr>
-        <w:t>To optimize this query, we used an index on album.year</w:t>
-      </w:r>
-      <w:r>
-        <w:rPr>
-          <w:rFonts w:asciiTheme="majorHAnsi" w:hAnsiTheme="majorHAnsi" w:cstheme="majorHAnsi"/>
-          <w:bCs/>
-          <w:color w:val="555555"/>
-        </w:rPr>
-        <w:t>. In addition, we used the view</w:t>
-      </w:r>
-      <w:r>
-        <w:rPr>
-          <w:rFonts w:asciiTheme="majorHAnsi" w:hAnsiTheme="majorHAnsi" w:cstheme="majorHAnsi"/>
-          <w:bCs/>
-          <w:color w:val="555555"/>
-        </w:rPr>
-        <w:t xml:space="preserve"> called Artists_With_Future_Events which filtered out artists who did not have any future events in our database.</w:t>
+          <w:b/>
+          <w:i/>
+          <w:iCs/>
+          <w:color w:val="555555"/>
+        </w:rPr>
+      </w:pPr>
+      <w:r>
+        <w:rPr>
+          <w:noProof/>
+        </w:rPr>
+        <w:drawing>
+          <wp:inline distT="0" distB="0" distL="0" distR="0" wp14:anchorId="75D73155" wp14:editId="0DE11729">
+            <wp:extent cx="5772150" cy="3609975"/>
+            <wp:effectExtent l="0" t="0" r="0" b="9525"/>
+            <wp:docPr id="11" name="תמונה 11"/>
+            <wp:cNvGraphicFramePr>
+              <a:graphicFrameLocks xmlns:a="http://schemas.openxmlformats.org/drawingml/2006/main" noChangeAspect="1"/>
+            </wp:cNvGraphicFramePr>
+            <a:graphic xmlns:a="http://schemas.openxmlformats.org/drawingml/2006/main">
+              <a:graphicData uri="http://schemas.openxmlformats.org/drawingml/2006/picture">
+                <pic:pic xmlns:pic="http://schemas.openxmlformats.org/drawingml/2006/picture">
+                  <pic:nvPicPr>
+                    <pic:cNvPr id="1" name=""/>
+                    <pic:cNvPicPr/>
+                  </pic:nvPicPr>
+                  <pic:blipFill>
+                    <a:blip r:embed="rId13"/>
+                    <a:stretch>
+                      <a:fillRect/>
+                    </a:stretch>
+                  </pic:blipFill>
+                  <pic:spPr>
+                    <a:xfrm>
+                      <a:off x="0" y="0"/>
+                      <a:ext cx="5772150" cy="3609975"/>
+                    </a:xfrm>
+                    <a:prstGeom prst="rect">
+                      <a:avLst/>
+                    </a:prstGeom>
+                  </pic:spPr>
+                </pic:pic>
+              </a:graphicData>
+            </a:graphic>
+          </wp:inline>
+        </w:drawing>
       </w:r>
     </w:p>
     <w:p>
@@ -21972,6 +22389,7 @@
         <w:pStyle w:val="NormalWeb"/>
         <w:shd w:val="clear" w:color="auto" w:fill="FFFFFF"/>
         <w:spacing w:before="0" w:beforeAutospacing="0" w:after="0" w:afterAutospacing="0"/>
+        <w:ind w:left="720"/>
         <w:textAlignment w:val="baseline"/>
         <w:rPr>
           <w:rFonts w:asciiTheme="majorHAnsi" w:hAnsiTheme="majorHAnsi" w:cstheme="majorHAnsi"/>
@@ -21985,6 +22403,124 @@
           <w:bCs/>
           <w:color w:val="555555"/>
         </w:rPr>
+        <w:t>This query receives the parameters: num</w:t>
+      </w:r>
+      <w:r>
+        <w:rPr>
+          <w:rFonts w:asciiTheme="majorHAnsi" w:hAnsiTheme="majorHAnsi" w:cstheme="majorHAnsi"/>
+          <w:bCs/>
+          <w:color w:val="555555"/>
+        </w:rPr>
+        <w:t>Y</w:t>
+      </w:r>
+      <w:r>
+        <w:rPr>
+          <w:rFonts w:asciiTheme="majorHAnsi" w:hAnsiTheme="majorHAnsi" w:cstheme="majorHAnsi"/>
+          <w:bCs/>
+          <w:color w:val="555555"/>
+        </w:rPr>
+        <w:t>ears and num</w:t>
+      </w:r>
+      <w:r>
+        <w:rPr>
+          <w:rFonts w:asciiTheme="majorHAnsi" w:hAnsiTheme="majorHAnsi" w:cstheme="majorHAnsi"/>
+          <w:bCs/>
+          <w:color w:val="555555"/>
+        </w:rPr>
+        <w:t>Albums. The query returns a list of events whose artists released a minimum of “numAlbums” in the last “numYears”.</w:t>
+      </w:r>
+    </w:p>
+    <w:p>
+      <w:pPr>
+        <w:pStyle w:val="NormalWeb"/>
+        <w:shd w:val="clear" w:color="auto" w:fill="FFFFFF"/>
+        <w:spacing w:before="0" w:beforeAutospacing="0" w:after="0" w:afterAutospacing="0"/>
+        <w:ind w:left="720"/>
+        <w:textAlignment w:val="baseline"/>
+        <w:rPr>
+          <w:rFonts w:asciiTheme="majorHAnsi" w:hAnsiTheme="majorHAnsi" w:cstheme="majorHAnsi"/>
+          <w:bCs/>
+          <w:color w:val="555555"/>
+        </w:rPr>
+      </w:pPr>
+      <w:r>
+        <w:rPr>
+          <w:rFonts w:asciiTheme="majorHAnsi" w:hAnsiTheme="majorHAnsi" w:cstheme="majorHAnsi"/>
+          <w:bCs/>
+          <w:color w:val="555555"/>
+        </w:rPr>
+        <w:t>To optimize this query, we used an index on album.year</w:t>
+      </w:r>
+      <w:r>
+        <w:rPr>
+          <w:rFonts w:asciiTheme="majorHAnsi" w:hAnsiTheme="majorHAnsi" w:cstheme="majorHAnsi"/>
+          <w:bCs/>
+          <w:color w:val="555555"/>
+        </w:rPr>
+        <w:t>. In addition, we used the view</w:t>
+      </w:r>
+      <w:r>
+        <w:rPr>
+          <w:rFonts w:asciiTheme="majorHAnsi" w:hAnsiTheme="majorHAnsi" w:cstheme="majorHAnsi"/>
+          <w:bCs/>
+          <w:color w:val="555555"/>
+        </w:rPr>
+        <w:t xml:space="preserve"> called Artists_With_Future_Events which filtered out artists who did not have any future events in our database.</w:t>
+      </w:r>
+    </w:p>
+    <w:p>
+      <w:pPr>
+        <w:pStyle w:val="NormalWeb"/>
+        <w:shd w:val="clear" w:color="auto" w:fill="FFFFFF"/>
+        <w:spacing w:before="0" w:beforeAutospacing="0" w:after="0" w:afterAutospacing="0"/>
+        <w:ind w:left="720"/>
+        <w:textAlignment w:val="baseline"/>
+        <w:rPr>
+          <w:rFonts w:asciiTheme="majorHAnsi" w:hAnsiTheme="majorHAnsi" w:cstheme="majorHAnsi"/>
+          <w:bCs/>
+          <w:color w:val="555555"/>
+        </w:rPr>
+      </w:pPr>
+    </w:p>
+    <w:p>
+      <w:pPr>
+        <w:rPr>
+          <w:rFonts w:asciiTheme="majorHAnsi" w:eastAsia="Times New Roman" w:hAnsiTheme="majorHAnsi" w:cstheme="majorHAnsi"/>
+          <w:bCs/>
+          <w:color w:val="555555"/>
+          <w:sz w:val="24"/>
+          <w:szCs w:val="24"/>
+          <w:lang w:val="en-US"/>
+        </w:rPr>
+      </w:pPr>
+      <w:r>
+        <w:rPr>
+          <w:rFonts w:asciiTheme="majorHAnsi" w:hAnsiTheme="majorHAnsi" w:cstheme="majorHAnsi"/>
+          <w:bCs/>
+          <w:color w:val="555555"/>
+        </w:rPr>
+        <w:br w:type="page"/>
+      </w:r>
+    </w:p>
+    <w:p>
+      <w:pPr>
+        <w:pStyle w:val="NormalWeb"/>
+        <w:shd w:val="clear" w:color="auto" w:fill="FFFFFF"/>
+        <w:spacing w:before="0" w:beforeAutospacing="0" w:after="0" w:afterAutospacing="0"/>
+        <w:textAlignment w:val="baseline"/>
+        <w:rPr>
+          <w:rFonts w:asciiTheme="majorHAnsi" w:hAnsiTheme="majorHAnsi" w:cstheme="majorHAnsi"/>
+          <w:bCs/>
+          <w:color w:val="555555"/>
+        </w:rPr>
+      </w:pPr>
+      <w:r>
+        <w:rPr>
+          <w:rFonts w:asciiTheme="majorHAnsi" w:hAnsiTheme="majorHAnsi" w:cstheme="majorHAnsi"/>
+          <w:bCs/>
+          <w:color w:val="555555"/>
+        </w:rPr>
+        <w:lastRenderedPageBreak/>
         <w:t>Once the user picked an event, we may use the date contained in his</w:t>
       </w:r>
       <w:r>
@@ -22044,7 +22580,7 @@
           <w:iCs/>
           <w:color w:val="555555"/>
         </w:rPr>
-        <w:t>query_playlist_dur</w:t>
+        <w:t xml:space="preserve">The </w:t>
       </w:r>
       <w:r>
         <w:rPr>
@@ -22054,7 +22590,17 @@
           <w:iCs/>
           <w:color w:val="555555"/>
         </w:rPr>
-        <w:t>:</w:t>
+        <w:t>playlist_dur</w:t>
+      </w:r>
+      <w:r>
+        <w:rPr>
+          <w:rFonts w:asciiTheme="majorHAnsi" w:hAnsiTheme="majorHAnsi" w:cstheme="majorHAnsi"/>
+          <w:b/>
+          <w:i/>
+          <w:iCs/>
+          <w:color w:val="555555"/>
+        </w:rPr>
+        <w:t xml:space="preserve"> Query:</w:t>
       </w:r>
     </w:p>
     <w:p>
@@ -22071,94 +22617,6 @@
           <w:color w:val="555555"/>
         </w:rPr>
       </w:pPr>
-      <w:r>
-        <w:rPr>
-          <w:rFonts w:asciiTheme="majorHAnsi" w:hAnsiTheme="majorHAnsi" w:cstheme="majorHAnsi"/>
-          <w:bCs/>
-          <w:color w:val="555555"/>
-        </w:rPr>
-        <w:t>T</w:t>
-      </w:r>
-      <w:r>
-        <w:rPr>
-          <w:rFonts w:asciiTheme="majorHAnsi" w:hAnsiTheme="majorHAnsi" w:cstheme="majorHAnsi"/>
-          <w:bCs/>
-          <w:color w:val="555555"/>
-        </w:rPr>
-        <w:t xml:space="preserve">his query receives a </w:t>
-      </w:r>
-      <w:r>
-        <w:rPr>
-          <w:rFonts w:asciiTheme="majorHAnsi" w:hAnsiTheme="majorHAnsi" w:cstheme="majorHAnsi"/>
-          <w:bCs/>
-          <w:color w:val="555555"/>
-        </w:rPr>
-        <w:t>“</w:t>
-      </w:r>
-      <w:r>
-        <w:rPr>
-          <w:rFonts w:asciiTheme="majorHAnsi" w:hAnsiTheme="majorHAnsi" w:cstheme="majorHAnsi"/>
-          <w:bCs/>
-          <w:color w:val="555555"/>
-        </w:rPr>
-        <w:t>playlistD</w:t>
-      </w:r>
-      <w:r>
-        <w:rPr>
-          <w:rFonts w:asciiTheme="majorHAnsi" w:hAnsiTheme="majorHAnsi" w:cstheme="majorHAnsi"/>
-          <w:bCs/>
-          <w:color w:val="555555"/>
-        </w:rPr>
-        <w:t>uration” parameter from the user, and uses the “artist.artist_id” parameter from the</w:t>
-      </w:r>
-      <w:r>
-        <w:rPr>
-          <w:rFonts w:asciiTheme="majorHAnsi" w:hAnsiTheme="majorHAnsi" w:cstheme="majorHAnsi"/>
-          <w:bCs/>
-          <w:color w:val="555555"/>
-        </w:rPr>
-        <w:t xml:space="preserve"> event that the user chose in the first part of the application (the artist ID </w:t>
-      </w:r>
-      <w:r>
-        <w:rPr>
-          <w:rFonts w:asciiTheme="majorHAnsi" w:hAnsiTheme="majorHAnsi" w:cstheme="majorHAnsi"/>
-          <w:bCs/>
-          <w:color w:val="555555"/>
-        </w:rPr>
-        <w:t xml:space="preserve">is received </w:t>
-      </w:r>
-      <w:r>
-        <w:rPr>
-          <w:rFonts w:asciiTheme="majorHAnsi" w:hAnsiTheme="majorHAnsi" w:cstheme="majorHAnsi"/>
-          <w:bCs/>
-          <w:color w:val="555555"/>
-        </w:rPr>
-        <w:t>as a parameter</w:t>
-      </w:r>
-      <w:r>
-        <w:rPr>
-          <w:rFonts w:asciiTheme="majorHAnsi" w:hAnsiTheme="majorHAnsi" w:cstheme="majorHAnsi"/>
-          <w:bCs/>
-          <w:color w:val="555555"/>
-        </w:rPr>
-        <w:t xml:space="preserve"> from the </w:t>
-      </w:r>
-      <w:r>
-        <w:rPr>
-          <w:rFonts w:asciiTheme="majorHAnsi" w:hAnsiTheme="majorHAnsi" w:cstheme="majorHAnsi"/>
-          <w:bCs/>
-          <w:color w:val="555555"/>
-        </w:rPr>
-        <w:t>server side</w:t>
-      </w:r>
-      <w:r>
-        <w:rPr>
-          <w:rFonts w:asciiTheme="majorHAnsi" w:hAnsiTheme="majorHAnsi" w:cstheme="majorHAnsi"/>
-          <w:bCs/>
-          <w:color w:val="555555"/>
-        </w:rPr>
-        <w:t>).</w:t>
-      </w:r>
     </w:p>
     <w:p>
       <w:pPr>
@@ -22174,142 +22632,6 @@
           <w:color w:val="555555"/>
         </w:rPr>
       </w:pPr>
-      <w:r>
-        <w:rPr>
-          <w:rFonts w:asciiTheme="majorHAnsi" w:hAnsiTheme="majorHAnsi" w:cstheme="majorHAnsi"/>
-          <w:bCs/>
-          <w:color w:val="555555"/>
-        </w:rPr>
-        <w:t xml:space="preserve">The </w:t>
-      </w:r>
-      <w:r>
-        <w:rPr>
-          <w:rFonts w:asciiTheme="majorHAnsi" w:hAnsiTheme="majorHAnsi" w:cstheme="majorHAnsi"/>
-          <w:bCs/>
-          <w:color w:val="555555"/>
-        </w:rPr>
-        <w:t xml:space="preserve">query </w:t>
-      </w:r>
-      <w:r>
-        <w:rPr>
-          <w:rFonts w:asciiTheme="majorHAnsi" w:hAnsiTheme="majorHAnsi" w:cstheme="majorHAnsi"/>
-          <w:bCs/>
-          <w:color w:val="555555"/>
-        </w:rPr>
-        <w:t xml:space="preserve">begins by creating </w:t>
-      </w:r>
-      <w:r>
-        <w:rPr>
-          <w:rFonts w:asciiTheme="majorHAnsi" w:hAnsiTheme="majorHAnsi" w:cstheme="majorHAnsi"/>
-          <w:bCs/>
-          <w:color w:val="555555"/>
-        </w:rPr>
-        <w:t>the</w:t>
-      </w:r>
-      <w:r>
-        <w:rPr>
-          <w:rFonts w:asciiTheme="majorHAnsi" w:hAnsiTheme="majorHAnsi" w:cstheme="majorHAnsi"/>
-          <w:bCs/>
-          <w:color w:val="555555"/>
-        </w:rPr>
-        <w:t xml:space="preserve"> view </w:t>
-      </w:r>
-      <w:r>
-        <w:rPr>
-          <w:rFonts w:asciiTheme="majorHAnsi" w:hAnsiTheme="majorHAnsi" w:cstheme="majorHAnsi"/>
-          <w:bCs/>
-          <w:color w:val="555555"/>
-        </w:rPr>
-        <w:t>ArtistTracks</w:t>
-      </w:r>
-      <w:r>
-        <w:rPr>
-          <w:rFonts w:asciiTheme="majorHAnsi" w:hAnsiTheme="majorHAnsi" w:cstheme="majorHAnsi"/>
-          <w:bCs/>
-          <w:color w:val="555555"/>
-        </w:rPr>
-        <w:t>, which contains</w:t>
-      </w:r>
-      <w:r>
-        <w:rPr>
-          <w:rFonts w:asciiTheme="majorHAnsi" w:hAnsiTheme="majorHAnsi" w:cstheme="majorHAnsi"/>
-          <w:bCs/>
-          <w:color w:val="555555"/>
-        </w:rPr>
-        <w:t xml:space="preserve"> information regarding </w:t>
-      </w:r>
-      <w:r>
-        <w:rPr>
-          <w:rFonts w:asciiTheme="majorHAnsi" w:hAnsiTheme="majorHAnsi" w:cstheme="majorHAnsi"/>
-          <w:bCs/>
-          <w:color w:val="555555"/>
-        </w:rPr>
-        <w:t>all of the artist</w:t>
-      </w:r>
-      <w:r>
-        <w:rPr>
-          <w:rFonts w:asciiTheme="majorHAnsi" w:hAnsiTheme="majorHAnsi" w:cstheme="majorHAnsi"/>
-          <w:bCs/>
-          <w:color w:val="555555"/>
-        </w:rPr>
-        <w:t>’</w:t>
-      </w:r>
-      <w:r>
-        <w:rPr>
-          <w:rFonts w:asciiTheme="majorHAnsi" w:hAnsiTheme="majorHAnsi" w:cstheme="majorHAnsi"/>
-          <w:bCs/>
-          <w:color w:val="555555"/>
-        </w:rPr>
-        <w:t>s tracks</w:t>
-      </w:r>
-      <w:r>
-        <w:rPr>
-          <w:rFonts w:asciiTheme="majorHAnsi" w:hAnsiTheme="majorHAnsi" w:cstheme="majorHAnsi"/>
-          <w:bCs/>
-          <w:color w:val="555555"/>
-        </w:rPr>
-        <w:t xml:space="preserve"> whos</w:t>
-      </w:r>
-      <w:r>
-        <w:rPr>
-          <w:rFonts w:asciiTheme="majorHAnsi" w:hAnsiTheme="majorHAnsi" w:cstheme="majorHAnsi"/>
-          <w:bCs/>
-          <w:color w:val="555555"/>
-        </w:rPr>
-        <w:t>e</w:t>
-      </w:r>
-      <w:r>
-        <w:rPr>
-          <w:rFonts w:asciiTheme="majorHAnsi" w:hAnsiTheme="majorHAnsi" w:cstheme="majorHAnsi"/>
-          <w:bCs/>
-          <w:color w:val="555555"/>
-        </w:rPr>
-        <w:t xml:space="preserve"> lyrics are in our database</w:t>
-      </w:r>
-      <w:r>
-        <w:rPr>
-          <w:rFonts w:asciiTheme="majorHAnsi" w:hAnsiTheme="majorHAnsi" w:cstheme="majorHAnsi"/>
-          <w:bCs/>
-          <w:color w:val="555555"/>
-        </w:rPr>
-        <w:t>, and whose duration is not NULL.</w:t>
-      </w:r>
-      <w:r>
-        <w:rPr>
-          <w:rFonts w:asciiTheme="majorHAnsi" w:hAnsiTheme="majorHAnsi" w:cstheme="majorHAnsi"/>
-          <w:bCs/>
-          <w:color w:val="555555"/>
-        </w:rPr>
-        <w:t xml:space="preserve"> </w:t>
-      </w:r>
-      <w:r>
-        <w:rPr>
-          <w:rFonts w:asciiTheme="majorHAnsi" w:hAnsiTheme="majorHAnsi" w:cstheme="majorHAnsi"/>
-          <w:bCs/>
-          <w:color w:val="555555"/>
-        </w:rPr>
-        <w:t>The view minimized our data so it contains only the relevant data to the artist that was chosen, and therefor optimized the query.</w:t>
-      </w:r>
     </w:p>
     <w:p>
       <w:pPr>
@@ -22325,38 +22647,6 @@
           <w:color w:val="555555"/>
         </w:rPr>
       </w:pPr>
-      <w:r>
-        <w:rPr>
-          <w:rFonts w:asciiTheme="majorHAnsi" w:hAnsiTheme="majorHAnsi" w:cstheme="majorHAnsi"/>
-          <w:bCs/>
-          <w:color w:val="555555"/>
-        </w:rPr>
-        <w:t xml:space="preserve">The view receives the artist’s ID from the function </w:t>
-      </w:r>
-      <w:r>
-        <w:rPr>
-          <w:rFonts w:asciiTheme="majorHAnsi" w:hAnsiTheme="majorHAnsi" w:cstheme="majorHAnsi"/>
-          <w:bCs/>
-          <w:color w:val="555555"/>
-        </w:rPr>
-        <w:t>getArtistId</w:t>
-      </w:r>
-      <w:r>
-        <w:rPr>
-          <w:rFonts w:asciiTheme="majorHAnsi" w:hAnsiTheme="majorHAnsi" w:cstheme="majorHAnsi"/>
-          <w:bCs/>
-          <w:color w:val="555555"/>
-        </w:rPr>
-        <w:t xml:space="preserve">(), because </w:t>
-      </w:r>
-      <w:r>
-        <w:rPr>
-          <w:rFonts w:asciiTheme="majorHAnsi" w:hAnsiTheme="majorHAnsi" w:cstheme="majorHAnsi"/>
-          <w:bCs/>
-          <w:color w:val="555555"/>
-        </w:rPr>
-        <w:t>it is impossible to create views that use variable parameters, but it is possible to create views that use parameters received by functions.</w:t>
-      </w:r>
     </w:p>
     <w:p>
       <w:pPr>
@@ -22378,7 +22668,7 @@
           <w:bCs/>
           <w:color w:val="555555"/>
         </w:rPr>
-        <w:t xml:space="preserve">The procedure then </w:t>
+        <w:t>T</w:t>
       </w:r>
       <w:r>
         <w:rPr>
@@ -22386,7 +22676,7 @@
           <w:bCs/>
           <w:color w:val="555555"/>
         </w:rPr>
-        <w:t>iterates over the view</w:t>
+        <w:t xml:space="preserve">his query receives a </w:t>
       </w:r>
       <w:r>
         <w:rPr>
@@ -22394,7 +22684,7 @@
           <w:bCs/>
           <w:color w:val="555555"/>
         </w:rPr>
-        <w:t xml:space="preserve">. In each iteration, the procedure </w:t>
+        <w:t>“</w:t>
       </w:r>
       <w:r>
         <w:rPr>
@@ -22402,7 +22692,7 @@
           <w:bCs/>
           <w:color w:val="555555"/>
         </w:rPr>
-        <w:t>adds</w:t>
+        <w:t>playlistD</w:t>
       </w:r>
       <w:r>
         <w:rPr>
@@ -22410,7 +22700,7 @@
           <w:bCs/>
           <w:color w:val="555555"/>
         </w:rPr>
-        <w:t xml:space="preserve"> one more song </w:t>
+        <w:t>uration” parameter from the user, and uses the “artist.artist_id” parameter from the</w:t>
       </w:r>
       <w:r>
         <w:rPr>
@@ -22418,7 +22708,7 @@
           <w:bCs/>
           <w:color w:val="555555"/>
         </w:rPr>
-        <w:t>to the output playlist</w:t>
+        <w:t xml:space="preserve"> event that the user chose in the first part of the application (the artist ID </w:t>
       </w:r>
       <w:r>
         <w:rPr>
@@ -22426,7 +22716,7 @@
           <w:bCs/>
           <w:color w:val="555555"/>
         </w:rPr>
-        <w:t>(ordered by track</w:t>
+        <w:t xml:space="preserve">is received </w:t>
       </w:r>
       <w:r>
         <w:rPr>
@@ -22434,7 +22724,7 @@
           <w:bCs/>
           <w:color w:val="555555"/>
         </w:rPr>
-        <w:t>.</w:t>
+        <w:t>as a parameter</w:t>
       </w:r>
       <w:r>
         <w:rPr>
@@ -22442,7 +22732,7 @@
           <w:bCs/>
           <w:color w:val="555555"/>
         </w:rPr>
-        <w:t>listeners)</w:t>
+        <w:t xml:space="preserve"> from the </w:t>
       </w:r>
       <w:r>
         <w:rPr>
@@ -22450,7 +22740,7 @@
           <w:bCs/>
           <w:color w:val="555555"/>
         </w:rPr>
-        <w:t xml:space="preserve"> until </w:t>
+        <w:t>server side</w:t>
       </w:r>
       <w:r>
         <w:rPr>
@@ -22458,7 +22748,7 @@
           <w:bCs/>
           <w:color w:val="555555"/>
         </w:rPr>
-        <w:t xml:space="preserve">the total duration of the playlist is greater than the input duration, or until there are no more tracks to iterate over in the view table. </w:t>
+        <w:t>).</w:t>
       </w:r>
     </w:p>
     <w:p>
@@ -22481,6 +22771,307 @@
           <w:bCs/>
           <w:color w:val="555555"/>
         </w:rPr>
+        <w:t xml:space="preserve">The </w:t>
+      </w:r>
+      <w:r>
+        <w:rPr>
+          <w:rFonts w:asciiTheme="majorHAnsi" w:hAnsiTheme="majorHAnsi" w:cstheme="majorHAnsi"/>
+          <w:bCs/>
+          <w:color w:val="555555"/>
+        </w:rPr>
+        <w:t xml:space="preserve">query </w:t>
+      </w:r>
+      <w:r>
+        <w:rPr>
+          <w:rFonts w:asciiTheme="majorHAnsi" w:hAnsiTheme="majorHAnsi" w:cstheme="majorHAnsi"/>
+          <w:bCs/>
+          <w:color w:val="555555"/>
+        </w:rPr>
+        <w:t xml:space="preserve">begins by creating </w:t>
+      </w:r>
+      <w:r>
+        <w:rPr>
+          <w:rFonts w:asciiTheme="majorHAnsi" w:hAnsiTheme="majorHAnsi" w:cstheme="majorHAnsi"/>
+          <w:bCs/>
+          <w:color w:val="555555"/>
+        </w:rPr>
+        <w:t>the</w:t>
+      </w:r>
+      <w:r>
+        <w:rPr>
+          <w:rFonts w:asciiTheme="majorHAnsi" w:hAnsiTheme="majorHAnsi" w:cstheme="majorHAnsi"/>
+          <w:bCs/>
+          <w:color w:val="555555"/>
+        </w:rPr>
+        <w:t xml:space="preserve"> view </w:t>
+      </w:r>
+      <w:r>
+        <w:rPr>
+          <w:rFonts w:asciiTheme="majorHAnsi" w:hAnsiTheme="majorHAnsi" w:cstheme="majorHAnsi"/>
+          <w:bCs/>
+          <w:color w:val="555555"/>
+        </w:rPr>
+        <w:t>ArtistTracks</w:t>
+      </w:r>
+      <w:r>
+        <w:rPr>
+          <w:rFonts w:asciiTheme="majorHAnsi" w:hAnsiTheme="majorHAnsi" w:cstheme="majorHAnsi"/>
+          <w:bCs/>
+          <w:color w:val="555555"/>
+        </w:rPr>
+        <w:t>, which contains</w:t>
+      </w:r>
+      <w:r>
+        <w:rPr>
+          <w:rFonts w:asciiTheme="majorHAnsi" w:hAnsiTheme="majorHAnsi" w:cstheme="majorHAnsi"/>
+          <w:bCs/>
+          <w:color w:val="555555"/>
+        </w:rPr>
+        <w:t xml:space="preserve"> information regarding </w:t>
+      </w:r>
+      <w:r>
+        <w:rPr>
+          <w:rFonts w:asciiTheme="majorHAnsi" w:hAnsiTheme="majorHAnsi" w:cstheme="majorHAnsi"/>
+          <w:bCs/>
+          <w:color w:val="555555"/>
+        </w:rPr>
+        <w:t>all of the artist</w:t>
+      </w:r>
+      <w:r>
+        <w:rPr>
+          <w:rFonts w:asciiTheme="majorHAnsi" w:hAnsiTheme="majorHAnsi" w:cstheme="majorHAnsi"/>
+          <w:bCs/>
+          <w:color w:val="555555"/>
+        </w:rPr>
+        <w:t>’</w:t>
+      </w:r>
+      <w:r>
+        <w:rPr>
+          <w:rFonts w:asciiTheme="majorHAnsi" w:hAnsiTheme="majorHAnsi" w:cstheme="majorHAnsi"/>
+          <w:bCs/>
+          <w:color w:val="555555"/>
+        </w:rPr>
+        <w:t>s tracks</w:t>
+      </w:r>
+      <w:r>
+        <w:rPr>
+          <w:rFonts w:asciiTheme="majorHAnsi" w:hAnsiTheme="majorHAnsi" w:cstheme="majorHAnsi"/>
+          <w:bCs/>
+          <w:color w:val="555555"/>
+        </w:rPr>
+        <w:t xml:space="preserve"> whos</w:t>
+      </w:r>
+      <w:r>
+        <w:rPr>
+          <w:rFonts w:asciiTheme="majorHAnsi" w:hAnsiTheme="majorHAnsi" w:cstheme="majorHAnsi"/>
+          <w:bCs/>
+          <w:color w:val="555555"/>
+        </w:rPr>
+        <w:t>e</w:t>
+      </w:r>
+      <w:r>
+        <w:rPr>
+          <w:rFonts w:asciiTheme="majorHAnsi" w:hAnsiTheme="majorHAnsi" w:cstheme="majorHAnsi"/>
+          <w:bCs/>
+          <w:color w:val="555555"/>
+        </w:rPr>
+        <w:t xml:space="preserve"> lyrics are in our database</w:t>
+      </w:r>
+      <w:r>
+        <w:rPr>
+          <w:rFonts w:asciiTheme="majorHAnsi" w:hAnsiTheme="majorHAnsi" w:cstheme="majorHAnsi"/>
+          <w:bCs/>
+          <w:color w:val="555555"/>
+        </w:rPr>
+        <w:t>, and whose duration is not NULL.</w:t>
+      </w:r>
+      <w:r>
+        <w:rPr>
+          <w:rFonts w:asciiTheme="majorHAnsi" w:hAnsiTheme="majorHAnsi" w:cstheme="majorHAnsi"/>
+          <w:bCs/>
+          <w:color w:val="555555"/>
+        </w:rPr>
+        <w:t xml:space="preserve"> </w:t>
+      </w:r>
+      <w:r>
+        <w:rPr>
+          <w:rFonts w:asciiTheme="majorHAnsi" w:hAnsiTheme="majorHAnsi" w:cstheme="majorHAnsi"/>
+          <w:bCs/>
+          <w:color w:val="555555"/>
+        </w:rPr>
+        <w:t>The view minimized our data so it contains only the relevant data to the artist that was chosen, and therefor optimized the query.</w:t>
+      </w:r>
+    </w:p>
+    <w:p>
+      <w:pPr>
+        <w:pStyle w:val="NormalWeb"/>
+        <w:shd w:val="clear" w:color="auto" w:fill="FFFFFF"/>
+        <w:spacing w:before="0" w:beforeAutospacing="0" w:after="0" w:afterAutospacing="0"/>
+        <w:ind w:left="720"/>
+        <w:jc w:val="both"/>
+        <w:textAlignment w:val="baseline"/>
+        <w:rPr>
+          <w:rFonts w:asciiTheme="majorHAnsi" w:hAnsiTheme="majorHAnsi" w:cstheme="majorHAnsi"/>
+          <w:bCs/>
+          <w:color w:val="555555"/>
+        </w:rPr>
+      </w:pPr>
+      <w:r>
+        <w:rPr>
+          <w:rFonts w:asciiTheme="majorHAnsi" w:hAnsiTheme="majorHAnsi" w:cstheme="majorHAnsi"/>
+          <w:bCs/>
+          <w:color w:val="555555"/>
+        </w:rPr>
+        <w:t xml:space="preserve">The view receives the artist’s ID from the function </w:t>
+      </w:r>
+      <w:r>
+        <w:rPr>
+          <w:rFonts w:asciiTheme="majorHAnsi" w:hAnsiTheme="majorHAnsi" w:cstheme="majorHAnsi"/>
+          <w:bCs/>
+          <w:color w:val="555555"/>
+        </w:rPr>
+        <w:t>getArtistId</w:t>
+      </w:r>
+      <w:r>
+        <w:rPr>
+          <w:rFonts w:asciiTheme="majorHAnsi" w:hAnsiTheme="majorHAnsi" w:cstheme="majorHAnsi"/>
+          <w:bCs/>
+          <w:color w:val="555555"/>
+        </w:rPr>
+        <w:t xml:space="preserve">(), because </w:t>
+      </w:r>
+      <w:r>
+        <w:rPr>
+          <w:rFonts w:asciiTheme="majorHAnsi" w:hAnsiTheme="majorHAnsi" w:cstheme="majorHAnsi"/>
+          <w:bCs/>
+          <w:color w:val="555555"/>
+        </w:rPr>
+        <w:t>it is impossible to create views that use variable parameters, but it is possible to create views that use parameters received by functions.</w:t>
+      </w:r>
+    </w:p>
+    <w:p>
+      <w:pPr>
+        <w:pStyle w:val="NormalWeb"/>
+        <w:shd w:val="clear" w:color="auto" w:fill="FFFFFF"/>
+        <w:spacing w:before="0" w:beforeAutospacing="0" w:after="0" w:afterAutospacing="0"/>
+        <w:ind w:left="720"/>
+        <w:jc w:val="both"/>
+        <w:textAlignment w:val="baseline"/>
+        <w:rPr>
+          <w:rFonts w:asciiTheme="majorHAnsi" w:hAnsiTheme="majorHAnsi" w:cstheme="majorHAnsi"/>
+          <w:bCs/>
+          <w:color w:val="555555"/>
+        </w:rPr>
+      </w:pPr>
+      <w:r>
+        <w:rPr>
+          <w:rFonts w:asciiTheme="majorHAnsi" w:hAnsiTheme="majorHAnsi" w:cstheme="majorHAnsi"/>
+          <w:bCs/>
+          <w:color w:val="555555"/>
+        </w:rPr>
+        <w:t xml:space="preserve">The procedure then </w:t>
+      </w:r>
+      <w:r>
+        <w:rPr>
+          <w:rFonts w:asciiTheme="majorHAnsi" w:hAnsiTheme="majorHAnsi" w:cstheme="majorHAnsi"/>
+          <w:bCs/>
+          <w:color w:val="555555"/>
+        </w:rPr>
+        <w:t>iterates over the view</w:t>
+      </w:r>
+      <w:r>
+        <w:rPr>
+          <w:rFonts w:asciiTheme="majorHAnsi" w:hAnsiTheme="majorHAnsi" w:cstheme="majorHAnsi"/>
+          <w:bCs/>
+          <w:color w:val="555555"/>
+        </w:rPr>
+        <w:t xml:space="preserve">. In each iteration, the procedure </w:t>
+      </w:r>
+      <w:r>
+        <w:rPr>
+          <w:rFonts w:asciiTheme="majorHAnsi" w:hAnsiTheme="majorHAnsi" w:cstheme="majorHAnsi"/>
+          <w:bCs/>
+          <w:color w:val="555555"/>
+        </w:rPr>
+        <w:t>adds</w:t>
+      </w:r>
+      <w:r>
+        <w:rPr>
+          <w:rFonts w:asciiTheme="majorHAnsi" w:hAnsiTheme="majorHAnsi" w:cstheme="majorHAnsi"/>
+          <w:bCs/>
+          <w:color w:val="555555"/>
+        </w:rPr>
+        <w:t xml:space="preserve"> one more song </w:t>
+      </w:r>
+      <w:r>
+        <w:rPr>
+          <w:rFonts w:asciiTheme="majorHAnsi" w:hAnsiTheme="majorHAnsi" w:cstheme="majorHAnsi"/>
+          <w:bCs/>
+          <w:color w:val="555555"/>
+        </w:rPr>
+        <w:t>to the output playlist</w:t>
+      </w:r>
+      <w:r>
+        <w:rPr>
+          <w:rFonts w:asciiTheme="majorHAnsi" w:hAnsiTheme="majorHAnsi" w:cstheme="majorHAnsi"/>
+          <w:bCs/>
+          <w:color w:val="555555"/>
+        </w:rPr>
+        <w:t>(ordered by track</w:t>
+      </w:r>
+      <w:r>
+        <w:rPr>
+          <w:rFonts w:asciiTheme="majorHAnsi" w:hAnsiTheme="majorHAnsi" w:cstheme="majorHAnsi"/>
+          <w:bCs/>
+          <w:color w:val="555555"/>
+        </w:rPr>
+        <w:t>.</w:t>
+      </w:r>
+      <w:r>
+        <w:rPr>
+          <w:rFonts w:asciiTheme="majorHAnsi" w:hAnsiTheme="majorHAnsi" w:cstheme="majorHAnsi"/>
+          <w:bCs/>
+          <w:color w:val="555555"/>
+        </w:rPr>
+        <w:t>listeners)</w:t>
+      </w:r>
+      <w:r>
+        <w:rPr>
+          <w:rFonts w:asciiTheme="majorHAnsi" w:hAnsiTheme="majorHAnsi" w:cstheme="majorHAnsi"/>
+          <w:bCs/>
+          <w:color w:val="555555"/>
+        </w:rPr>
+        <w:t xml:space="preserve"> until </w:t>
+      </w:r>
+      <w:r>
+        <w:rPr>
+          <w:rFonts w:asciiTheme="majorHAnsi" w:hAnsiTheme="majorHAnsi" w:cstheme="majorHAnsi"/>
+          <w:bCs/>
+          <w:color w:val="555555"/>
+        </w:rPr>
+        <w:t xml:space="preserve">the total duration of the playlist is greater than the input duration, or until there are no more tracks to iterate over in the view table. </w:t>
+      </w:r>
+    </w:p>
+    <w:p>
+      <w:pPr>
+        <w:pStyle w:val="NormalWeb"/>
+        <w:shd w:val="clear" w:color="auto" w:fill="FFFFFF"/>
+        <w:spacing w:before="0" w:beforeAutospacing="0" w:after="0" w:afterAutospacing="0"/>
+        <w:ind w:left="720"/>
+        <w:jc w:val="both"/>
+        <w:textAlignment w:val="baseline"/>
+        <w:rPr>
+          <w:rFonts w:asciiTheme="majorHAnsi" w:hAnsiTheme="majorHAnsi" w:cstheme="majorHAnsi"/>
+          <w:bCs/>
+          <w:color w:val="555555"/>
+        </w:rPr>
+      </w:pPr>
+      <w:r>
+        <w:rPr>
+          <w:rFonts w:asciiTheme="majorHAnsi" w:hAnsiTheme="majorHAnsi" w:cstheme="majorHAnsi"/>
+          <w:bCs/>
+          <w:color w:val="555555"/>
+        </w:rPr>
         <w:t>To optimize this query,</w:t>
       </w:r>
       <w:r>
@@ -22544,6 +23135,32 @@
           <w:color w:val="555555"/>
         </w:rPr>
       </w:pPr>
+    </w:p>
+    <w:p>
+      <w:pPr>
+        <w:rPr>
+          <w:rFonts w:asciiTheme="majorHAnsi" w:eastAsia="Times New Roman" w:hAnsiTheme="majorHAnsi" w:cstheme="majorHAnsi"/>
+          <w:b/>
+          <w:i/>
+          <w:iCs/>
+          <w:color w:val="555555"/>
+          <w:sz w:val="24"/>
+          <w:szCs w:val="24"/>
+          <w:highlight w:val="yellow"/>
+          <w:lang w:val="en-US"/>
+        </w:rPr>
+      </w:pPr>
+      <w:r>
+        <w:rPr>
+          <w:rFonts w:asciiTheme="majorHAnsi" w:hAnsiTheme="majorHAnsi" w:cstheme="majorHAnsi"/>
+          <w:b/>
+          <w:i/>
+          <w:iCs/>
+          <w:color w:val="555555"/>
+          <w:highlight w:val="yellow"/>
+        </w:rPr>
+        <w:br w:type="page"/>
+      </w:r>
     </w:p>
     <w:p>
       <w:pPr>
@@ -22573,7 +23190,8 @@
           <w:color w:val="555555"/>
           <w:highlight w:val="yellow"/>
         </w:rPr>
-        <w:t>query_bad_words</w:t>
+        <w:lastRenderedPageBreak/>
+        <w:t xml:space="preserve">The </w:t>
       </w:r>
       <w:r>
         <w:rPr>
@@ -22584,7 +23202,18 @@
           <w:color w:val="555555"/>
           <w:highlight w:val="yellow"/>
         </w:rPr>
-        <w:t>:</w:t>
+        <w:t>bad_words</w:t>
+      </w:r>
+      <w:r>
+        <w:rPr>
+          <w:rFonts w:asciiTheme="majorHAnsi" w:hAnsiTheme="majorHAnsi" w:cstheme="majorHAnsi"/>
+          <w:b/>
+          <w:i/>
+          <w:iCs/>
+          <w:color w:val="555555"/>
+          <w:highlight w:val="yellow"/>
+        </w:rPr>
+        <w:t xml:space="preserve"> Query:</w:t>
       </w:r>
     </w:p>
     <w:p>
@@ -22602,15 +23231,6 @@
           <w:highlight w:val="yellow"/>
         </w:rPr>
       </w:pPr>
-      <w:r>
-        <w:rPr>
-          <w:rFonts w:asciiTheme="majorHAnsi" w:hAnsiTheme="majorHAnsi" w:cstheme="majorHAnsi"/>
-          <w:bCs/>
-          <w:color w:val="555555"/>
-          <w:highlight w:val="yellow"/>
-        </w:rPr>
-        <w:t>This query receives a string from the user, called “badWords”, and uses the “artist.artist_id” parameter from the event that the user chose in the first part of the application.</w:t>
-      </w:r>
     </w:p>
     <w:p>
       <w:pPr>
@@ -22627,33 +23247,6 @@
           <w:highlight w:val="yellow"/>
         </w:rPr>
       </w:pPr>
-      <w:r>
-        <w:rPr>
-          <w:rFonts w:asciiTheme="majorHAnsi" w:hAnsiTheme="majorHAnsi" w:cstheme="majorHAnsi"/>
-          <w:bCs/>
-          <w:color w:val="555555"/>
-          <w:highlight w:val="yellow"/>
-        </w:rPr>
-        <w:t>The query first creates the view ALL_SONGS, which is a table containing the number of songs</w:t>
-      </w:r>
-      <w:r>
-        <w:rPr>
-          <w:rFonts w:asciiTheme="majorHAnsi" w:hAnsiTheme="majorHAnsi" w:cstheme="majorHAnsi"/>
-          <w:bCs/>
-          <w:color w:val="555555"/>
-          <w:highlight w:val="yellow"/>
-        </w:rPr>
-        <w:t xml:space="preserve"> for each artist in the relevant genre whose lyrics we have in our database</w:t>
-      </w:r>
-      <w:r>
-        <w:rPr>
-          <w:rFonts w:asciiTheme="majorHAnsi" w:hAnsiTheme="majorHAnsi" w:cstheme="majorHAnsi"/>
-          <w:bCs/>
-          <w:color w:val="555555"/>
-          <w:highlight w:val="yellow"/>
-        </w:rPr>
-        <w:t xml:space="preserve"> (the lyrics of the track in the “lyrics” table is not NULL). </w:t>
-      </w:r>
     </w:p>
     <w:p>
       <w:pPr>
@@ -22668,69 +23261,8 @@
           <w:bCs/>
           <w:color w:val="555555"/>
           <w:highlight w:val="yellow"/>
-          <w:lang w:val="en-AU"/>
-        </w:rPr>
-      </w:pPr>
-      <w:r>
-        <w:rPr>
-          <w:rFonts w:asciiTheme="majorHAnsi" w:hAnsiTheme="majorHAnsi" w:cstheme="majorHAnsi" w:hint="cs"/>
-          <w:bCs/>
-          <w:color w:val="555555"/>
-          <w:highlight w:val="yellow"/>
-          <w:lang w:val="en-AU"/>
-        </w:rPr>
-        <w:t>W</w:t>
-      </w:r>
-      <w:r>
-        <w:rPr>
-          <w:rFonts w:asciiTheme="majorHAnsi" w:hAnsiTheme="majorHAnsi" w:cstheme="majorHAnsi"/>
-          <w:bCs/>
-          <w:color w:val="555555"/>
-          <w:highlight w:val="yellow"/>
-          <w:lang w:val="en-AU"/>
-        </w:rPr>
-        <w:t>e then create a nested query in</w:t>
-      </w:r>
-      <w:r>
-        <w:rPr>
-          <w:rFonts w:asciiTheme="majorHAnsi" w:hAnsiTheme="majorHAnsi" w:cstheme="majorHAnsi"/>
-          <w:bCs/>
-          <w:color w:val="555555"/>
-          <w:highlight w:val="yellow"/>
-          <w:lang w:val="en-AU"/>
-        </w:rPr>
-        <w:t xml:space="preserve"> order</w:t>
-      </w:r>
-      <w:r>
-        <w:rPr>
-          <w:rFonts w:asciiTheme="majorHAnsi" w:hAnsiTheme="majorHAnsi" w:cstheme="majorHAnsi"/>
-          <w:bCs/>
-          <w:color w:val="555555"/>
-          <w:highlight w:val="yellow"/>
-          <w:lang w:val="en-AU"/>
-        </w:rPr>
-        <w:t xml:space="preserve"> to receive the artist id whose percentage of “bad songs” is the lowest</w:t>
-      </w:r>
-      <w:r>
-        <w:rPr>
-          <w:rFonts w:asciiTheme="majorHAnsi" w:hAnsiTheme="majorHAnsi" w:cstheme="majorHAnsi"/>
-          <w:bCs/>
-          <w:color w:val="555555"/>
-          <w:highlight w:val="yellow"/>
-          <w:lang w:val="en-AU"/>
-        </w:rPr>
-        <w:t>.</w:t>
-      </w:r>
-      <w:r>
-        <w:rPr>
-          <w:rFonts w:asciiTheme="majorHAnsi" w:hAnsiTheme="majorHAnsi" w:cstheme="majorHAnsi"/>
-          <w:bCs/>
-          <w:color w:val="555555"/>
-          <w:highlight w:val="yellow"/>
-          <w:lang w:val="en-AU"/>
-        </w:rPr>
-        <w:t xml:space="preserve"> </w:t>
-      </w:r>
+        </w:rPr>
+      </w:pPr>
     </w:p>
     <w:p>
       <w:pPr>
@@ -22745,7 +23277,6 @@
           <w:bCs/>
           <w:color w:val="555555"/>
           <w:highlight w:val="yellow"/>
-          <w:lang w:val="en-AU"/>
         </w:rPr>
       </w:pPr>
       <w:r>
@@ -22754,61 +23285,8 @@
           <w:bCs/>
           <w:color w:val="555555"/>
           <w:highlight w:val="yellow"/>
-          <w:lang w:val="en-AU"/>
-        </w:rPr>
-        <w:t xml:space="preserve">The percentage of “Bad songs” is the number of tracks containing one of the words we received as input, </w:t>
-      </w:r>
-      <w:r>
-        <w:rPr>
-          <w:rFonts w:asciiTheme="majorHAnsi" w:hAnsiTheme="majorHAnsi" w:cstheme="majorHAnsi"/>
-          <w:bCs/>
-          <w:i/>
-          <w:iCs/>
-          <w:color w:val="555555"/>
-          <w:highlight w:val="yellow"/>
-          <w:lang w:val="en-AU"/>
-        </w:rPr>
-        <w:t>divided by</w:t>
-      </w:r>
-      <w:r>
-        <w:rPr>
-          <w:rFonts w:asciiTheme="majorHAnsi" w:hAnsiTheme="majorHAnsi" w:cstheme="majorHAnsi"/>
-          <w:bCs/>
-          <w:color w:val="555555"/>
-          <w:highlight w:val="yellow"/>
-          <w:lang w:val="en-AU"/>
-        </w:rPr>
-        <w:t xml:space="preserve"> the number of </w:t>
-      </w:r>
-      <w:r>
-        <w:rPr>
-          <w:rFonts w:asciiTheme="majorHAnsi" w:hAnsiTheme="majorHAnsi" w:cstheme="majorHAnsi"/>
-          <w:bCs/>
-          <w:color w:val="555555"/>
-          <w:highlight w:val="yellow"/>
-          <w:lang w:val="en-AU"/>
-        </w:rPr>
-        <w:t>tracks by the artist (whose lyrics are not NULL</w:t>
-      </w:r>
-      <w:r>
-        <w:rPr>
-          <w:rFonts w:asciiTheme="majorHAnsi" w:hAnsiTheme="majorHAnsi" w:cstheme="majorHAnsi"/>
-          <w:bCs/>
-          <w:color w:val="555555"/>
-          <w:highlight w:val="yellow"/>
-          <w:lang w:val="en-AU"/>
-        </w:rPr>
-        <w:t xml:space="preserve"> – in ALL_SONGS</w:t>
-      </w:r>
-      <w:r>
-        <w:rPr>
-          <w:rFonts w:asciiTheme="majorHAnsi" w:hAnsiTheme="majorHAnsi" w:cstheme="majorHAnsi"/>
-          <w:bCs/>
-          <w:color w:val="555555"/>
-          <w:highlight w:val="yellow"/>
-          <w:lang w:val="en-AU"/>
-        </w:rPr>
-        <w:t xml:space="preserve">). </w:t>
+        </w:rPr>
+        <w:t>This query receives a string from the user, called “badWords”, and uses the “artist.artist_id” parameter from the event that the user chose in the first part of the application.</w:t>
       </w:r>
     </w:p>
     <w:p>
@@ -22824,7 +23302,6 @@
           <w:bCs/>
           <w:color w:val="555555"/>
           <w:highlight w:val="yellow"/>
-          <w:lang w:val="en-AU"/>
         </w:rPr>
       </w:pPr>
       <w:r>
@@ -22833,10 +23310,8 @@
           <w:bCs/>
           <w:color w:val="555555"/>
           <w:highlight w:val="yellow"/>
-          <w:lang w:val="en-AU"/>
-        </w:rPr>
-        <w:lastRenderedPageBreak/>
-        <w:t>W</w:t>
+        </w:rPr>
+        <w:t>The query first creates the view ALL_SONGS, which is a table containing the number of songs</w:t>
       </w:r>
       <w:r>
         <w:rPr>
@@ -22844,9 +23319,8 @@
           <w:bCs/>
           <w:color w:val="555555"/>
           <w:highlight w:val="yellow"/>
-          <w:lang w:val="en-AU"/>
-        </w:rPr>
-        <w:t xml:space="preserve">e used nested queries instead of views because </w:t>
+        </w:rPr>
+        <w:t xml:space="preserve"> for each artist in the relevant genre whose lyrics we have in our database</w:t>
       </w:r>
       <w:r>
         <w:rPr>
@@ -22854,149 +23328,8 @@
           <w:bCs/>
           <w:color w:val="555555"/>
           <w:highlight w:val="yellow"/>
-          <w:lang w:val="en-AU"/>
-        </w:rPr>
-        <w:t xml:space="preserve">in order </w:t>
-      </w:r>
-      <w:r>
-        <w:rPr>
-          <w:rFonts w:asciiTheme="majorHAnsi" w:hAnsiTheme="majorHAnsi" w:cstheme="majorHAnsi"/>
-          <w:bCs/>
-          <w:color w:val="555555"/>
-          <w:highlight w:val="yellow"/>
-          <w:lang w:val="en-AU"/>
-        </w:rPr>
-        <w:t xml:space="preserve">to find the </w:t>
-      </w:r>
-      <w:r>
-        <w:rPr>
-          <w:rFonts w:asciiTheme="majorHAnsi" w:hAnsiTheme="majorHAnsi" w:cstheme="majorHAnsi"/>
-          <w:bCs/>
-          <w:color w:val="555555"/>
-          <w:highlight w:val="yellow"/>
-          <w:lang w:val="en-AU"/>
-        </w:rPr>
-        <w:t>number</w:t>
-      </w:r>
-      <w:r>
-        <w:rPr>
-          <w:rFonts w:asciiTheme="majorHAnsi" w:hAnsiTheme="majorHAnsi" w:cstheme="majorHAnsi"/>
-          <w:bCs/>
-          <w:color w:val="555555"/>
-          <w:highlight w:val="yellow"/>
-          <w:lang w:val="en-AU"/>
-        </w:rPr>
-        <w:t xml:space="preserve"> of “bad songs” </w:t>
-      </w:r>
-      <w:r>
-        <w:rPr>
-          <w:rFonts w:asciiTheme="majorHAnsi" w:hAnsiTheme="majorHAnsi" w:cstheme="majorHAnsi"/>
-          <w:bCs/>
-          <w:color w:val="555555"/>
-          <w:highlight w:val="yellow"/>
-          <w:lang w:val="en-AU"/>
-        </w:rPr>
-        <w:t>(</w:t>
-      </w:r>
-      <w:r>
-        <w:rPr>
-          <w:rFonts w:asciiTheme="majorHAnsi" w:hAnsiTheme="majorHAnsi" w:cstheme="majorHAnsi"/>
-          <w:bCs/>
-          <w:color w:val="555555"/>
-          <w:highlight w:val="yellow"/>
-          <w:lang w:val="en-AU"/>
-        </w:rPr>
-        <w:t xml:space="preserve">the </w:t>
-      </w:r>
-      <w:r>
-        <w:rPr>
-          <w:rFonts w:asciiTheme="majorHAnsi" w:hAnsiTheme="majorHAnsi" w:cstheme="majorHAnsi"/>
-          <w:bCs/>
-          <w:color w:val="555555"/>
-          <w:highlight w:val="yellow"/>
-          <w:lang w:val="en-AU"/>
-        </w:rPr>
-        <w:t xml:space="preserve">number of tracks whose lyrics contain one of the input words), </w:t>
-      </w:r>
-      <w:r>
-        <w:rPr>
-          <w:rFonts w:asciiTheme="majorHAnsi" w:hAnsiTheme="majorHAnsi" w:cstheme="majorHAnsi"/>
-          <w:bCs/>
-          <w:color w:val="555555"/>
-          <w:highlight w:val="yellow"/>
-          <w:lang w:val="en-AU"/>
-        </w:rPr>
-        <w:t>we use</w:t>
-      </w:r>
-      <w:r>
-        <w:rPr>
-          <w:rFonts w:asciiTheme="majorHAnsi" w:hAnsiTheme="majorHAnsi" w:cstheme="majorHAnsi"/>
-          <w:bCs/>
-          <w:color w:val="555555"/>
-          <w:highlight w:val="yellow"/>
-          <w:lang w:val="en-AU"/>
-        </w:rPr>
-        <w:t xml:space="preserve"> full-text search.</w:t>
-      </w:r>
-      <w:r>
-        <w:rPr>
-          <w:rFonts w:asciiTheme="majorHAnsi" w:hAnsiTheme="majorHAnsi" w:cstheme="majorHAnsi"/>
-          <w:bCs/>
-          <w:color w:val="555555"/>
-          <w:highlight w:val="yellow"/>
-          <w:lang w:val="en-AU"/>
-        </w:rPr>
-        <w:t xml:space="preserve"> </w:t>
-      </w:r>
-      <w:r>
-        <w:rPr>
-          <w:rFonts w:asciiTheme="majorHAnsi" w:hAnsiTheme="majorHAnsi" w:cstheme="majorHAnsi"/>
-          <w:bCs/>
-          <w:color w:val="555555"/>
-          <w:highlight w:val="yellow"/>
-          <w:lang w:val="en-AU"/>
-        </w:rPr>
-        <w:t>As we previously mentioned, views do not support receiving variable parameters,</w:t>
-      </w:r>
-      <w:r>
-        <w:rPr>
-          <w:rFonts w:asciiTheme="majorHAnsi" w:hAnsiTheme="majorHAnsi" w:cstheme="majorHAnsi"/>
-          <w:bCs/>
-          <w:color w:val="555555"/>
-          <w:highlight w:val="yellow"/>
-          <w:lang w:val="en-AU"/>
-        </w:rPr>
-        <w:t xml:space="preserve"> and the </w:t>
-      </w:r>
-      <w:r>
-        <w:rPr>
-          <w:rFonts w:asciiTheme="majorHAnsi" w:hAnsiTheme="majorHAnsi" w:cstheme="majorHAnsi"/>
-          <w:bCs/>
-          <w:color w:val="555555"/>
-          <w:highlight w:val="yellow"/>
-          <w:lang w:val="en-AU"/>
-        </w:rPr>
-        <w:t>match-against function does not support receiving parameters from functions,</w:t>
-      </w:r>
-      <w:r>
-        <w:rPr>
-          <w:rFonts w:asciiTheme="majorHAnsi" w:hAnsiTheme="majorHAnsi" w:cstheme="majorHAnsi"/>
-          <w:bCs/>
-          <w:color w:val="555555"/>
-          <w:highlight w:val="yellow"/>
-          <w:lang w:val="en-AU"/>
-        </w:rPr>
-        <w:t xml:space="preserve"> and therefore we could not create a view with this data</w:t>
-      </w:r>
-      <w:r>
-        <w:rPr>
-          <w:rFonts w:asciiTheme="majorHAnsi" w:hAnsiTheme="majorHAnsi" w:cstheme="majorHAnsi"/>
-          <w:bCs/>
-          <w:color w:val="555555"/>
-          <w:highlight w:val="yellow"/>
-          <w:lang w:val="en-AU"/>
-        </w:rPr>
-        <w:t>.</w:t>
+        </w:rPr>
+        <w:t xml:space="preserve"> (the lyrics of the track in the “lyrics” table is not NULL). </w:t>
       </w:r>
     </w:p>
     <w:p>
@@ -23017,13 +23350,13 @@
       </w:pPr>
       <w:r>
         <w:rPr>
-          <w:rFonts w:asciiTheme="majorHAnsi" w:hAnsiTheme="majorHAnsi" w:cstheme="majorHAnsi"/>
+          <w:rFonts w:asciiTheme="majorHAnsi" w:hAnsiTheme="majorHAnsi" w:cstheme="majorHAnsi" w:hint="cs"/>
           <w:bCs/>
           <w:color w:val="555555"/>
           <w:highlight w:val="yellow"/>
           <w:lang w:val="en-AU"/>
         </w:rPr>
-        <w:t xml:space="preserve">Once we received the </w:t>
+        <w:t>W</w:t>
       </w:r>
       <w:r>
         <w:rPr>
@@ -23033,7 +23366,7 @@
           <w:highlight w:val="yellow"/>
           <w:lang w:val="en-AU"/>
         </w:rPr>
-        <w:t>artist ID whos</w:t>
+        <w:t>e then create a nested query in</w:t>
       </w:r>
       <w:r>
         <w:rPr>
@@ -23043,7 +23376,7 @@
           <w:highlight w:val="yellow"/>
           <w:lang w:val="en-AU"/>
         </w:rPr>
-        <w:t>e</w:t>
+        <w:t xml:space="preserve"> order</w:t>
       </w:r>
       <w:r>
         <w:rPr>
@@ -23053,7 +23386,7 @@
           <w:highlight w:val="yellow"/>
           <w:lang w:val="en-AU"/>
         </w:rPr>
-        <w:t xml:space="preserve"> </w:t>
+        <w:t xml:space="preserve"> to receive the artist id whose percentage of “bad songs” is the lowest</w:t>
       </w:r>
       <w:r>
         <w:rPr>
@@ -23063,7 +23396,7 @@
           <w:highlight w:val="yellow"/>
           <w:lang w:val="en-AU"/>
         </w:rPr>
-        <w:t>percentage of “bad songs” is the lowest, we were able to create a playlist of 20 of the artist</w:t>
+        <w:t>.</w:t>
       </w:r>
       <w:r>
         <w:rPr>
@@ -23073,17 +23406,7 @@
           <w:highlight w:val="yellow"/>
           <w:lang w:val="en-AU"/>
         </w:rPr>
-        <w:t>’</w:t>
-      </w:r>
-      <w:r>
-        <w:rPr>
-          <w:rFonts w:asciiTheme="majorHAnsi" w:hAnsiTheme="majorHAnsi" w:cstheme="majorHAnsi"/>
-          <w:bCs/>
-          <w:color w:val="555555"/>
-          <w:highlight w:val="yellow"/>
-          <w:lang w:val="en-AU"/>
-        </w:rPr>
-        <w:t xml:space="preserve">s most listened to tracks (ordered by track.listeners). </w:t>
+        <w:t xml:space="preserve"> </w:t>
       </w:r>
     </w:p>
     <w:p>
@@ -23099,6 +23422,359 @@
           <w:bCs/>
           <w:color w:val="555555"/>
           <w:highlight w:val="yellow"/>
+          <w:lang w:val="en-AU"/>
+        </w:rPr>
+      </w:pPr>
+      <w:r>
+        <w:rPr>
+          <w:rFonts w:asciiTheme="majorHAnsi" w:hAnsiTheme="majorHAnsi" w:cstheme="majorHAnsi"/>
+          <w:bCs/>
+          <w:color w:val="555555"/>
+          <w:highlight w:val="yellow"/>
+          <w:lang w:val="en-AU"/>
+        </w:rPr>
+        <w:t xml:space="preserve">The percentage of “Bad songs” is the number of tracks containing one of the words we received as input, </w:t>
+      </w:r>
+      <w:r>
+        <w:rPr>
+          <w:rFonts w:asciiTheme="majorHAnsi" w:hAnsiTheme="majorHAnsi" w:cstheme="majorHAnsi"/>
+          <w:bCs/>
+          <w:i/>
+          <w:iCs/>
+          <w:color w:val="555555"/>
+          <w:highlight w:val="yellow"/>
+          <w:lang w:val="en-AU"/>
+        </w:rPr>
+        <w:t>divided by</w:t>
+      </w:r>
+      <w:r>
+        <w:rPr>
+          <w:rFonts w:asciiTheme="majorHAnsi" w:hAnsiTheme="majorHAnsi" w:cstheme="majorHAnsi"/>
+          <w:bCs/>
+          <w:color w:val="555555"/>
+          <w:highlight w:val="yellow"/>
+          <w:lang w:val="en-AU"/>
+        </w:rPr>
+        <w:t xml:space="preserve"> the number of </w:t>
+      </w:r>
+      <w:r>
+        <w:rPr>
+          <w:rFonts w:asciiTheme="majorHAnsi" w:hAnsiTheme="majorHAnsi" w:cstheme="majorHAnsi"/>
+          <w:bCs/>
+          <w:color w:val="555555"/>
+          <w:highlight w:val="yellow"/>
+          <w:lang w:val="en-AU"/>
+        </w:rPr>
+        <w:t>tracks by the artist (whose lyrics are not NULL</w:t>
+      </w:r>
+      <w:r>
+        <w:rPr>
+          <w:rFonts w:asciiTheme="majorHAnsi" w:hAnsiTheme="majorHAnsi" w:cstheme="majorHAnsi"/>
+          <w:bCs/>
+          <w:color w:val="555555"/>
+          <w:highlight w:val="yellow"/>
+          <w:lang w:val="en-AU"/>
+        </w:rPr>
+        <w:t xml:space="preserve"> – in ALL_SONGS</w:t>
+      </w:r>
+      <w:r>
+        <w:rPr>
+          <w:rFonts w:asciiTheme="majorHAnsi" w:hAnsiTheme="majorHAnsi" w:cstheme="majorHAnsi"/>
+          <w:bCs/>
+          <w:color w:val="555555"/>
+          <w:highlight w:val="yellow"/>
+          <w:lang w:val="en-AU"/>
+        </w:rPr>
+        <w:t xml:space="preserve">). </w:t>
+      </w:r>
+    </w:p>
+    <w:p>
+      <w:pPr>
+        <w:pStyle w:val="NormalWeb"/>
+        <w:shd w:val="clear" w:color="auto" w:fill="FFFFFF"/>
+        <w:spacing w:before="0" w:beforeAutospacing="0" w:after="0" w:afterAutospacing="0"/>
+        <w:ind w:left="720"/>
+        <w:jc w:val="both"/>
+        <w:textAlignment w:val="baseline"/>
+        <w:rPr>
+          <w:rFonts w:asciiTheme="majorHAnsi" w:hAnsiTheme="majorHAnsi" w:cstheme="majorHAnsi"/>
+          <w:bCs/>
+          <w:color w:val="555555"/>
+          <w:highlight w:val="yellow"/>
+          <w:lang w:val="en-AU"/>
+        </w:rPr>
+      </w:pPr>
+      <w:r>
+        <w:rPr>
+          <w:rFonts w:asciiTheme="majorHAnsi" w:hAnsiTheme="majorHAnsi" w:cstheme="majorHAnsi"/>
+          <w:bCs/>
+          <w:color w:val="555555"/>
+          <w:highlight w:val="yellow"/>
+          <w:lang w:val="en-AU"/>
+        </w:rPr>
+        <w:t>W</w:t>
+      </w:r>
+      <w:r>
+        <w:rPr>
+          <w:rFonts w:asciiTheme="majorHAnsi" w:hAnsiTheme="majorHAnsi" w:cstheme="majorHAnsi"/>
+          <w:bCs/>
+          <w:color w:val="555555"/>
+          <w:highlight w:val="yellow"/>
+          <w:lang w:val="en-AU"/>
+        </w:rPr>
+        <w:t xml:space="preserve">e used nested queries instead of views because </w:t>
+      </w:r>
+      <w:r>
+        <w:rPr>
+          <w:rFonts w:asciiTheme="majorHAnsi" w:hAnsiTheme="majorHAnsi" w:cstheme="majorHAnsi"/>
+          <w:bCs/>
+          <w:color w:val="555555"/>
+          <w:highlight w:val="yellow"/>
+          <w:lang w:val="en-AU"/>
+        </w:rPr>
+        <w:t xml:space="preserve">in order </w:t>
+      </w:r>
+      <w:r>
+        <w:rPr>
+          <w:rFonts w:asciiTheme="majorHAnsi" w:hAnsiTheme="majorHAnsi" w:cstheme="majorHAnsi"/>
+          <w:bCs/>
+          <w:color w:val="555555"/>
+          <w:highlight w:val="yellow"/>
+          <w:lang w:val="en-AU"/>
+        </w:rPr>
+        <w:t xml:space="preserve">to find the </w:t>
+      </w:r>
+      <w:r>
+        <w:rPr>
+          <w:rFonts w:asciiTheme="majorHAnsi" w:hAnsiTheme="majorHAnsi" w:cstheme="majorHAnsi"/>
+          <w:bCs/>
+          <w:color w:val="555555"/>
+          <w:highlight w:val="yellow"/>
+          <w:lang w:val="en-AU"/>
+        </w:rPr>
+        <w:t>number</w:t>
+      </w:r>
+      <w:r>
+        <w:rPr>
+          <w:rFonts w:asciiTheme="majorHAnsi" w:hAnsiTheme="majorHAnsi" w:cstheme="majorHAnsi"/>
+          <w:bCs/>
+          <w:color w:val="555555"/>
+          <w:highlight w:val="yellow"/>
+          <w:lang w:val="en-AU"/>
+        </w:rPr>
+        <w:t xml:space="preserve"> of “bad songs” </w:t>
+      </w:r>
+      <w:r>
+        <w:rPr>
+          <w:rFonts w:asciiTheme="majorHAnsi" w:hAnsiTheme="majorHAnsi" w:cstheme="majorHAnsi"/>
+          <w:bCs/>
+          <w:color w:val="555555"/>
+          <w:highlight w:val="yellow"/>
+          <w:lang w:val="en-AU"/>
+        </w:rPr>
+        <w:t>(</w:t>
+      </w:r>
+      <w:r>
+        <w:rPr>
+          <w:rFonts w:asciiTheme="majorHAnsi" w:hAnsiTheme="majorHAnsi" w:cstheme="majorHAnsi"/>
+          <w:bCs/>
+          <w:color w:val="555555"/>
+          <w:highlight w:val="yellow"/>
+          <w:lang w:val="en-AU"/>
+        </w:rPr>
+        <w:t xml:space="preserve">the </w:t>
+      </w:r>
+      <w:r>
+        <w:rPr>
+          <w:rFonts w:asciiTheme="majorHAnsi" w:hAnsiTheme="majorHAnsi" w:cstheme="majorHAnsi"/>
+          <w:bCs/>
+          <w:color w:val="555555"/>
+          <w:highlight w:val="yellow"/>
+          <w:lang w:val="en-AU"/>
+        </w:rPr>
+        <w:t xml:space="preserve">number of tracks whose lyrics contain one of the input words), </w:t>
+      </w:r>
+      <w:r>
+        <w:rPr>
+          <w:rFonts w:asciiTheme="majorHAnsi" w:hAnsiTheme="majorHAnsi" w:cstheme="majorHAnsi"/>
+          <w:bCs/>
+          <w:color w:val="555555"/>
+          <w:highlight w:val="yellow"/>
+          <w:lang w:val="en-AU"/>
+        </w:rPr>
+        <w:t>we use</w:t>
+      </w:r>
+      <w:r>
+        <w:rPr>
+          <w:rFonts w:asciiTheme="majorHAnsi" w:hAnsiTheme="majorHAnsi" w:cstheme="majorHAnsi"/>
+          <w:bCs/>
+          <w:color w:val="555555"/>
+          <w:highlight w:val="yellow"/>
+          <w:lang w:val="en-AU"/>
+        </w:rPr>
+        <w:t xml:space="preserve"> full-text search.</w:t>
+      </w:r>
+      <w:r>
+        <w:rPr>
+          <w:rFonts w:asciiTheme="majorHAnsi" w:hAnsiTheme="majorHAnsi" w:cstheme="majorHAnsi"/>
+          <w:bCs/>
+          <w:color w:val="555555"/>
+          <w:highlight w:val="yellow"/>
+          <w:lang w:val="en-AU"/>
+        </w:rPr>
+        <w:t xml:space="preserve"> </w:t>
+      </w:r>
+      <w:r>
+        <w:rPr>
+          <w:rFonts w:asciiTheme="majorHAnsi" w:hAnsiTheme="majorHAnsi" w:cstheme="majorHAnsi"/>
+          <w:bCs/>
+          <w:color w:val="555555"/>
+          <w:highlight w:val="yellow"/>
+          <w:lang w:val="en-AU"/>
+        </w:rPr>
+        <w:t>As we previously mentioned, views do not support receiving variable parameters,</w:t>
+      </w:r>
+      <w:r>
+        <w:rPr>
+          <w:rFonts w:asciiTheme="majorHAnsi" w:hAnsiTheme="majorHAnsi" w:cstheme="majorHAnsi"/>
+          <w:bCs/>
+          <w:color w:val="555555"/>
+          <w:highlight w:val="yellow"/>
+          <w:lang w:val="en-AU"/>
+        </w:rPr>
+        <w:t xml:space="preserve"> and the </w:t>
+      </w:r>
+      <w:r>
+        <w:rPr>
+          <w:rFonts w:asciiTheme="majorHAnsi" w:hAnsiTheme="majorHAnsi" w:cstheme="majorHAnsi"/>
+          <w:bCs/>
+          <w:color w:val="555555"/>
+          <w:highlight w:val="yellow"/>
+          <w:lang w:val="en-AU"/>
+        </w:rPr>
+        <w:t>match-against function does not support receiving parameters from functions,</w:t>
+      </w:r>
+      <w:r>
+        <w:rPr>
+          <w:rFonts w:asciiTheme="majorHAnsi" w:hAnsiTheme="majorHAnsi" w:cstheme="majorHAnsi"/>
+          <w:bCs/>
+          <w:color w:val="555555"/>
+          <w:highlight w:val="yellow"/>
+          <w:lang w:val="en-AU"/>
+        </w:rPr>
+        <w:t xml:space="preserve"> and therefore we could not create a view with this data</w:t>
+      </w:r>
+      <w:r>
+        <w:rPr>
+          <w:rFonts w:asciiTheme="majorHAnsi" w:hAnsiTheme="majorHAnsi" w:cstheme="majorHAnsi"/>
+          <w:bCs/>
+          <w:color w:val="555555"/>
+          <w:highlight w:val="yellow"/>
+          <w:lang w:val="en-AU"/>
+        </w:rPr>
+        <w:t>.</w:t>
+      </w:r>
+    </w:p>
+    <w:p>
+      <w:pPr>
+        <w:pStyle w:val="NormalWeb"/>
+        <w:shd w:val="clear" w:color="auto" w:fill="FFFFFF"/>
+        <w:spacing w:before="0" w:beforeAutospacing="0" w:after="0" w:afterAutospacing="0"/>
+        <w:ind w:left="720"/>
+        <w:jc w:val="both"/>
+        <w:textAlignment w:val="baseline"/>
+        <w:rPr>
+          <w:rFonts w:asciiTheme="majorHAnsi" w:hAnsiTheme="majorHAnsi" w:cstheme="majorHAnsi"/>
+          <w:bCs/>
+          <w:color w:val="555555"/>
+          <w:highlight w:val="yellow"/>
+          <w:lang w:val="en-AU"/>
+        </w:rPr>
+      </w:pPr>
+      <w:r>
+        <w:rPr>
+          <w:rFonts w:asciiTheme="majorHAnsi" w:hAnsiTheme="majorHAnsi" w:cstheme="majorHAnsi"/>
+          <w:bCs/>
+          <w:color w:val="555555"/>
+          <w:highlight w:val="yellow"/>
+          <w:lang w:val="en-AU"/>
+        </w:rPr>
+        <w:t xml:space="preserve">Once we received the </w:t>
+      </w:r>
+      <w:r>
+        <w:rPr>
+          <w:rFonts w:asciiTheme="majorHAnsi" w:hAnsiTheme="majorHAnsi" w:cstheme="majorHAnsi"/>
+          <w:bCs/>
+          <w:color w:val="555555"/>
+          <w:highlight w:val="yellow"/>
+          <w:lang w:val="en-AU"/>
+        </w:rPr>
+        <w:t>artist ID whos</w:t>
+      </w:r>
+      <w:r>
+        <w:rPr>
+          <w:rFonts w:asciiTheme="majorHAnsi" w:hAnsiTheme="majorHAnsi" w:cstheme="majorHAnsi"/>
+          <w:bCs/>
+          <w:color w:val="555555"/>
+          <w:highlight w:val="yellow"/>
+          <w:lang w:val="en-AU"/>
+        </w:rPr>
+        <w:t>e</w:t>
+      </w:r>
+      <w:r>
+        <w:rPr>
+          <w:rFonts w:asciiTheme="majorHAnsi" w:hAnsiTheme="majorHAnsi" w:cstheme="majorHAnsi"/>
+          <w:bCs/>
+          <w:color w:val="555555"/>
+          <w:highlight w:val="yellow"/>
+          <w:lang w:val="en-AU"/>
+        </w:rPr>
+        <w:t xml:space="preserve"> </w:t>
+      </w:r>
+      <w:r>
+        <w:rPr>
+          <w:rFonts w:asciiTheme="majorHAnsi" w:hAnsiTheme="majorHAnsi" w:cstheme="majorHAnsi"/>
+          <w:bCs/>
+          <w:color w:val="555555"/>
+          <w:highlight w:val="yellow"/>
+          <w:lang w:val="en-AU"/>
+        </w:rPr>
+        <w:t>percentage of “bad songs” is the lowest, we were able to create a playlist of 20 of the artist</w:t>
+      </w:r>
+      <w:r>
+        <w:rPr>
+          <w:rFonts w:asciiTheme="majorHAnsi" w:hAnsiTheme="majorHAnsi" w:cstheme="majorHAnsi"/>
+          <w:bCs/>
+          <w:color w:val="555555"/>
+          <w:highlight w:val="yellow"/>
+          <w:lang w:val="en-AU"/>
+        </w:rPr>
+        <w:t>’</w:t>
+      </w:r>
+      <w:r>
+        <w:rPr>
+          <w:rFonts w:asciiTheme="majorHAnsi" w:hAnsiTheme="majorHAnsi" w:cstheme="majorHAnsi"/>
+          <w:bCs/>
+          <w:color w:val="555555"/>
+          <w:highlight w:val="yellow"/>
+          <w:lang w:val="en-AU"/>
+        </w:rPr>
+        <w:t xml:space="preserve">s most listened to tracks (ordered by track.listeners). </w:t>
+      </w:r>
+    </w:p>
+    <w:p>
+      <w:pPr>
+        <w:pStyle w:val="NormalWeb"/>
+        <w:shd w:val="clear" w:color="auto" w:fill="FFFFFF"/>
+        <w:spacing w:before="0" w:beforeAutospacing="0" w:after="0" w:afterAutospacing="0"/>
+        <w:ind w:left="720"/>
+        <w:jc w:val="both"/>
+        <w:textAlignment w:val="baseline"/>
+        <w:rPr>
+          <w:rFonts w:asciiTheme="majorHAnsi" w:hAnsiTheme="majorHAnsi" w:cstheme="majorHAnsi"/>
+          <w:bCs/>
+          <w:color w:val="555555"/>
+          <w:highlight w:val="yellow"/>
         </w:rPr>
       </w:pPr>
       <w:r>
@@ -23134,6 +23810,30 @@
           <w:highlight w:val="yellow"/>
         </w:rPr>
       </w:pPr>
+    </w:p>
+    <w:p>
+      <w:pPr>
+        <w:rPr>
+          <w:rFonts w:asciiTheme="majorHAnsi" w:eastAsia="Times New Roman" w:hAnsiTheme="majorHAnsi" w:cstheme="majorHAnsi"/>
+          <w:b/>
+          <w:i/>
+          <w:iCs/>
+          <w:color w:val="555555"/>
+          <w:sz w:val="24"/>
+          <w:szCs w:val="24"/>
+          <w:lang w:val="en-US"/>
+        </w:rPr>
+      </w:pPr>
+      <w:r>
+        <w:rPr>
+          <w:rFonts w:asciiTheme="majorHAnsi" w:hAnsiTheme="majorHAnsi" w:cstheme="majorHAnsi"/>
+          <w:b/>
+          <w:i/>
+          <w:iCs/>
+          <w:color w:val="555555"/>
+        </w:rPr>
+        <w:br w:type="page"/>
+      </w:r>
     </w:p>
     <w:p>
       <w:pPr>
@@ -23161,7 +23861,28 @@
           <w:iCs/>
           <w:color w:val="555555"/>
         </w:rPr>
-        <w:t>query_trivia_1</w:t>
+        <w:lastRenderedPageBreak/>
+        <w:t xml:space="preserve">The </w:t>
+      </w:r>
+      <w:r>
+        <w:rPr>
+          <w:rFonts w:asciiTheme="majorHAnsi" w:hAnsiTheme="majorHAnsi" w:cstheme="majorHAnsi"/>
+          <w:b/>
+          <w:i/>
+          <w:iCs/>
+          <w:color w:val="555555"/>
+        </w:rPr>
+        <w:t>trivia_1</w:t>
+      </w:r>
+      <w:r>
+        <w:rPr>
+          <w:rFonts w:asciiTheme="majorHAnsi" w:hAnsiTheme="majorHAnsi" w:cstheme="majorHAnsi"/>
+          <w:b/>
+          <w:i/>
+          <w:iCs/>
+          <w:color w:val="555555"/>
+        </w:rPr>
+        <w:t xml:space="preserve"> Query:</w:t>
       </w:r>
     </w:p>
     <w:p>
@@ -23176,57 +23897,9 @@
           <w:rFonts w:asciiTheme="majorHAnsi" w:hAnsiTheme="majorHAnsi" w:cstheme="majorHAnsi"/>
           <w:bCs/>
           <w:color w:val="555555"/>
-        </w:rPr>
-      </w:pPr>
-      <w:r>
-        <w:rPr>
-          <w:rFonts w:asciiTheme="majorHAnsi" w:hAnsiTheme="majorHAnsi" w:cstheme="majorHAnsi"/>
-          <w:bCs/>
-          <w:color w:val="555555"/>
           <w:lang w:val="en-AU"/>
         </w:rPr>
-        <w:t xml:space="preserve">This query receives the parameters “word” and “numTracks” from the user, </w:t>
-      </w:r>
-      <w:r>
-        <w:rPr>
-          <w:rFonts w:asciiTheme="majorHAnsi" w:hAnsiTheme="majorHAnsi" w:cstheme="majorHAnsi"/>
-          <w:bCs/>
-          <w:color w:val="555555"/>
-        </w:rPr>
-        <w:t>and uses the “artist.artist_id” parameter from the event that the user chose in the first part of the application</w:t>
-      </w:r>
-      <w:r>
-        <w:rPr>
-          <w:rFonts w:asciiTheme="majorHAnsi" w:hAnsiTheme="majorHAnsi" w:cstheme="majorHAnsi"/>
-          <w:bCs/>
-          <w:color w:val="555555"/>
-        </w:rPr>
-        <w:t xml:space="preserve">. The query returns the details of the artist’s </w:t>
-      </w:r>
-      <w:r>
-        <w:rPr>
-          <w:rFonts w:asciiTheme="majorHAnsi" w:hAnsiTheme="majorHAnsi" w:cstheme="majorHAnsi"/>
-          <w:bCs/>
-          <w:color w:val="555555"/>
-        </w:rPr>
-        <w:t xml:space="preserve">most popular </w:t>
-      </w:r>
-      <w:r>
-        <w:rPr>
-          <w:rFonts w:asciiTheme="majorHAnsi" w:hAnsiTheme="majorHAnsi" w:cstheme="majorHAnsi"/>
-          <w:bCs/>
-          <w:color w:val="555555"/>
-        </w:rPr>
-        <w:t>album</w:t>
-      </w:r>
-      <w:r>
-        <w:rPr>
-          <w:rFonts w:asciiTheme="majorHAnsi" w:hAnsiTheme="majorHAnsi" w:cstheme="majorHAnsi"/>
-          <w:bCs/>
-          <w:color w:val="555555"/>
-        </w:rPr>
-        <w:t xml:space="preserve"> that contains at least “numTracks” tracks with the word “word”. </w:t>
-      </w:r>
+      </w:pPr>
     </w:p>
     <w:p>
       <w:pPr>
@@ -23245,34 +23918,43 @@
       </w:pPr>
       <w:r>
         <w:rPr>
-          <w:rFonts w:asciiTheme="majorHAnsi" w:hAnsiTheme="majorHAnsi" w:cstheme="majorHAnsi"/>
-          <w:bCs/>
-          <w:color w:val="555555"/>
-          <w:lang w:val="en-AU"/>
-        </w:rPr>
-        <w:t xml:space="preserve">The “most popular album” is the album with the largest listeners count. </w:t>
-      </w:r>
-    </w:p>
-    <w:p>
-      <w:pPr>
-        <w:pStyle w:val="NormalWeb"/>
-        <w:spacing w:before="0" w:beforeAutospacing="0" w:after="0" w:afterAutospacing="0"/>
-        <w:ind w:left="720"/>
-        <w:jc w:val="both"/>
-        <w:textAlignment w:val="baseline"/>
-        <w:rPr>
-          <w:rFonts w:asciiTheme="majorHAnsi" w:hAnsiTheme="majorHAnsi" w:cstheme="majorHAnsi"/>
-          <w:bCs/>
-          <w:color w:val="555555"/>
-        </w:rPr>
-      </w:pPr>
-      <w:r>
-        <w:rPr>
-          <w:rFonts w:asciiTheme="majorHAnsi" w:hAnsiTheme="majorHAnsi" w:cstheme="majorHAnsi"/>
-          <w:bCs/>
-          <w:color w:val="555555"/>
-        </w:rPr>
-        <w:t xml:space="preserve">To optimize this query we used full-text index on the lyrics.lyrics column in the lyrics table. </w:t>
+          <w:noProof/>
+        </w:rPr>
+        <w:drawing>
+          <wp:inline distT="0" distB="0" distL="0" distR="0" wp14:anchorId="2B5C004C" wp14:editId="001CDA26">
+            <wp:extent cx="6153150" cy="3733800"/>
+            <wp:effectExtent l="0" t="0" r="0" b="0"/>
+            <wp:docPr id="14" name="תמונה 14"/>
+            <wp:cNvGraphicFramePr>
+              <a:graphicFrameLocks xmlns:a="http://schemas.openxmlformats.org/drawingml/2006/main" noChangeAspect="1"/>
+            </wp:cNvGraphicFramePr>
+            <a:graphic xmlns:a="http://schemas.openxmlformats.org/drawingml/2006/main">
+              <a:graphicData uri="http://schemas.openxmlformats.org/drawingml/2006/picture">
+                <pic:pic xmlns:pic="http://schemas.openxmlformats.org/drawingml/2006/picture">
+                  <pic:nvPicPr>
+                    <pic:cNvPr id="1" name=""/>
+                    <pic:cNvPicPr/>
+                  </pic:nvPicPr>
+                  <pic:blipFill>
+                    <a:blip r:embed="rId14"/>
+                    <a:stretch>
+                      <a:fillRect/>
+                    </a:stretch>
+                  </pic:blipFill>
+                  <pic:spPr>
+                    <a:xfrm>
+                      <a:off x="0" y="0"/>
+                      <a:ext cx="6153150" cy="3733800"/>
+                    </a:xfrm>
+                    <a:prstGeom prst="rect">
+                      <a:avLst/>
+                    </a:prstGeom>
+                  </pic:spPr>
+                </pic:pic>
+              </a:graphicData>
+            </a:graphic>
+          </wp:inline>
+        </w:drawing>
       </w:r>
     </w:p>
     <w:p>
@@ -23287,8 +23969,159 @@
           <w:rFonts w:asciiTheme="majorHAnsi" w:hAnsiTheme="majorHAnsi" w:cstheme="majorHAnsi"/>
           <w:bCs/>
           <w:color w:val="555555"/>
-        </w:rPr>
-      </w:pPr>
+          <w:lang w:val="en-AU"/>
+        </w:rPr>
+      </w:pPr>
+    </w:p>
+    <w:p>
+      <w:pPr>
+        <w:pStyle w:val="NormalWeb"/>
+        <w:shd w:val="clear" w:color="auto" w:fill="FFFFFF"/>
+        <w:spacing w:before="0" w:beforeAutospacing="0" w:after="0" w:afterAutospacing="0"/>
+        <w:ind w:left="720"/>
+        <w:jc w:val="both"/>
+        <w:textAlignment w:val="baseline"/>
+        <w:rPr>
+          <w:rFonts w:asciiTheme="majorHAnsi" w:hAnsiTheme="majorHAnsi" w:cstheme="majorHAnsi"/>
+          <w:bCs/>
+          <w:color w:val="555555"/>
+        </w:rPr>
+      </w:pPr>
+      <w:r>
+        <w:rPr>
+          <w:rFonts w:asciiTheme="majorHAnsi" w:hAnsiTheme="majorHAnsi" w:cstheme="majorHAnsi"/>
+          <w:bCs/>
+          <w:color w:val="555555"/>
+          <w:lang w:val="en-AU"/>
+        </w:rPr>
+        <w:t xml:space="preserve">This query receives the parameters “word” and “numTracks” from the user, </w:t>
+      </w:r>
+      <w:r>
+        <w:rPr>
+          <w:rFonts w:asciiTheme="majorHAnsi" w:hAnsiTheme="majorHAnsi" w:cstheme="majorHAnsi"/>
+          <w:bCs/>
+          <w:color w:val="555555"/>
+        </w:rPr>
+        <w:t>and uses the “artist.artist_id” parameter from the event that the user chose in the first part of the application</w:t>
+      </w:r>
+      <w:r>
+        <w:rPr>
+          <w:rFonts w:asciiTheme="majorHAnsi" w:hAnsiTheme="majorHAnsi" w:cstheme="majorHAnsi"/>
+          <w:bCs/>
+          <w:color w:val="555555"/>
+        </w:rPr>
+        <w:t xml:space="preserve">. The query returns the details of the artist’s </w:t>
+      </w:r>
+      <w:r>
+        <w:rPr>
+          <w:rFonts w:asciiTheme="majorHAnsi" w:hAnsiTheme="majorHAnsi" w:cstheme="majorHAnsi"/>
+          <w:bCs/>
+          <w:color w:val="555555"/>
+        </w:rPr>
+        <w:t xml:space="preserve">most popular </w:t>
+      </w:r>
+      <w:r>
+        <w:rPr>
+          <w:rFonts w:asciiTheme="majorHAnsi" w:hAnsiTheme="majorHAnsi" w:cstheme="majorHAnsi"/>
+          <w:bCs/>
+          <w:color w:val="555555"/>
+        </w:rPr>
+        <w:t>album</w:t>
+      </w:r>
+      <w:r>
+        <w:rPr>
+          <w:rFonts w:asciiTheme="majorHAnsi" w:hAnsiTheme="majorHAnsi" w:cstheme="majorHAnsi"/>
+          <w:bCs/>
+          <w:color w:val="555555"/>
+        </w:rPr>
+        <w:t xml:space="preserve"> that contains at least “numTracks” tracks with the word “word”. </w:t>
+      </w:r>
+    </w:p>
+    <w:p>
+      <w:pPr>
+        <w:pStyle w:val="NormalWeb"/>
+        <w:shd w:val="clear" w:color="auto" w:fill="FFFFFF"/>
+        <w:spacing w:before="0" w:beforeAutospacing="0" w:after="0" w:afterAutospacing="0"/>
+        <w:ind w:left="720"/>
+        <w:jc w:val="both"/>
+        <w:textAlignment w:val="baseline"/>
+        <w:rPr>
+          <w:rFonts w:asciiTheme="majorHAnsi" w:hAnsiTheme="majorHAnsi" w:cstheme="majorHAnsi"/>
+          <w:bCs/>
+          <w:color w:val="555555"/>
+          <w:lang w:val="en-AU"/>
+        </w:rPr>
+      </w:pPr>
+      <w:r>
+        <w:rPr>
+          <w:rFonts w:asciiTheme="majorHAnsi" w:hAnsiTheme="majorHAnsi" w:cstheme="majorHAnsi"/>
+          <w:bCs/>
+          <w:color w:val="555555"/>
+          <w:lang w:val="en-AU"/>
+        </w:rPr>
+        <w:t xml:space="preserve">The “most popular album” is the album with the largest listeners count. </w:t>
+      </w:r>
+    </w:p>
+    <w:p>
+      <w:pPr>
+        <w:pStyle w:val="NormalWeb"/>
+        <w:spacing w:before="0" w:beforeAutospacing="0" w:after="0" w:afterAutospacing="0"/>
+        <w:ind w:left="720"/>
+        <w:jc w:val="both"/>
+        <w:textAlignment w:val="baseline"/>
+        <w:rPr>
+          <w:rFonts w:asciiTheme="majorHAnsi" w:hAnsiTheme="majorHAnsi" w:cstheme="majorHAnsi"/>
+          <w:bCs/>
+          <w:color w:val="555555"/>
+        </w:rPr>
+      </w:pPr>
+      <w:r>
+        <w:rPr>
+          <w:rFonts w:asciiTheme="majorHAnsi" w:hAnsiTheme="majorHAnsi" w:cstheme="majorHAnsi"/>
+          <w:bCs/>
+          <w:color w:val="555555"/>
+        </w:rPr>
+        <w:t xml:space="preserve">To optimize this query we used full-text index on the lyrics.lyrics column in the lyrics table. </w:t>
+      </w:r>
+    </w:p>
+    <w:p>
+      <w:pPr>
+        <w:pStyle w:val="NormalWeb"/>
+        <w:shd w:val="clear" w:color="auto" w:fill="FFFFFF"/>
+        <w:spacing w:before="0" w:beforeAutospacing="0" w:after="0" w:afterAutospacing="0"/>
+        <w:ind w:left="720"/>
+        <w:jc w:val="both"/>
+        <w:textAlignment w:val="baseline"/>
+        <w:rPr>
+          <w:rFonts w:asciiTheme="majorHAnsi" w:hAnsiTheme="majorHAnsi" w:cstheme="majorHAnsi"/>
+          <w:bCs/>
+          <w:color w:val="555555"/>
+        </w:rPr>
+      </w:pPr>
+    </w:p>
+    <w:p>
+      <w:pPr>
+        <w:rPr>
+          <w:rFonts w:asciiTheme="majorHAnsi" w:eastAsia="Times New Roman" w:hAnsiTheme="majorHAnsi" w:cstheme="majorHAnsi"/>
+          <w:b/>
+          <w:i/>
+          <w:iCs/>
+          <w:color w:val="555555"/>
+          <w:sz w:val="24"/>
+          <w:szCs w:val="24"/>
+          <w:lang w:val="en-US"/>
+        </w:rPr>
+      </w:pPr>
+      <w:r>
+        <w:rPr>
+          <w:rFonts w:asciiTheme="majorHAnsi" w:hAnsiTheme="majorHAnsi" w:cstheme="majorHAnsi"/>
+          <w:b/>
+          <w:i/>
+          <w:iCs/>
+          <w:color w:val="555555"/>
+        </w:rPr>
+        <w:br w:type="page"/>
+      </w:r>
     </w:p>
     <w:p>
       <w:pPr>
@@ -23314,8 +24147,117 @@
           <w:iCs/>
           <w:color w:val="555555"/>
         </w:rPr>
-        <w:t>query_trivia_2</w:t>
-      </w:r>
+        <w:lastRenderedPageBreak/>
+        <w:t xml:space="preserve">The </w:t>
+      </w:r>
+      <w:r>
+        <w:rPr>
+          <w:rFonts w:asciiTheme="majorHAnsi" w:hAnsiTheme="majorHAnsi" w:cstheme="majorHAnsi"/>
+          <w:b/>
+          <w:i/>
+          <w:iCs/>
+          <w:color w:val="555555"/>
+        </w:rPr>
+        <w:t>trivia_2</w:t>
+      </w:r>
+      <w:r>
+        <w:rPr>
+          <w:rFonts w:asciiTheme="majorHAnsi" w:hAnsiTheme="majorHAnsi" w:cstheme="majorHAnsi"/>
+          <w:b/>
+          <w:i/>
+          <w:iCs/>
+          <w:color w:val="555555"/>
+        </w:rPr>
+        <w:t xml:space="preserve"> Query:</w:t>
+      </w:r>
+    </w:p>
+    <w:p>
+      <w:pPr>
+        <w:pStyle w:val="NormalWeb"/>
+        <w:shd w:val="clear" w:color="auto" w:fill="FFFFFF"/>
+        <w:spacing w:before="0" w:beforeAutospacing="0" w:after="0" w:afterAutospacing="0"/>
+        <w:ind w:left="720"/>
+        <w:jc w:val="both"/>
+        <w:textAlignment w:val="baseline"/>
+        <w:rPr>
+          <w:rFonts w:asciiTheme="majorHAnsi" w:eastAsiaTheme="minorHAnsi" w:hAnsiTheme="majorHAnsi" w:cstheme="majorHAnsi"/>
+          <w:bCs/>
+          <w:color w:val="555555"/>
+          <w:lang w:val="en-AU"/>
+        </w:rPr>
+      </w:pPr>
+    </w:p>
+    <w:p>
+      <w:pPr>
+        <w:pStyle w:val="NormalWeb"/>
+        <w:shd w:val="clear" w:color="auto" w:fill="FFFFFF"/>
+        <w:spacing w:before="0" w:beforeAutospacing="0" w:after="0" w:afterAutospacing="0"/>
+        <w:ind w:left="720"/>
+        <w:jc w:val="both"/>
+        <w:textAlignment w:val="baseline"/>
+        <w:rPr>
+          <w:rFonts w:asciiTheme="majorHAnsi" w:eastAsiaTheme="minorHAnsi" w:hAnsiTheme="majorHAnsi" w:cstheme="majorHAnsi"/>
+          <w:bCs/>
+          <w:color w:val="555555"/>
+          <w:lang w:val="en-AU"/>
+        </w:rPr>
+      </w:pPr>
+      <w:r>
+        <w:rPr>
+          <w:noProof/>
+        </w:rPr>
+        <w:drawing>
+          <wp:inline distT="0" distB="0" distL="0" distR="0" wp14:anchorId="06E312F4" wp14:editId="1A8EDFB3">
+            <wp:extent cx="6515100" cy="4600575"/>
+            <wp:effectExtent l="0" t="0" r="0" b="9525"/>
+            <wp:docPr id="13" name="תמונה 13"/>
+            <wp:cNvGraphicFramePr>
+              <a:graphicFrameLocks xmlns:a="http://schemas.openxmlformats.org/drawingml/2006/main" noChangeAspect="1"/>
+            </wp:cNvGraphicFramePr>
+            <a:graphic xmlns:a="http://schemas.openxmlformats.org/drawingml/2006/main">
+              <a:graphicData uri="http://schemas.openxmlformats.org/drawingml/2006/picture">
+                <pic:pic xmlns:pic="http://schemas.openxmlformats.org/drawingml/2006/picture">
+                  <pic:nvPicPr>
+                    <pic:cNvPr id="1" name=""/>
+                    <pic:cNvPicPr/>
+                  </pic:nvPicPr>
+                  <pic:blipFill>
+                    <a:blip r:embed="rId15"/>
+                    <a:stretch>
+                      <a:fillRect/>
+                    </a:stretch>
+                  </pic:blipFill>
+                  <pic:spPr>
+                    <a:xfrm>
+                      <a:off x="0" y="0"/>
+                      <a:ext cx="6515100" cy="4600575"/>
+                    </a:xfrm>
+                    <a:prstGeom prst="rect">
+                      <a:avLst/>
+                    </a:prstGeom>
+                  </pic:spPr>
+                </pic:pic>
+              </a:graphicData>
+            </a:graphic>
+          </wp:inline>
+        </w:drawing>
+      </w:r>
+    </w:p>
+    <w:p>
+      <w:pPr>
+        <w:pStyle w:val="NormalWeb"/>
+        <w:shd w:val="clear" w:color="auto" w:fill="FFFFFF"/>
+        <w:spacing w:before="0" w:beforeAutospacing="0" w:after="0" w:afterAutospacing="0"/>
+        <w:ind w:left="720"/>
+        <w:jc w:val="both"/>
+        <w:textAlignment w:val="baseline"/>
+        <w:rPr>
+          <w:rFonts w:asciiTheme="majorHAnsi" w:eastAsiaTheme="minorHAnsi" w:hAnsiTheme="majorHAnsi" w:cstheme="majorHAnsi"/>
+          <w:bCs/>
+          <w:color w:val="555555"/>
+          <w:lang w:val="en-AU"/>
+        </w:rPr>
+      </w:pPr>
     </w:p>
     <w:p>
       <w:pPr>
@@ -26815,7 +27757,7 @@
 </file>
 
 <file path=customXml/itemProps1.xml><?xml version="1.0" encoding="utf-8"?>
-<ds:datastoreItem xmlns:ds="http://schemas.openxmlformats.org/officeDocument/2006/customXml" ds:itemID="{0E747B82-9481-4997-AFBB-B9202842EDE4}">
+<ds:datastoreItem xmlns:ds="http://schemas.openxmlformats.org/officeDocument/2006/customXml" ds:itemID="{DAB31C6D-9438-43FD-A96A-5F4637FFF40B}">
   <ds:schemaRefs>
     <ds:schemaRef ds:uri="http://schemas.openxmlformats.org/officeDocument/2006/bibliography"/>
   </ds:schemaRefs>

</xml_diff>

<commit_message>
[ADD] documentation+user manual (changed trivia 1)
</commit_message>
<xml_diff>
--- a/DOCUMENTATION/SOFTWARE-DOCS.docx
+++ b/DOCUMENTATION/SOFTWARE-DOCS.docx
@@ -24771,7 +24771,54 @@
           <w:color w:val="555555"/>
           <w:lang w:val="en-AU"/>
         </w:rPr>
-        <w:t xml:space="preserve">The “most popular album” is the album with the largest listeners count. </w:t>
+        <w:t xml:space="preserve">The “most popular album” is the album with the largest </w:t>
+      </w:r>
+      <w:r>
+        <w:rPr>
+          <w:rFonts w:asciiTheme="majorHAnsi" w:hAnsiTheme="majorHAnsi" w:cstheme="majorHAnsi"/>
+          <w:bCs/>
+          <w:color w:val="555555"/>
+          <w:lang w:val="en-AU"/>
+        </w:rPr>
+        <w:t xml:space="preserve">sum of </w:t>
+      </w:r>
+      <w:r>
+        <w:rPr>
+          <w:rFonts w:asciiTheme="majorHAnsi" w:hAnsiTheme="majorHAnsi" w:cstheme="majorHAnsi"/>
+          <w:bCs/>
+          <w:color w:val="555555"/>
+          <w:lang w:val="en-AU"/>
+        </w:rPr>
+        <w:t>listeners count</w:t>
+      </w:r>
+      <w:r>
+        <w:rPr>
+          <w:rFonts w:asciiTheme="majorHAnsi" w:hAnsiTheme="majorHAnsi" w:cstheme="majorHAnsi"/>
+          <w:bCs/>
+          <w:color w:val="555555"/>
+          <w:lang w:val="en-AU"/>
+        </w:rPr>
+        <w:t xml:space="preserve"> of</w:t>
+      </w:r>
+      <w:r>
+        <w:rPr>
+          <w:rFonts w:asciiTheme="majorHAnsi" w:hAnsiTheme="majorHAnsi" w:cstheme="majorHAnsi"/>
+          <w:bCs/>
+          <w:color w:val="555555"/>
+          <w:lang w:val="en-AU"/>
+        </w:rPr>
+        <w:t xml:space="preserve"> the tracks containing the inserted words</w:t>
+      </w:r>
+      <w:bookmarkStart w:id="5" w:name="_GoBack"/>
+      <w:bookmarkEnd w:id="5"/>
+      <w:r>
+        <w:rPr>
+          <w:rFonts w:asciiTheme="majorHAnsi" w:hAnsiTheme="majorHAnsi" w:cstheme="majorHAnsi"/>
+          <w:bCs/>
+          <w:color w:val="555555"/>
+          <w:lang w:val="en-AU"/>
+        </w:rPr>
+        <w:t xml:space="preserve">. </w:t>
       </w:r>
     </w:p>
     <w:p>
@@ -26311,8 +26358,6 @@
           <w:lang w:val="en-AU"/>
         </w:rPr>
       </w:pPr>
-      <w:bookmarkStart w:id="5" w:name="_GoBack"/>
-      <w:bookmarkEnd w:id="5"/>
     </w:p>
     <w:sectPr>
       <w:pgSz w:w="11906" w:h="16838"/>
@@ -28180,6 +28225,7 @@
     <w:lsdException w:name="HTML Sample" w:semiHidden="1" w:unhideWhenUsed="1"/>
     <w:lsdException w:name="HTML Typewriter" w:semiHidden="1" w:unhideWhenUsed="1"/>
     <w:lsdException w:name="HTML Variable" w:semiHidden="1" w:unhideWhenUsed="1"/>
+    <w:lsdException w:name="Normal Table" w:semiHidden="1" w:unhideWhenUsed="1"/>
     <w:lsdException w:name="annotation subject" w:semiHidden="1" w:unhideWhenUsed="1"/>
     <w:lsdException w:name="No List" w:semiHidden="1" w:unhideWhenUsed="1"/>
     <w:lsdException w:name="Outline List 1" w:semiHidden="1" w:unhideWhenUsed="1"/>
@@ -28223,8 +28269,10 @@
     <w:lsdException w:name="Table Elegant" w:semiHidden="1" w:unhideWhenUsed="1"/>
     <w:lsdException w:name="Table Professional" w:semiHidden="1" w:unhideWhenUsed="1"/>
     <w:lsdException w:name="Table Subtle 1" w:semiHidden="1" w:unhideWhenUsed="1"/>
+    <w:lsdException w:name="Table Subtle 2" w:semiHidden="1" w:unhideWhenUsed="1"/>
     <w:lsdException w:name="Table Web 1" w:semiHidden="1" w:unhideWhenUsed="1"/>
     <w:lsdException w:name="Table Web 2" w:semiHidden="1" w:unhideWhenUsed="1"/>
+    <w:lsdException w:name="Table Web 3" w:semiHidden="1" w:unhideWhenUsed="1"/>
     <w:lsdException w:name="Balloon Text" w:semiHidden="1" w:unhideWhenUsed="1"/>
     <w:lsdException w:name="Table Grid" w:uiPriority="39"/>
     <w:lsdException w:name="Table Theme" w:semiHidden="1" w:unhideWhenUsed="1"/>
@@ -29163,7 +29211,7 @@
 </file>
 
 <file path=customXml/itemProps1.xml><?xml version="1.0" encoding="utf-8"?>
-<ds:datastoreItem xmlns:ds="http://schemas.openxmlformats.org/officeDocument/2006/customXml" ds:itemID="{BD03D585-BF42-4991-856F-0E12A7E8419F}">
+<ds:datastoreItem xmlns:ds="http://schemas.openxmlformats.org/officeDocument/2006/customXml" ds:itemID="{A03E59C0-56B7-4E5B-8F76-123B59A6D2C9}">
   <ds:schemaRefs>
     <ds:schemaRef ds:uri="http://schemas.openxmlformats.org/officeDocument/2006/bibliography"/>
   </ds:schemaRefs>

</xml_diff>

<commit_message>
[ADD] - software docs - changed bad_words
</commit_message>
<xml_diff>
--- a/DOCUMENTATION/SOFTWARE-DOCS.docx
+++ b/DOCUMENTATION/SOFTWARE-DOCS.docx
@@ -23534,15 +23534,25 @@
           <w:rtl/>
         </w:rPr>
       </w:pPr>
+      <w:bookmarkStart w:id="5" w:name="_GoBack"/>
+      <w:bookmarkEnd w:id="5"/>
       <w:r>
         <w:rPr>
           <w:noProof/>
         </w:rPr>
         <w:drawing>
-          <wp:inline distT="0" distB="0" distL="0" distR="0" wp14:anchorId="2EE9288A" wp14:editId="32B693FF">
-            <wp:extent cx="6543675" cy="5448300"/>
-            <wp:effectExtent l="0" t="0" r="9525" b="0"/>
-            <wp:docPr id="12" name="תמונה 12"/>
+          <wp:anchor distT="0" distB="0" distL="114300" distR="114300" simplePos="0" relativeHeight="251659264" behindDoc="0" locked="0" layoutInCell="1" allowOverlap="1" wp14:anchorId="1F7398A2" wp14:editId="168C056B">
+            <wp:simplePos x="0" y="0"/>
+            <wp:positionH relativeFrom="page">
+              <wp:posOffset>906415</wp:posOffset>
+            </wp:positionH>
+            <wp:positionV relativeFrom="paragraph">
+              <wp:posOffset>577850</wp:posOffset>
+            </wp:positionV>
+            <wp:extent cx="6645910" cy="4537710"/>
+            <wp:effectExtent l="0" t="0" r="2540" b="0"/>
+            <wp:wrapNone/>
+            <wp:docPr id="8" name="Picture 8"/>
             <wp:cNvGraphicFramePr>
               <a:graphicFrameLocks xmlns:a="http://schemas.openxmlformats.org/drawingml/2006/main" noChangeAspect="1"/>
             </wp:cNvGraphicFramePr>
@@ -23562,7 +23572,7 @@
                   <pic:spPr>
                     <a:xfrm>
                       <a:off x="0" y="0"/>
-                      <a:ext cx="6543675" cy="5448300"/>
+                      <a:ext cx="6645910" cy="4537710"/>
                     </a:xfrm>
                     <a:prstGeom prst="rect">
                       <a:avLst/>
@@ -23571,1064 +23581,24 @@
                 </pic:pic>
               </a:graphicData>
             </a:graphic>
-          </wp:inline>
+            <wp14:sizeRelH relativeFrom="margin">
+              <wp14:pctWidth>0</wp14:pctWidth>
+            </wp14:sizeRelH>
+            <wp14:sizeRelV relativeFrom="margin">
+              <wp14:pctHeight>0</wp14:pctHeight>
+            </wp14:sizeRelV>
+          </wp:anchor>
         </w:drawing>
       </w:r>
-    </w:p>
-    <w:p>
-      <w:pPr>
-        <w:pStyle w:val="NormalWeb"/>
-        <w:shd w:val="clear" w:color="auto" w:fill="FFFFFF"/>
-        <w:spacing w:before="0" w:beforeAutospacing="0" w:after="0" w:afterAutospacing="0"/>
-        <w:ind w:left="720"/>
-        <w:jc w:val="both"/>
-        <w:textAlignment w:val="baseline"/>
-        <w:rPr>
-          <w:rFonts w:asciiTheme="majorHAnsi" w:hAnsiTheme="majorHAnsi" w:cstheme="majorHAnsi"/>
-          <w:bCs/>
-          <w:color w:val="555555"/>
-          <w:highlight w:val="yellow"/>
-        </w:rPr>
-      </w:pPr>
-    </w:p>
-    <w:p>
-      <w:pPr>
-        <w:rPr>
-          <w:rFonts w:asciiTheme="majorHAnsi" w:eastAsia="Times New Roman" w:hAnsiTheme="majorHAnsi" w:cstheme="majorHAnsi"/>
-          <w:bCs/>
-          <w:color w:val="555555"/>
-          <w:sz w:val="24"/>
-          <w:szCs w:val="24"/>
-          <w:lang w:val="en-US"/>
-        </w:rPr>
-      </w:pPr>
-      <w:r>
-        <w:rPr>
-          <w:rFonts w:asciiTheme="majorHAnsi" w:hAnsiTheme="majorHAnsi" w:cstheme="majorHAnsi"/>
-          <w:bCs/>
-          <w:color w:val="555555"/>
-        </w:rPr>
-        <w:br w:type="page"/>
-      </w:r>
-    </w:p>
-    <w:p>
-      <w:pPr>
-        <w:pStyle w:val="NormalWeb"/>
-        <w:shd w:val="clear" w:color="auto" w:fill="FFFFFF"/>
-        <w:spacing w:before="0" w:beforeAutospacing="0" w:after="0" w:afterAutospacing="0"/>
-        <w:ind w:left="720"/>
-        <w:jc w:val="both"/>
-        <w:textAlignment w:val="baseline"/>
-        <w:rPr>
-          <w:rFonts w:asciiTheme="majorHAnsi" w:hAnsiTheme="majorHAnsi" w:cstheme="majorHAnsi"/>
-          <w:bCs/>
-          <w:color w:val="555555"/>
-        </w:rPr>
-      </w:pPr>
-      <w:r>
-        <w:rPr>
-          <w:rFonts w:asciiTheme="majorHAnsi" w:hAnsiTheme="majorHAnsi" w:cstheme="majorHAnsi"/>
-          <w:bCs/>
-          <w:color w:val="555555"/>
-        </w:rPr>
-        <w:lastRenderedPageBreak/>
-        <w:t>This query receives a string from the user, ca</w:t>
-      </w:r>
-      <w:r>
-        <w:rPr>
-          <w:rFonts w:asciiTheme="majorHAnsi" w:hAnsiTheme="majorHAnsi" w:cstheme="majorHAnsi"/>
-          <w:bCs/>
-          <w:color w:val="555555"/>
-        </w:rPr>
-        <w:t>lled “badWords”, and uses the “A</w:t>
-      </w:r>
-      <w:r>
-        <w:rPr>
-          <w:rFonts w:asciiTheme="majorHAnsi" w:hAnsiTheme="majorHAnsi" w:cstheme="majorHAnsi"/>
-          <w:bCs/>
-          <w:color w:val="555555"/>
-        </w:rPr>
-        <w:t>rtist.artist_id” parameter from the event that the user chose in the first part of the application</w:t>
-      </w:r>
-      <w:r>
-        <w:rPr>
-          <w:rFonts w:asciiTheme="majorHAnsi" w:hAnsiTheme="majorHAnsi" w:cstheme="majorHAnsi"/>
-          <w:bCs/>
-          <w:color w:val="555555"/>
-        </w:rPr>
-        <w:t>, in order to extract the requested genre.</w:t>
-      </w:r>
-    </w:p>
-    <w:p>
-      <w:pPr>
-        <w:pStyle w:val="NormalWeb"/>
-        <w:shd w:val="clear" w:color="auto" w:fill="FFFFFF"/>
-        <w:spacing w:before="0" w:beforeAutospacing="0" w:after="0" w:afterAutospacing="0"/>
-        <w:ind w:left="720"/>
-        <w:jc w:val="both"/>
-        <w:textAlignment w:val="baseline"/>
-        <w:rPr>
-          <w:rFonts w:asciiTheme="majorHAnsi" w:hAnsiTheme="majorHAnsi" w:cstheme="majorHAnsi"/>
-          <w:bCs/>
-          <w:color w:val="555555"/>
-        </w:rPr>
-      </w:pPr>
-      <w:r>
-        <w:rPr>
-          <w:rFonts w:asciiTheme="majorHAnsi" w:hAnsiTheme="majorHAnsi" w:cstheme="majorHAnsi"/>
-          <w:bCs/>
-          <w:color w:val="555555"/>
-        </w:rPr>
-        <w:t>The query first creates the view ALL_SONGS</w:t>
-      </w:r>
-      <w:r>
-        <w:rPr>
-          <w:rFonts w:asciiTheme="majorHAnsi" w:hAnsiTheme="majorHAnsi" w:cstheme="majorHAnsi"/>
-          <w:bCs/>
-          <w:color w:val="555555"/>
-        </w:rPr>
-        <w:t xml:space="preserve">. The view contains </w:t>
-      </w:r>
-      <w:r>
-        <w:rPr>
-          <w:rFonts w:asciiTheme="majorHAnsi" w:hAnsiTheme="majorHAnsi" w:cstheme="majorHAnsi"/>
-          <w:bCs/>
-          <w:color w:val="555555"/>
-        </w:rPr>
-        <w:t>the number of songs</w:t>
-      </w:r>
-      <w:r>
-        <w:rPr>
-          <w:rFonts w:asciiTheme="majorHAnsi" w:hAnsiTheme="majorHAnsi" w:cstheme="majorHAnsi"/>
-          <w:bCs/>
-          <w:color w:val="555555"/>
-        </w:rPr>
-        <w:t xml:space="preserve"> for each artist in the relevant genre</w:t>
-      </w:r>
-      <w:r>
-        <w:rPr>
-          <w:rFonts w:asciiTheme="majorHAnsi" w:hAnsiTheme="majorHAnsi" w:cstheme="majorHAnsi"/>
-          <w:bCs/>
-          <w:color w:val="555555"/>
-        </w:rPr>
-        <w:t xml:space="preserve">, </w:t>
-      </w:r>
-      <w:r>
-        <w:rPr>
-          <w:rFonts w:asciiTheme="majorHAnsi" w:hAnsiTheme="majorHAnsi" w:cstheme="majorHAnsi"/>
-          <w:bCs/>
-          <w:color w:val="555555"/>
-        </w:rPr>
-        <w:t>whose lyrics we have in our database</w:t>
-      </w:r>
-      <w:r>
-        <w:rPr>
-          <w:rFonts w:asciiTheme="majorHAnsi" w:hAnsiTheme="majorHAnsi" w:cstheme="majorHAnsi"/>
-          <w:bCs/>
-          <w:color w:val="555555"/>
-        </w:rPr>
-        <w:t xml:space="preserve"> (the lyrics of the track in the “lyrics” table is not NULL)</w:t>
-      </w:r>
-      <w:r>
-        <w:rPr>
-          <w:rFonts w:asciiTheme="majorHAnsi" w:hAnsiTheme="majorHAnsi" w:cstheme="majorHAnsi"/>
-          <w:bCs/>
-          <w:color w:val="555555"/>
-        </w:rPr>
-        <w:t>, and who ha</w:t>
-      </w:r>
-      <w:r>
-        <w:rPr>
-          <w:rFonts w:asciiTheme="majorHAnsi" w:hAnsiTheme="majorHAnsi" w:cstheme="majorHAnsi"/>
-          <w:bCs/>
-          <w:color w:val="555555"/>
-        </w:rPr>
-        <w:t xml:space="preserve">s </w:t>
-      </w:r>
-      <w:r>
-        <w:rPr>
-          <w:rFonts w:asciiTheme="majorHAnsi" w:hAnsiTheme="majorHAnsi" w:cstheme="majorHAnsi"/>
-          <w:bCs/>
-          <w:color w:val="555555"/>
-        </w:rPr>
-        <w:t>more than 10 songs (</w:t>
-      </w:r>
-      <w:r>
-        <w:rPr>
-          <w:rFonts w:asciiTheme="majorHAnsi" w:hAnsiTheme="majorHAnsi" w:cstheme="majorHAnsi"/>
-          <w:bCs/>
-          <w:color w:val="555555"/>
-        </w:rPr>
-        <w:t>so that we can build a playlist consisting of at least 10 songs for each arti</w:t>
-      </w:r>
-      <w:r>
-        <w:rPr>
-          <w:rFonts w:asciiTheme="majorHAnsi" w:hAnsiTheme="majorHAnsi" w:cstheme="majorHAnsi"/>
-          <w:bCs/>
-          <w:color w:val="555555"/>
-        </w:rPr>
-        <w:t>s</w:t>
-      </w:r>
-      <w:r>
-        <w:rPr>
-          <w:rFonts w:asciiTheme="majorHAnsi" w:hAnsiTheme="majorHAnsi" w:cstheme="majorHAnsi"/>
-          <w:bCs/>
-          <w:color w:val="555555"/>
-        </w:rPr>
-        <w:t xml:space="preserve">t that is chosen). </w:t>
-      </w:r>
-      <w:r>
-        <w:rPr>
-          <w:rFonts w:asciiTheme="majorHAnsi" w:hAnsiTheme="majorHAnsi" w:cstheme="majorHAnsi"/>
-          <w:bCs/>
-          <w:color w:val="555555"/>
-        </w:rPr>
-        <w:t xml:space="preserve"> </w:t>
-      </w:r>
-    </w:p>
-    <w:p>
-      <w:pPr>
-        <w:pStyle w:val="NormalWeb"/>
-        <w:shd w:val="clear" w:color="auto" w:fill="FFFFFF"/>
-        <w:spacing w:before="0" w:beforeAutospacing="0" w:after="0" w:afterAutospacing="0"/>
-        <w:ind w:left="720"/>
-        <w:jc w:val="both"/>
-        <w:textAlignment w:val="baseline"/>
-        <w:rPr>
-          <w:rFonts w:asciiTheme="majorHAnsi" w:hAnsiTheme="majorHAnsi" w:cstheme="majorHAnsi"/>
-          <w:bCs/>
-          <w:color w:val="555555"/>
-          <w:lang w:val="en-AU"/>
-        </w:rPr>
-      </w:pPr>
-      <w:r>
-        <w:rPr>
-          <w:rFonts w:asciiTheme="majorHAnsi" w:hAnsiTheme="majorHAnsi" w:cstheme="majorHAnsi" w:hint="cs"/>
-          <w:bCs/>
-          <w:color w:val="555555"/>
-          <w:lang w:val="en-AU"/>
-        </w:rPr>
-        <w:t>W</w:t>
-      </w:r>
-      <w:r>
-        <w:rPr>
-          <w:rFonts w:asciiTheme="majorHAnsi" w:hAnsiTheme="majorHAnsi" w:cstheme="majorHAnsi"/>
-          <w:bCs/>
-          <w:color w:val="555555"/>
-          <w:lang w:val="en-AU"/>
-        </w:rPr>
-        <w:t>e then create a nested query</w:t>
-      </w:r>
-      <w:r>
-        <w:rPr>
-          <w:rFonts w:asciiTheme="majorHAnsi" w:hAnsiTheme="majorHAnsi" w:cstheme="majorHAnsi"/>
-          <w:bCs/>
-          <w:color w:val="555555"/>
-          <w:lang w:val="en-AU"/>
-        </w:rPr>
-        <w:t>,</w:t>
-      </w:r>
-      <w:r>
-        <w:rPr>
-          <w:rFonts w:asciiTheme="majorHAnsi" w:hAnsiTheme="majorHAnsi" w:cstheme="majorHAnsi"/>
-          <w:bCs/>
-          <w:color w:val="555555"/>
-          <w:lang w:val="en-AU"/>
-        </w:rPr>
-        <w:t xml:space="preserve"> </w:t>
-      </w:r>
-      <w:r>
-        <w:rPr>
-          <w:rFonts w:asciiTheme="majorHAnsi" w:hAnsiTheme="majorHAnsi" w:cstheme="majorHAnsi"/>
-          <w:bCs/>
-          <w:color w:val="555555"/>
-          <w:lang w:val="en-AU"/>
-        </w:rPr>
-        <w:t>to receive the artist id whose percentage of “bad songs” is the lowest</w:t>
-      </w:r>
-      <w:r>
-        <w:rPr>
-          <w:rFonts w:asciiTheme="majorHAnsi" w:hAnsiTheme="majorHAnsi" w:cstheme="majorHAnsi"/>
-          <w:bCs/>
-          <w:color w:val="555555"/>
-          <w:lang w:val="en-AU"/>
-        </w:rPr>
-        <w:t>.</w:t>
-      </w:r>
-      <w:r>
-        <w:rPr>
-          <w:rFonts w:asciiTheme="majorHAnsi" w:hAnsiTheme="majorHAnsi" w:cstheme="majorHAnsi"/>
-          <w:bCs/>
-          <w:color w:val="555555"/>
-          <w:lang w:val="en-AU"/>
-        </w:rPr>
-        <w:t xml:space="preserve"> </w:t>
-      </w:r>
-    </w:p>
-    <w:p>
-      <w:pPr>
-        <w:pStyle w:val="NormalWeb"/>
-        <w:shd w:val="clear" w:color="auto" w:fill="FFFFFF"/>
-        <w:spacing w:before="0" w:beforeAutospacing="0" w:after="0" w:afterAutospacing="0"/>
-        <w:ind w:left="720"/>
-        <w:jc w:val="both"/>
-        <w:textAlignment w:val="baseline"/>
-        <w:rPr>
-          <w:rFonts w:asciiTheme="majorHAnsi" w:hAnsiTheme="majorHAnsi" w:cstheme="majorHAnsi"/>
-          <w:bCs/>
-          <w:color w:val="555555"/>
-          <w:lang w:val="en-AU"/>
-        </w:rPr>
-      </w:pPr>
-      <w:r>
-        <w:rPr>
-          <w:rFonts w:asciiTheme="majorHAnsi" w:hAnsiTheme="majorHAnsi" w:cstheme="majorHAnsi"/>
-          <w:bCs/>
-          <w:color w:val="555555"/>
-          <w:lang w:val="en-AU"/>
-        </w:rPr>
-        <w:t xml:space="preserve">The </w:t>
-      </w:r>
-      <w:r>
-        <w:rPr>
-          <w:rFonts w:asciiTheme="majorHAnsi" w:hAnsiTheme="majorHAnsi" w:cstheme="majorHAnsi"/>
-          <w:bCs/>
-          <w:color w:val="555555"/>
-          <w:lang w:val="en-AU"/>
-        </w:rPr>
-        <w:t>percentage of “</w:t>
-      </w:r>
-      <w:r>
-        <w:rPr>
-          <w:rFonts w:asciiTheme="majorHAnsi" w:hAnsiTheme="majorHAnsi" w:cstheme="majorHAnsi"/>
-          <w:bCs/>
-          <w:color w:val="555555"/>
-          <w:lang w:val="en-AU"/>
-        </w:rPr>
-        <w:t>b</w:t>
-      </w:r>
-      <w:r>
-        <w:rPr>
-          <w:rFonts w:asciiTheme="majorHAnsi" w:hAnsiTheme="majorHAnsi" w:cstheme="majorHAnsi"/>
-          <w:bCs/>
-          <w:color w:val="555555"/>
-          <w:lang w:val="en-AU"/>
-        </w:rPr>
-        <w:t xml:space="preserve">ad songs” is the number of tracks containing one </w:t>
-      </w:r>
-      <w:r>
-        <w:rPr>
-          <w:rFonts w:asciiTheme="majorHAnsi" w:hAnsiTheme="majorHAnsi" w:cstheme="majorHAnsi"/>
-          <w:bCs/>
-          <w:color w:val="555555"/>
-          <w:lang w:val="en-AU"/>
-        </w:rPr>
-        <w:t xml:space="preserve">or more </w:t>
-      </w:r>
-      <w:r>
-        <w:rPr>
-          <w:rFonts w:asciiTheme="majorHAnsi" w:hAnsiTheme="majorHAnsi" w:cstheme="majorHAnsi"/>
-          <w:bCs/>
-          <w:color w:val="555555"/>
-          <w:lang w:val="en-AU"/>
-        </w:rPr>
-        <w:t xml:space="preserve">of the words we received as input, </w:t>
-      </w:r>
-      <w:r>
-        <w:rPr>
-          <w:rFonts w:asciiTheme="majorHAnsi" w:hAnsiTheme="majorHAnsi" w:cstheme="majorHAnsi"/>
-          <w:bCs/>
-          <w:i/>
-          <w:iCs/>
-          <w:color w:val="555555"/>
-          <w:lang w:val="en-AU"/>
-        </w:rPr>
-        <w:t>divided by</w:t>
-      </w:r>
-      <w:r>
-        <w:rPr>
-          <w:rFonts w:asciiTheme="majorHAnsi" w:hAnsiTheme="majorHAnsi" w:cstheme="majorHAnsi"/>
-          <w:bCs/>
-          <w:color w:val="555555"/>
-          <w:lang w:val="en-AU"/>
-        </w:rPr>
-        <w:t xml:space="preserve"> the number of </w:t>
-      </w:r>
-      <w:r>
-        <w:rPr>
-          <w:rFonts w:asciiTheme="majorHAnsi" w:hAnsiTheme="majorHAnsi" w:cstheme="majorHAnsi"/>
-          <w:bCs/>
-          <w:color w:val="555555"/>
-          <w:lang w:val="en-AU"/>
-        </w:rPr>
-        <w:t>tracks by the artist (whose lyrics are not NULL</w:t>
-      </w:r>
-      <w:r>
-        <w:rPr>
-          <w:rFonts w:asciiTheme="majorHAnsi" w:hAnsiTheme="majorHAnsi" w:cstheme="majorHAnsi"/>
-          <w:bCs/>
-          <w:color w:val="555555"/>
-          <w:lang w:val="en-AU"/>
-        </w:rPr>
-        <w:t xml:space="preserve"> – in ALL_SONGS</w:t>
-      </w:r>
-      <w:r>
-        <w:rPr>
-          <w:rFonts w:asciiTheme="majorHAnsi" w:hAnsiTheme="majorHAnsi" w:cstheme="majorHAnsi"/>
-          <w:bCs/>
-          <w:color w:val="555555"/>
-          <w:lang w:val="en-AU"/>
-        </w:rPr>
-        <w:t xml:space="preserve">). </w:t>
-      </w:r>
-    </w:p>
-    <w:p>
-      <w:pPr>
-        <w:pStyle w:val="NormalWeb"/>
-        <w:shd w:val="clear" w:color="auto" w:fill="FFFFFF"/>
-        <w:spacing w:before="0" w:beforeAutospacing="0" w:after="0" w:afterAutospacing="0"/>
-        <w:ind w:left="720"/>
-        <w:jc w:val="both"/>
-        <w:textAlignment w:val="baseline"/>
-        <w:rPr>
-          <w:rFonts w:asciiTheme="majorHAnsi" w:hAnsiTheme="majorHAnsi" w:cstheme="majorHAnsi"/>
-          <w:bCs/>
-          <w:color w:val="555555"/>
-          <w:lang w:val="en-AU"/>
-        </w:rPr>
-      </w:pPr>
-      <w:r>
-        <w:rPr>
-          <w:rFonts w:asciiTheme="majorHAnsi" w:hAnsiTheme="majorHAnsi" w:cstheme="majorHAnsi"/>
-          <w:bCs/>
-          <w:color w:val="555555"/>
-          <w:lang w:val="en-AU"/>
-        </w:rPr>
-        <w:t>W</w:t>
-      </w:r>
-      <w:r>
-        <w:rPr>
-          <w:rFonts w:asciiTheme="majorHAnsi" w:hAnsiTheme="majorHAnsi" w:cstheme="majorHAnsi"/>
-          <w:bCs/>
-          <w:color w:val="555555"/>
-          <w:lang w:val="en-AU"/>
-        </w:rPr>
-        <w:t>e used nested queries instead of views</w:t>
-      </w:r>
-      <w:r>
-        <w:rPr>
-          <w:rFonts w:asciiTheme="majorHAnsi" w:hAnsiTheme="majorHAnsi" w:cstheme="majorHAnsi"/>
-          <w:bCs/>
-          <w:color w:val="555555"/>
-          <w:lang w:val="en-AU"/>
-        </w:rPr>
-        <w:t xml:space="preserve"> because we use full-text search to</w:t>
-      </w:r>
-      <w:r>
-        <w:rPr>
-          <w:rFonts w:asciiTheme="majorHAnsi" w:hAnsiTheme="majorHAnsi" w:cstheme="majorHAnsi"/>
-          <w:bCs/>
-          <w:color w:val="555555"/>
-          <w:lang w:val="en-AU"/>
-        </w:rPr>
-        <w:t xml:space="preserve"> </w:t>
-      </w:r>
-      <w:r>
-        <w:rPr>
-          <w:rFonts w:asciiTheme="majorHAnsi" w:hAnsiTheme="majorHAnsi" w:cstheme="majorHAnsi"/>
-          <w:bCs/>
-          <w:color w:val="555555"/>
-          <w:lang w:val="en-AU"/>
-        </w:rPr>
-        <w:t xml:space="preserve">order </w:t>
-      </w:r>
-      <w:r>
-        <w:rPr>
-          <w:rFonts w:asciiTheme="majorHAnsi" w:hAnsiTheme="majorHAnsi" w:cstheme="majorHAnsi"/>
-          <w:bCs/>
-          <w:color w:val="555555"/>
-          <w:lang w:val="en-AU"/>
-        </w:rPr>
-        <w:t xml:space="preserve">to find the </w:t>
-      </w:r>
-      <w:r>
-        <w:rPr>
-          <w:rFonts w:asciiTheme="majorHAnsi" w:hAnsiTheme="majorHAnsi" w:cstheme="majorHAnsi"/>
-          <w:bCs/>
-          <w:color w:val="555555"/>
-          <w:lang w:val="en-AU"/>
-        </w:rPr>
-        <w:t>number</w:t>
-      </w:r>
-      <w:r>
-        <w:rPr>
-          <w:rFonts w:asciiTheme="majorHAnsi" w:hAnsiTheme="majorHAnsi" w:cstheme="majorHAnsi"/>
-          <w:bCs/>
-          <w:color w:val="555555"/>
-          <w:lang w:val="en-AU"/>
-        </w:rPr>
-        <w:t xml:space="preserve"> of “bad songs”.</w:t>
-      </w:r>
-      <w:r>
-        <w:rPr>
-          <w:rFonts w:asciiTheme="majorHAnsi" w:hAnsiTheme="majorHAnsi" w:cstheme="majorHAnsi"/>
-          <w:bCs/>
-          <w:color w:val="555555"/>
-          <w:lang w:val="en-AU"/>
-        </w:rPr>
-        <w:t xml:space="preserve"> </w:t>
-      </w:r>
-      <w:r>
-        <w:rPr>
-          <w:rFonts w:asciiTheme="majorHAnsi" w:hAnsiTheme="majorHAnsi" w:cstheme="majorHAnsi"/>
-          <w:bCs/>
-          <w:color w:val="555555"/>
-          <w:lang w:val="en-AU"/>
-        </w:rPr>
-        <w:t>As we previously mentioned, views do not support receiving variable parameters,</w:t>
-      </w:r>
-      <w:r>
-        <w:rPr>
-          <w:rFonts w:asciiTheme="majorHAnsi" w:hAnsiTheme="majorHAnsi" w:cstheme="majorHAnsi"/>
-          <w:bCs/>
-          <w:color w:val="555555"/>
-          <w:lang w:val="en-AU"/>
-        </w:rPr>
-        <w:t xml:space="preserve"> and the </w:t>
-      </w:r>
-      <w:r>
-        <w:rPr>
-          <w:rFonts w:asciiTheme="majorHAnsi" w:hAnsiTheme="majorHAnsi" w:cstheme="majorHAnsi"/>
-          <w:bCs/>
-          <w:color w:val="555555"/>
-          <w:lang w:val="en-AU"/>
-        </w:rPr>
-        <w:t>match-against function does not support receiving parameters from functions,</w:t>
-      </w:r>
-      <w:r>
-        <w:rPr>
-          <w:rFonts w:asciiTheme="majorHAnsi" w:hAnsiTheme="majorHAnsi" w:cstheme="majorHAnsi"/>
-          <w:bCs/>
-          <w:color w:val="555555"/>
-          <w:lang w:val="en-AU"/>
-        </w:rPr>
-        <w:t xml:space="preserve"> and therefore we could not create a view with this data</w:t>
-      </w:r>
-      <w:r>
-        <w:rPr>
-          <w:rFonts w:asciiTheme="majorHAnsi" w:hAnsiTheme="majorHAnsi" w:cstheme="majorHAnsi"/>
-          <w:bCs/>
-          <w:color w:val="555555"/>
-          <w:lang w:val="en-AU"/>
-        </w:rPr>
-        <w:t>.</w:t>
-      </w:r>
-    </w:p>
-    <w:p>
-      <w:pPr>
-        <w:pStyle w:val="NormalWeb"/>
-        <w:shd w:val="clear" w:color="auto" w:fill="FFFFFF"/>
-        <w:spacing w:before="0" w:beforeAutospacing="0" w:after="0" w:afterAutospacing="0"/>
-        <w:ind w:left="720"/>
-        <w:jc w:val="both"/>
-        <w:textAlignment w:val="baseline"/>
-        <w:rPr>
-          <w:rFonts w:asciiTheme="majorHAnsi" w:hAnsiTheme="majorHAnsi" w:cstheme="majorHAnsi"/>
-          <w:bCs/>
-          <w:color w:val="555555"/>
-          <w:lang w:val="en-AU"/>
-        </w:rPr>
-      </w:pPr>
-      <w:r>
-        <w:rPr>
-          <w:rFonts w:asciiTheme="majorHAnsi" w:hAnsiTheme="majorHAnsi" w:cstheme="majorHAnsi"/>
-          <w:bCs/>
-          <w:color w:val="555555"/>
-          <w:lang w:val="en-AU"/>
-        </w:rPr>
-        <w:t xml:space="preserve">In the abovementioned nested query, we used </w:t>
-      </w:r>
-      <w:r>
-        <w:rPr>
-          <w:rFonts w:asciiTheme="majorHAnsi" w:hAnsiTheme="majorHAnsi" w:cstheme="majorHAnsi"/>
-          <w:bCs/>
-          <w:color w:val="555555"/>
-          <w:lang w:val="en-AU"/>
-        </w:rPr>
-        <w:t xml:space="preserve">the </w:t>
-      </w:r>
-      <w:r>
-        <w:rPr>
-          <w:rFonts w:asciiTheme="majorHAnsi" w:hAnsiTheme="majorHAnsi" w:cstheme="majorHAnsi"/>
-          <w:bCs/>
-          <w:color w:val="555555"/>
-          <w:lang w:val="en-AU"/>
-        </w:rPr>
-        <w:t xml:space="preserve">RIGHT JOIN </w:t>
-      </w:r>
-      <w:r>
-        <w:rPr>
-          <w:rFonts w:asciiTheme="majorHAnsi" w:hAnsiTheme="majorHAnsi" w:cstheme="majorHAnsi"/>
-          <w:bCs/>
-          <w:color w:val="555555"/>
-          <w:lang w:val="en-AU"/>
-        </w:rPr>
-        <w:t>operator in order to preserve the artists who did not use one of the “bad words” in any of their songs</w:t>
-      </w:r>
-      <w:r>
-        <w:rPr>
-          <w:rFonts w:asciiTheme="majorHAnsi" w:hAnsiTheme="majorHAnsi" w:cstheme="majorHAnsi"/>
-          <w:bCs/>
-          <w:color w:val="555555"/>
-          <w:lang w:val="en-AU"/>
-        </w:rPr>
-        <w:t>. If we were to use INNER JOIN, these records would not have returned</w:t>
-      </w:r>
-      <w:r>
-        <w:rPr>
-          <w:rFonts w:asciiTheme="majorHAnsi" w:hAnsiTheme="majorHAnsi" w:cstheme="majorHAnsi"/>
-          <w:bCs/>
-          <w:color w:val="555555"/>
-          <w:lang w:val="en-AU"/>
-        </w:rPr>
-        <w:t xml:space="preserve">, in contrast to the fact that they have the lowest percentage of “bad songs”. </w:t>
-      </w:r>
-      <w:r>
-        <w:rPr>
-          <w:rFonts w:asciiTheme="majorHAnsi" w:hAnsiTheme="majorHAnsi" w:cstheme="majorHAnsi"/>
-          <w:bCs/>
-          <w:color w:val="555555"/>
-          <w:lang w:val="en-AU"/>
-        </w:rPr>
-        <w:t xml:space="preserve">Afterwards, we </w:t>
-      </w:r>
-      <w:r>
-        <w:rPr>
-          <w:rFonts w:asciiTheme="majorHAnsi" w:hAnsiTheme="majorHAnsi" w:cstheme="majorHAnsi"/>
-          <w:bCs/>
-          <w:color w:val="555555"/>
-          <w:lang w:val="en-AU"/>
-        </w:rPr>
-        <w:t>ordered</w:t>
-      </w:r>
-      <w:r>
-        <w:rPr>
-          <w:rFonts w:asciiTheme="majorHAnsi" w:hAnsiTheme="majorHAnsi" w:cstheme="majorHAnsi"/>
-          <w:bCs/>
-          <w:color w:val="555555"/>
-          <w:lang w:val="en-AU"/>
-        </w:rPr>
-        <w:t xml:space="preserve"> the records by </w:t>
-      </w:r>
-      <w:r>
-        <w:rPr>
-          <w:rFonts w:asciiTheme="majorHAnsi" w:hAnsiTheme="majorHAnsi" w:cstheme="majorHAnsi"/>
-          <w:bCs/>
-          <w:color w:val="555555"/>
-          <w:lang w:val="en-AU"/>
-        </w:rPr>
-        <w:t>ascending percentage of “bad songs”, and then ordered again by descending number of listeners per artists</w:t>
-      </w:r>
-      <w:r>
-        <w:rPr>
-          <w:rFonts w:asciiTheme="majorHAnsi" w:hAnsiTheme="majorHAnsi" w:cstheme="majorHAnsi"/>
-          <w:bCs/>
-          <w:color w:val="555555"/>
-          <w:lang w:val="en-AU"/>
-        </w:rPr>
-        <w:t xml:space="preserve"> (in order to resolve cases where more than one artist received the lowest “bad songs” percentage)</w:t>
-      </w:r>
-      <w:r>
-        <w:rPr>
-          <w:rFonts w:asciiTheme="majorHAnsi" w:hAnsiTheme="majorHAnsi" w:cstheme="majorHAnsi"/>
-          <w:bCs/>
-          <w:color w:val="555555"/>
-          <w:lang w:val="en-AU"/>
-        </w:rPr>
-        <w:t>.</w:t>
-      </w:r>
-    </w:p>
-    <w:p>
-      <w:pPr>
-        <w:pStyle w:val="NormalWeb"/>
-        <w:shd w:val="clear" w:color="auto" w:fill="FFFFFF"/>
-        <w:spacing w:before="0" w:beforeAutospacing="0" w:after="0" w:afterAutospacing="0"/>
-        <w:ind w:left="720"/>
-        <w:jc w:val="both"/>
-        <w:textAlignment w:val="baseline"/>
-        <w:rPr>
-          <w:rFonts w:asciiTheme="majorHAnsi" w:hAnsiTheme="majorHAnsi" w:cstheme="majorHAnsi"/>
-          <w:bCs/>
-          <w:color w:val="555555"/>
-          <w:lang w:val="en-AU"/>
-        </w:rPr>
-      </w:pPr>
-      <w:r>
-        <w:rPr>
-          <w:rFonts w:asciiTheme="majorHAnsi" w:hAnsiTheme="majorHAnsi" w:cstheme="majorHAnsi"/>
-          <w:bCs/>
-          <w:color w:val="555555"/>
-          <w:lang w:val="en-AU"/>
-        </w:rPr>
-        <w:t xml:space="preserve">Once we received the </w:t>
-      </w:r>
-      <w:r>
-        <w:rPr>
-          <w:rFonts w:asciiTheme="majorHAnsi" w:hAnsiTheme="majorHAnsi" w:cstheme="majorHAnsi"/>
-          <w:bCs/>
-          <w:color w:val="555555"/>
-          <w:lang w:val="en-AU"/>
-        </w:rPr>
-        <w:t>artist ID whos</w:t>
-      </w:r>
-      <w:r>
-        <w:rPr>
-          <w:rFonts w:asciiTheme="majorHAnsi" w:hAnsiTheme="majorHAnsi" w:cstheme="majorHAnsi"/>
-          <w:bCs/>
-          <w:color w:val="555555"/>
-          <w:lang w:val="en-AU"/>
-        </w:rPr>
-        <w:t>e</w:t>
-      </w:r>
-      <w:r>
-        <w:rPr>
-          <w:rFonts w:asciiTheme="majorHAnsi" w:hAnsiTheme="majorHAnsi" w:cstheme="majorHAnsi"/>
-          <w:bCs/>
-          <w:color w:val="555555"/>
-          <w:lang w:val="en-AU"/>
-        </w:rPr>
-        <w:t xml:space="preserve"> </w:t>
-      </w:r>
-      <w:r>
-        <w:rPr>
-          <w:rFonts w:asciiTheme="majorHAnsi" w:hAnsiTheme="majorHAnsi" w:cstheme="majorHAnsi"/>
-          <w:bCs/>
-          <w:color w:val="555555"/>
-          <w:lang w:val="en-AU"/>
-        </w:rPr>
-        <w:t xml:space="preserve">percentage of “bad songs” is the lowest, we were able to create a playlist of </w:t>
-      </w:r>
-      <w:r>
-        <w:rPr>
-          <w:rFonts w:asciiTheme="majorHAnsi" w:hAnsiTheme="majorHAnsi" w:cstheme="majorHAnsi"/>
-          <w:bCs/>
-          <w:color w:val="555555"/>
-          <w:lang w:val="en-AU"/>
-        </w:rPr>
-        <w:t xml:space="preserve">up to </w:t>
-      </w:r>
-      <w:r>
-        <w:rPr>
-          <w:rFonts w:asciiTheme="majorHAnsi" w:hAnsiTheme="majorHAnsi" w:cstheme="majorHAnsi"/>
-          <w:bCs/>
-          <w:color w:val="555555"/>
-          <w:lang w:val="en-AU"/>
-        </w:rPr>
-        <w:t>20 of the artist</w:t>
-      </w:r>
-      <w:r>
-        <w:rPr>
-          <w:rFonts w:asciiTheme="majorHAnsi" w:hAnsiTheme="majorHAnsi" w:cstheme="majorHAnsi"/>
-          <w:bCs/>
-          <w:color w:val="555555"/>
-          <w:lang w:val="en-AU"/>
-        </w:rPr>
-        <w:t>’</w:t>
-      </w:r>
-      <w:r>
-        <w:rPr>
-          <w:rFonts w:asciiTheme="majorHAnsi" w:hAnsiTheme="majorHAnsi" w:cstheme="majorHAnsi"/>
-          <w:bCs/>
-          <w:color w:val="555555"/>
-          <w:lang w:val="en-AU"/>
-        </w:rPr>
-        <w:t>s most listened to</w:t>
-      </w:r>
-      <w:r>
-        <w:rPr>
-          <w:rFonts w:asciiTheme="majorHAnsi" w:hAnsiTheme="majorHAnsi" w:cstheme="majorHAnsi"/>
-          <w:bCs/>
-          <w:color w:val="555555"/>
-          <w:lang w:val="en-AU"/>
-        </w:rPr>
-        <w:t xml:space="preserve"> tracks (ordered by T</w:t>
-      </w:r>
-      <w:r>
-        <w:rPr>
-          <w:rFonts w:asciiTheme="majorHAnsi" w:hAnsiTheme="majorHAnsi" w:cstheme="majorHAnsi"/>
-          <w:bCs/>
-          <w:color w:val="555555"/>
-          <w:lang w:val="en-AU"/>
-        </w:rPr>
-        <w:t xml:space="preserve">rack.listeners). </w:t>
-      </w:r>
-    </w:p>
-    <w:p>
-      <w:pPr>
-        <w:pStyle w:val="NormalWeb"/>
-        <w:shd w:val="clear" w:color="auto" w:fill="FFFFFF"/>
-        <w:spacing w:before="0" w:beforeAutospacing="0" w:after="0" w:afterAutospacing="0"/>
-        <w:ind w:left="720"/>
-        <w:jc w:val="both"/>
-        <w:textAlignment w:val="baseline"/>
-        <w:rPr>
-          <w:rFonts w:asciiTheme="majorHAnsi" w:hAnsiTheme="majorHAnsi" w:cstheme="majorHAnsi"/>
-          <w:bCs/>
-          <w:color w:val="555555"/>
-        </w:rPr>
-      </w:pPr>
-      <w:r>
-        <w:rPr>
-          <w:rFonts w:asciiTheme="majorHAnsi" w:hAnsiTheme="majorHAnsi" w:cstheme="majorHAnsi"/>
-          <w:bCs/>
-          <w:color w:val="555555"/>
-        </w:rPr>
-        <w:t xml:space="preserve">To optimize this query </w:t>
-      </w:r>
-      <w:r>
-        <w:rPr>
-          <w:rFonts w:asciiTheme="majorHAnsi" w:hAnsiTheme="majorHAnsi" w:cstheme="majorHAnsi"/>
-          <w:bCs/>
-          <w:color w:val="555555"/>
-        </w:rPr>
-        <w:t>we used full-text index on the L</w:t>
-      </w:r>
-      <w:r>
-        <w:rPr>
-          <w:rFonts w:asciiTheme="majorHAnsi" w:hAnsiTheme="majorHAnsi" w:cstheme="majorHAnsi"/>
-          <w:bCs/>
-          <w:color w:val="555555"/>
-        </w:rPr>
-        <w:t xml:space="preserve">yrics.lyrics column in the lyrics table. </w:t>
-      </w:r>
-    </w:p>
-    <w:p>
-      <w:pPr>
-        <w:pStyle w:val="NormalWeb"/>
-        <w:shd w:val="clear" w:color="auto" w:fill="FFFFFF"/>
-        <w:spacing w:before="0" w:beforeAutospacing="0" w:after="0" w:afterAutospacing="0"/>
-        <w:ind w:left="720"/>
-        <w:jc w:val="both"/>
-        <w:textAlignment w:val="baseline"/>
-        <w:rPr>
-          <w:rFonts w:asciiTheme="majorHAnsi" w:hAnsiTheme="majorHAnsi" w:cstheme="majorHAnsi"/>
-          <w:bCs/>
-          <w:color w:val="555555"/>
-        </w:rPr>
-      </w:pPr>
-      <w:r>
-        <w:rPr>
-          <w:rFonts w:asciiTheme="majorHAnsi" w:hAnsiTheme="majorHAnsi" w:cstheme="majorHAnsi"/>
-          <w:bCs/>
-          <w:color w:val="555555"/>
-        </w:rPr>
-        <w:t xml:space="preserve">In addition, </w:t>
-      </w:r>
-      <w:r>
-        <w:rPr>
-          <w:rFonts w:asciiTheme="majorHAnsi" w:hAnsiTheme="majorHAnsi" w:cstheme="majorHAnsi"/>
-          <w:bCs/>
-          <w:color w:val="555555"/>
-        </w:rPr>
-        <w:t>implementing the “bad words” query using the nested query (called “M”</w:t>
-      </w:r>
-      <w:r>
-        <w:rPr>
-          <w:rFonts w:asciiTheme="majorHAnsi" w:hAnsiTheme="majorHAnsi" w:cstheme="majorHAnsi"/>
-          <w:bCs/>
-          <w:color w:val="555555"/>
-        </w:rPr>
-        <w:t xml:space="preserve"> in the “where” clause</w:t>
-      </w:r>
-      <w:r>
-        <w:rPr>
-          <w:rFonts w:asciiTheme="majorHAnsi" w:hAnsiTheme="majorHAnsi" w:cstheme="majorHAnsi"/>
-          <w:bCs/>
-          <w:color w:val="555555"/>
-        </w:rPr>
-        <w:t>)</w:t>
-      </w:r>
-      <w:r>
-        <w:rPr>
-          <w:rFonts w:asciiTheme="majorHAnsi" w:hAnsiTheme="majorHAnsi" w:cstheme="majorHAnsi"/>
-          <w:bCs/>
-          <w:color w:val="555555"/>
-        </w:rPr>
-        <w:t xml:space="preserve"> prevents the redundant recalculation of this query for </w:t>
-      </w:r>
-      <w:r>
-        <w:rPr>
-          <w:rFonts w:asciiTheme="majorHAnsi" w:hAnsiTheme="majorHAnsi" w:cstheme="majorHAnsi"/>
-          <w:bCs/>
-          <w:i/>
-          <w:iCs/>
-          <w:color w:val="555555"/>
-        </w:rPr>
-        <w:t>every</w:t>
-      </w:r>
-      <w:r>
-        <w:rPr>
-          <w:rFonts w:asciiTheme="majorHAnsi" w:hAnsiTheme="majorHAnsi" w:cstheme="majorHAnsi"/>
-          <w:bCs/>
-          <w:color w:val="555555"/>
-        </w:rPr>
-        <w:t xml:space="preserve"> artist, which would have occurred if we </w:t>
-      </w:r>
-      <w:r>
-        <w:rPr>
-          <w:rFonts w:asciiTheme="majorHAnsi" w:hAnsiTheme="majorHAnsi" w:cstheme="majorHAnsi"/>
-          <w:bCs/>
-          <w:color w:val="555555"/>
-        </w:rPr>
-        <w:t>would have selected the ALL_SONGS_ID directly from the nested query (</w:t>
-      </w:r>
-      <w:r>
-        <w:rPr>
-          <w:rFonts w:asciiTheme="majorHAnsi" w:hAnsiTheme="majorHAnsi" w:cstheme="majorHAnsi"/>
-          <w:bCs/>
-          <w:color w:val="555555"/>
-        </w:rPr>
-        <w:t>without defining M in the “from” clause first)</w:t>
-      </w:r>
-      <w:r>
-        <w:rPr>
-          <w:rFonts w:asciiTheme="majorHAnsi" w:hAnsiTheme="majorHAnsi" w:cstheme="majorHAnsi"/>
-          <w:bCs/>
-          <w:color w:val="555555"/>
-        </w:rPr>
-        <w:t>.</w:t>
-      </w:r>
-    </w:p>
-    <w:p>
-      <w:pPr>
-        <w:pStyle w:val="NormalWeb"/>
-        <w:shd w:val="clear" w:color="auto" w:fill="FFFFFF"/>
-        <w:spacing w:before="0" w:beforeAutospacing="0" w:after="0" w:afterAutospacing="0"/>
-        <w:ind w:left="720"/>
-        <w:jc w:val="both"/>
-        <w:textAlignment w:val="baseline"/>
-        <w:rPr>
-          <w:rFonts w:asciiTheme="majorHAnsi" w:hAnsiTheme="majorHAnsi" w:cstheme="majorHAnsi"/>
-          <w:bCs/>
-          <w:color w:val="555555"/>
-        </w:rPr>
-      </w:pPr>
-    </w:p>
-    <w:p>
-      <w:pPr>
-        <w:pStyle w:val="NormalWeb"/>
-        <w:shd w:val="clear" w:color="auto" w:fill="FFFFFF"/>
-        <w:spacing w:before="0" w:beforeAutospacing="0" w:after="0" w:afterAutospacing="0"/>
-        <w:ind w:left="720"/>
-        <w:jc w:val="both"/>
-        <w:textAlignment w:val="baseline"/>
-        <w:rPr>
-          <w:rFonts w:asciiTheme="majorHAnsi" w:hAnsiTheme="majorHAnsi" w:cstheme="majorHAnsi"/>
-          <w:bCs/>
-          <w:color w:val="555555"/>
-        </w:rPr>
-      </w:pPr>
-    </w:p>
-    <w:p>
-      <w:pPr>
-        <w:rPr>
-          <w:rFonts w:asciiTheme="majorHAnsi" w:eastAsia="Times New Roman" w:hAnsiTheme="majorHAnsi" w:cstheme="majorHAnsi"/>
-          <w:bCs/>
-          <w:color w:val="555555"/>
-          <w:sz w:val="24"/>
-          <w:szCs w:val="24"/>
-          <w:lang w:val="en-US"/>
-        </w:rPr>
-      </w:pPr>
-      <w:r>
-        <w:rPr>
-          <w:rFonts w:asciiTheme="majorHAnsi" w:hAnsiTheme="majorHAnsi" w:cstheme="majorHAnsi"/>
-          <w:bCs/>
-          <w:color w:val="555555"/>
-        </w:rPr>
-        <w:br w:type="page"/>
-      </w:r>
-    </w:p>
-    <w:p>
-      <w:pPr>
-        <w:pStyle w:val="NormalWeb"/>
-        <w:numPr>
-          <w:ilvl w:val="0"/>
-          <w:numId w:val="11"/>
-        </w:numPr>
-        <w:shd w:val="clear" w:color="auto" w:fill="FFFFFF"/>
-        <w:spacing w:before="0" w:beforeAutospacing="0" w:after="0" w:afterAutospacing="0"/>
-        <w:textAlignment w:val="baseline"/>
-        <w:rPr>
-          <w:rFonts w:asciiTheme="majorHAnsi" w:hAnsiTheme="majorHAnsi" w:cstheme="majorHAnsi"/>
-          <w:b/>
-          <w:i/>
-          <w:iCs/>
-          <w:color w:val="555555"/>
-        </w:rPr>
-      </w:pPr>
-      <w:r>
-        <w:rPr>
-          <w:rFonts w:asciiTheme="majorHAnsi" w:hAnsiTheme="majorHAnsi" w:cstheme="majorHAnsi"/>
-          <w:b/>
-          <w:i/>
-          <w:iCs/>
-          <w:color w:val="555555"/>
-        </w:rPr>
-        <w:lastRenderedPageBreak/>
-        <w:t>trivia_1</w:t>
-      </w:r>
-      <w:r>
-        <w:rPr>
-          <w:rFonts w:asciiTheme="majorHAnsi" w:hAnsiTheme="majorHAnsi" w:cstheme="majorHAnsi"/>
-          <w:b/>
-          <w:i/>
-          <w:iCs/>
-          <w:color w:val="555555"/>
-        </w:rPr>
-        <w:t>:</w:t>
-      </w:r>
-    </w:p>
-    <w:p>
-      <w:pPr>
-        <w:pStyle w:val="NormalWeb"/>
-        <w:shd w:val="clear" w:color="auto" w:fill="FFFFFF"/>
-        <w:spacing w:before="0" w:beforeAutospacing="0" w:after="0" w:afterAutospacing="0"/>
-        <w:ind w:left="720"/>
-        <w:jc w:val="both"/>
-        <w:textAlignment w:val="baseline"/>
-        <w:rPr>
-          <w:rFonts w:asciiTheme="majorHAnsi" w:hAnsiTheme="majorHAnsi" w:cstheme="majorHAnsi"/>
-          <w:bCs/>
-          <w:color w:val="555555"/>
-          <w:lang w:val="en-AU"/>
-        </w:rPr>
-      </w:pPr>
-    </w:p>
-    <w:p>
-      <w:pPr>
-        <w:pStyle w:val="NormalWeb"/>
-        <w:shd w:val="clear" w:color="auto" w:fill="FFFFFF"/>
-        <w:spacing w:before="0" w:beforeAutospacing="0" w:after="0" w:afterAutospacing="0"/>
-        <w:ind w:left="720"/>
-        <w:jc w:val="both"/>
-        <w:textAlignment w:val="baseline"/>
-        <w:rPr>
-          <w:rFonts w:asciiTheme="majorHAnsi" w:hAnsiTheme="majorHAnsi" w:cstheme="majorHAnsi"/>
-          <w:bCs/>
-          <w:color w:val="555555"/>
-          <w:lang w:val="en-AU"/>
-        </w:rPr>
-      </w:pPr>
       <w:r>
         <w:rPr>
           <w:noProof/>
         </w:rPr>
         <w:drawing>
-          <wp:inline distT="0" distB="0" distL="0" distR="0" wp14:anchorId="2B5C004C" wp14:editId="001CDA26">
-            <wp:extent cx="6153150" cy="3733800"/>
-            <wp:effectExtent l="0" t="0" r="0" b="0"/>
-            <wp:docPr id="14" name="תמונה 14"/>
+          <wp:inline distT="0" distB="0" distL="0" distR="0" wp14:anchorId="2EE9288A" wp14:editId="32B693FF">
+            <wp:extent cx="6543675" cy="5448300"/>
+            <wp:effectExtent l="0" t="0" r="9525" b="0"/>
+            <wp:docPr id="12" name="תמונה 12"/>
             <wp:cNvGraphicFramePr>
               <a:graphicFrameLocks xmlns:a="http://schemas.openxmlformats.org/drawingml/2006/main" noChangeAspect="1"/>
             </wp:cNvGraphicFramePr>
@@ -24648,6 +23618,1100 @@
                   <pic:spPr>
                     <a:xfrm>
                       <a:off x="0" y="0"/>
+                      <a:ext cx="6543675" cy="5448300"/>
+                    </a:xfrm>
+                    <a:prstGeom prst="rect">
+                      <a:avLst/>
+                    </a:prstGeom>
+                  </pic:spPr>
+                </pic:pic>
+              </a:graphicData>
+            </a:graphic>
+          </wp:inline>
+        </w:drawing>
+      </w:r>
+    </w:p>
+    <w:p>
+      <w:pPr>
+        <w:pStyle w:val="NormalWeb"/>
+        <w:shd w:val="clear" w:color="auto" w:fill="FFFFFF"/>
+        <w:spacing w:before="0" w:beforeAutospacing="0" w:after="0" w:afterAutospacing="0"/>
+        <w:ind w:left="720"/>
+        <w:jc w:val="both"/>
+        <w:textAlignment w:val="baseline"/>
+        <w:rPr>
+          <w:rFonts w:asciiTheme="majorHAnsi" w:hAnsiTheme="majorHAnsi" w:cstheme="majorHAnsi"/>
+          <w:bCs/>
+          <w:color w:val="555555"/>
+          <w:highlight w:val="yellow"/>
+        </w:rPr>
+      </w:pPr>
+    </w:p>
+    <w:p>
+      <w:pPr>
+        <w:rPr>
+          <w:rFonts w:asciiTheme="majorHAnsi" w:hAnsiTheme="majorHAnsi" w:cstheme="majorHAnsi"/>
+          <w:bCs/>
+          <w:color w:val="555555"/>
+        </w:rPr>
+      </w:pPr>
+      <w:r>
+        <w:rPr>
+          <w:rFonts w:asciiTheme="majorHAnsi" w:hAnsiTheme="majorHAnsi" w:cstheme="majorHAnsi"/>
+          <w:bCs/>
+          <w:color w:val="555555"/>
+        </w:rPr>
+        <w:br w:type="page"/>
+      </w:r>
+    </w:p>
+    <w:p>
+      <w:pPr>
+        <w:rPr>
+          <w:rFonts w:asciiTheme="majorHAnsi" w:eastAsia="Times New Roman" w:hAnsiTheme="majorHAnsi" w:cstheme="majorHAnsi"/>
+          <w:bCs/>
+          <w:color w:val="555555"/>
+          <w:sz w:val="24"/>
+          <w:szCs w:val="24"/>
+          <w:lang w:val="en-US"/>
+        </w:rPr>
+      </w:pPr>
+    </w:p>
+    <w:p>
+      <w:pPr>
+        <w:pStyle w:val="NormalWeb"/>
+        <w:shd w:val="clear" w:color="auto" w:fill="FFFFFF"/>
+        <w:spacing w:before="0" w:beforeAutospacing="0" w:after="0" w:afterAutospacing="0"/>
+        <w:ind w:left="720"/>
+        <w:jc w:val="both"/>
+        <w:textAlignment w:val="baseline"/>
+        <w:rPr>
+          <w:rFonts w:asciiTheme="majorHAnsi" w:hAnsiTheme="majorHAnsi" w:cstheme="majorHAnsi"/>
+          <w:bCs/>
+          <w:color w:val="555555"/>
+        </w:rPr>
+      </w:pPr>
+      <w:r>
+        <w:rPr>
+          <w:rFonts w:asciiTheme="majorHAnsi" w:hAnsiTheme="majorHAnsi" w:cstheme="majorHAnsi"/>
+          <w:bCs/>
+          <w:color w:val="555555"/>
+        </w:rPr>
+        <w:t>This query receives a string from the user, ca</w:t>
+      </w:r>
+      <w:r>
+        <w:rPr>
+          <w:rFonts w:asciiTheme="majorHAnsi" w:hAnsiTheme="majorHAnsi" w:cstheme="majorHAnsi"/>
+          <w:bCs/>
+          <w:color w:val="555555"/>
+        </w:rPr>
+        <w:t>lled “badWords”, and uses the “A</w:t>
+      </w:r>
+      <w:r>
+        <w:rPr>
+          <w:rFonts w:asciiTheme="majorHAnsi" w:hAnsiTheme="majorHAnsi" w:cstheme="majorHAnsi"/>
+          <w:bCs/>
+          <w:color w:val="555555"/>
+        </w:rPr>
+        <w:t>rtist.artist_id” parameter from the event that the user chose in the first part of the application</w:t>
+      </w:r>
+      <w:r>
+        <w:rPr>
+          <w:rFonts w:asciiTheme="majorHAnsi" w:hAnsiTheme="majorHAnsi" w:cstheme="majorHAnsi"/>
+          <w:bCs/>
+          <w:color w:val="555555"/>
+        </w:rPr>
+        <w:t>, in order to extract the requested genre.</w:t>
+      </w:r>
+    </w:p>
+    <w:p>
+      <w:pPr>
+        <w:pStyle w:val="NormalWeb"/>
+        <w:shd w:val="clear" w:color="auto" w:fill="FFFFFF"/>
+        <w:spacing w:before="0" w:beforeAutospacing="0" w:after="0" w:afterAutospacing="0"/>
+        <w:ind w:left="720"/>
+        <w:jc w:val="both"/>
+        <w:textAlignment w:val="baseline"/>
+        <w:rPr>
+          <w:rFonts w:asciiTheme="majorHAnsi" w:hAnsiTheme="majorHAnsi" w:cstheme="majorHAnsi"/>
+          <w:bCs/>
+          <w:color w:val="555555"/>
+        </w:rPr>
+      </w:pPr>
+      <w:r>
+        <w:rPr>
+          <w:rFonts w:asciiTheme="majorHAnsi" w:hAnsiTheme="majorHAnsi" w:cstheme="majorHAnsi"/>
+          <w:bCs/>
+          <w:color w:val="555555"/>
+        </w:rPr>
+        <w:t>The query first creates the view ALL_SONGS</w:t>
+      </w:r>
+      <w:r>
+        <w:rPr>
+          <w:rFonts w:asciiTheme="majorHAnsi" w:hAnsiTheme="majorHAnsi" w:cstheme="majorHAnsi"/>
+          <w:bCs/>
+          <w:color w:val="555555"/>
+        </w:rPr>
+        <w:t xml:space="preserve">. The view contains </w:t>
+      </w:r>
+      <w:r>
+        <w:rPr>
+          <w:rFonts w:asciiTheme="majorHAnsi" w:hAnsiTheme="majorHAnsi" w:cstheme="majorHAnsi"/>
+          <w:bCs/>
+          <w:color w:val="555555"/>
+        </w:rPr>
+        <w:t>the number of songs</w:t>
+      </w:r>
+      <w:r>
+        <w:rPr>
+          <w:rFonts w:asciiTheme="majorHAnsi" w:hAnsiTheme="majorHAnsi" w:cstheme="majorHAnsi"/>
+          <w:bCs/>
+          <w:color w:val="555555"/>
+        </w:rPr>
+        <w:t xml:space="preserve"> for each artist in the relevant genre</w:t>
+      </w:r>
+      <w:r>
+        <w:rPr>
+          <w:rFonts w:asciiTheme="majorHAnsi" w:hAnsiTheme="majorHAnsi" w:cstheme="majorHAnsi"/>
+          <w:bCs/>
+          <w:color w:val="555555"/>
+        </w:rPr>
+        <w:t xml:space="preserve">, </w:t>
+      </w:r>
+      <w:r>
+        <w:rPr>
+          <w:rFonts w:asciiTheme="majorHAnsi" w:hAnsiTheme="majorHAnsi" w:cstheme="majorHAnsi"/>
+          <w:bCs/>
+          <w:color w:val="555555"/>
+        </w:rPr>
+        <w:t>whose lyrics we have in our database</w:t>
+      </w:r>
+      <w:r>
+        <w:rPr>
+          <w:rFonts w:asciiTheme="majorHAnsi" w:hAnsiTheme="majorHAnsi" w:cstheme="majorHAnsi"/>
+          <w:bCs/>
+          <w:color w:val="555555"/>
+        </w:rPr>
+        <w:t xml:space="preserve"> (the lyrics of the track in the “lyrics” table is not NULL)</w:t>
+      </w:r>
+      <w:r>
+        <w:rPr>
+          <w:rFonts w:asciiTheme="majorHAnsi" w:hAnsiTheme="majorHAnsi" w:cstheme="majorHAnsi"/>
+          <w:bCs/>
+          <w:color w:val="555555"/>
+        </w:rPr>
+        <w:t>, and who ha</w:t>
+      </w:r>
+      <w:r>
+        <w:rPr>
+          <w:rFonts w:asciiTheme="majorHAnsi" w:hAnsiTheme="majorHAnsi" w:cstheme="majorHAnsi"/>
+          <w:bCs/>
+          <w:color w:val="555555"/>
+        </w:rPr>
+        <w:t xml:space="preserve">s </w:t>
+      </w:r>
+      <w:r>
+        <w:rPr>
+          <w:rFonts w:asciiTheme="majorHAnsi" w:hAnsiTheme="majorHAnsi" w:cstheme="majorHAnsi"/>
+          <w:bCs/>
+          <w:color w:val="555555"/>
+        </w:rPr>
+        <w:t>more than 10 songs (</w:t>
+      </w:r>
+      <w:r>
+        <w:rPr>
+          <w:rFonts w:asciiTheme="majorHAnsi" w:hAnsiTheme="majorHAnsi" w:cstheme="majorHAnsi"/>
+          <w:bCs/>
+          <w:color w:val="555555"/>
+        </w:rPr>
+        <w:t>so that we can build a playlist consisting of at least 10 songs for each arti</w:t>
+      </w:r>
+      <w:r>
+        <w:rPr>
+          <w:rFonts w:asciiTheme="majorHAnsi" w:hAnsiTheme="majorHAnsi" w:cstheme="majorHAnsi"/>
+          <w:bCs/>
+          <w:color w:val="555555"/>
+        </w:rPr>
+        <w:t>s</w:t>
+      </w:r>
+      <w:r>
+        <w:rPr>
+          <w:rFonts w:asciiTheme="majorHAnsi" w:hAnsiTheme="majorHAnsi" w:cstheme="majorHAnsi"/>
+          <w:bCs/>
+          <w:color w:val="555555"/>
+        </w:rPr>
+        <w:t xml:space="preserve">t that is chosen). </w:t>
+      </w:r>
+      <w:r>
+        <w:rPr>
+          <w:rFonts w:asciiTheme="majorHAnsi" w:hAnsiTheme="majorHAnsi" w:cstheme="majorHAnsi"/>
+          <w:bCs/>
+          <w:color w:val="555555"/>
+        </w:rPr>
+        <w:t xml:space="preserve"> </w:t>
+      </w:r>
+    </w:p>
+    <w:p>
+      <w:pPr>
+        <w:pStyle w:val="NormalWeb"/>
+        <w:shd w:val="clear" w:color="auto" w:fill="FFFFFF"/>
+        <w:spacing w:before="0" w:beforeAutospacing="0" w:after="0" w:afterAutospacing="0"/>
+        <w:ind w:left="720"/>
+        <w:jc w:val="both"/>
+        <w:textAlignment w:val="baseline"/>
+        <w:rPr>
+          <w:rFonts w:asciiTheme="majorHAnsi" w:hAnsiTheme="majorHAnsi" w:cstheme="majorHAnsi"/>
+          <w:bCs/>
+          <w:color w:val="555555"/>
+          <w:lang w:val="en-AU"/>
+        </w:rPr>
+      </w:pPr>
+      <w:r>
+        <w:rPr>
+          <w:rFonts w:asciiTheme="majorHAnsi" w:hAnsiTheme="majorHAnsi" w:cstheme="majorHAnsi" w:hint="cs"/>
+          <w:bCs/>
+          <w:color w:val="555555"/>
+          <w:lang w:val="en-AU"/>
+        </w:rPr>
+        <w:t>W</w:t>
+      </w:r>
+      <w:r>
+        <w:rPr>
+          <w:rFonts w:asciiTheme="majorHAnsi" w:hAnsiTheme="majorHAnsi" w:cstheme="majorHAnsi"/>
+          <w:bCs/>
+          <w:color w:val="555555"/>
+          <w:lang w:val="en-AU"/>
+        </w:rPr>
+        <w:t>e then create a nested query</w:t>
+      </w:r>
+      <w:r>
+        <w:rPr>
+          <w:rFonts w:asciiTheme="majorHAnsi" w:hAnsiTheme="majorHAnsi" w:cstheme="majorHAnsi"/>
+          <w:bCs/>
+          <w:color w:val="555555"/>
+          <w:lang w:val="en-AU"/>
+        </w:rPr>
+        <w:t>,</w:t>
+      </w:r>
+      <w:r>
+        <w:rPr>
+          <w:rFonts w:asciiTheme="majorHAnsi" w:hAnsiTheme="majorHAnsi" w:cstheme="majorHAnsi"/>
+          <w:bCs/>
+          <w:color w:val="555555"/>
+          <w:lang w:val="en-AU"/>
+        </w:rPr>
+        <w:t xml:space="preserve"> </w:t>
+      </w:r>
+      <w:r>
+        <w:rPr>
+          <w:rFonts w:asciiTheme="majorHAnsi" w:hAnsiTheme="majorHAnsi" w:cstheme="majorHAnsi"/>
+          <w:bCs/>
+          <w:color w:val="555555"/>
+          <w:lang w:val="en-AU"/>
+        </w:rPr>
+        <w:t>to receive the artist id whose percentage of “bad songs” is the lowest</w:t>
+      </w:r>
+      <w:r>
+        <w:rPr>
+          <w:rFonts w:asciiTheme="majorHAnsi" w:hAnsiTheme="majorHAnsi" w:cstheme="majorHAnsi"/>
+          <w:bCs/>
+          <w:color w:val="555555"/>
+          <w:lang w:val="en-AU"/>
+        </w:rPr>
+        <w:t>.</w:t>
+      </w:r>
+      <w:r>
+        <w:rPr>
+          <w:rFonts w:asciiTheme="majorHAnsi" w:hAnsiTheme="majorHAnsi" w:cstheme="majorHAnsi"/>
+          <w:bCs/>
+          <w:color w:val="555555"/>
+          <w:lang w:val="en-AU"/>
+        </w:rPr>
+        <w:t xml:space="preserve"> </w:t>
+      </w:r>
+    </w:p>
+    <w:p>
+      <w:pPr>
+        <w:pStyle w:val="NormalWeb"/>
+        <w:shd w:val="clear" w:color="auto" w:fill="FFFFFF"/>
+        <w:spacing w:before="0" w:beforeAutospacing="0" w:after="0" w:afterAutospacing="0"/>
+        <w:ind w:left="720"/>
+        <w:jc w:val="both"/>
+        <w:textAlignment w:val="baseline"/>
+        <w:rPr>
+          <w:rFonts w:asciiTheme="majorHAnsi" w:hAnsiTheme="majorHAnsi" w:cstheme="majorHAnsi"/>
+          <w:bCs/>
+          <w:color w:val="555555"/>
+          <w:lang w:val="en-AU"/>
+        </w:rPr>
+      </w:pPr>
+      <w:r>
+        <w:rPr>
+          <w:rFonts w:asciiTheme="majorHAnsi" w:hAnsiTheme="majorHAnsi" w:cstheme="majorHAnsi"/>
+          <w:bCs/>
+          <w:color w:val="555555"/>
+          <w:lang w:val="en-AU"/>
+        </w:rPr>
+        <w:t xml:space="preserve">The </w:t>
+      </w:r>
+      <w:r>
+        <w:rPr>
+          <w:rFonts w:asciiTheme="majorHAnsi" w:hAnsiTheme="majorHAnsi" w:cstheme="majorHAnsi"/>
+          <w:bCs/>
+          <w:color w:val="555555"/>
+          <w:lang w:val="en-AU"/>
+        </w:rPr>
+        <w:t>percentage of “</w:t>
+      </w:r>
+      <w:r>
+        <w:rPr>
+          <w:rFonts w:asciiTheme="majorHAnsi" w:hAnsiTheme="majorHAnsi" w:cstheme="majorHAnsi"/>
+          <w:bCs/>
+          <w:color w:val="555555"/>
+          <w:lang w:val="en-AU"/>
+        </w:rPr>
+        <w:t>b</w:t>
+      </w:r>
+      <w:r>
+        <w:rPr>
+          <w:rFonts w:asciiTheme="majorHAnsi" w:hAnsiTheme="majorHAnsi" w:cstheme="majorHAnsi"/>
+          <w:bCs/>
+          <w:color w:val="555555"/>
+          <w:lang w:val="en-AU"/>
+        </w:rPr>
+        <w:t xml:space="preserve">ad songs” is the number of tracks containing one </w:t>
+      </w:r>
+      <w:r>
+        <w:rPr>
+          <w:rFonts w:asciiTheme="majorHAnsi" w:hAnsiTheme="majorHAnsi" w:cstheme="majorHAnsi"/>
+          <w:bCs/>
+          <w:color w:val="555555"/>
+          <w:lang w:val="en-AU"/>
+        </w:rPr>
+        <w:t xml:space="preserve">or more </w:t>
+      </w:r>
+      <w:r>
+        <w:rPr>
+          <w:rFonts w:asciiTheme="majorHAnsi" w:hAnsiTheme="majorHAnsi" w:cstheme="majorHAnsi"/>
+          <w:bCs/>
+          <w:color w:val="555555"/>
+          <w:lang w:val="en-AU"/>
+        </w:rPr>
+        <w:t xml:space="preserve">of the words we received as input, </w:t>
+      </w:r>
+      <w:r>
+        <w:rPr>
+          <w:rFonts w:asciiTheme="majorHAnsi" w:hAnsiTheme="majorHAnsi" w:cstheme="majorHAnsi"/>
+          <w:bCs/>
+          <w:i/>
+          <w:iCs/>
+          <w:color w:val="555555"/>
+          <w:lang w:val="en-AU"/>
+        </w:rPr>
+        <w:t>divided by</w:t>
+      </w:r>
+      <w:r>
+        <w:rPr>
+          <w:rFonts w:asciiTheme="majorHAnsi" w:hAnsiTheme="majorHAnsi" w:cstheme="majorHAnsi"/>
+          <w:bCs/>
+          <w:color w:val="555555"/>
+          <w:lang w:val="en-AU"/>
+        </w:rPr>
+        <w:t xml:space="preserve"> the number of </w:t>
+      </w:r>
+      <w:r>
+        <w:rPr>
+          <w:rFonts w:asciiTheme="majorHAnsi" w:hAnsiTheme="majorHAnsi" w:cstheme="majorHAnsi"/>
+          <w:bCs/>
+          <w:color w:val="555555"/>
+          <w:lang w:val="en-AU"/>
+        </w:rPr>
+        <w:t>tracks by the artist (whose lyrics are not NULL</w:t>
+      </w:r>
+      <w:r>
+        <w:rPr>
+          <w:rFonts w:asciiTheme="majorHAnsi" w:hAnsiTheme="majorHAnsi" w:cstheme="majorHAnsi"/>
+          <w:bCs/>
+          <w:color w:val="555555"/>
+          <w:lang w:val="en-AU"/>
+        </w:rPr>
+        <w:t xml:space="preserve"> – in ALL_SONGS</w:t>
+      </w:r>
+      <w:r>
+        <w:rPr>
+          <w:rFonts w:asciiTheme="majorHAnsi" w:hAnsiTheme="majorHAnsi" w:cstheme="majorHAnsi"/>
+          <w:bCs/>
+          <w:color w:val="555555"/>
+          <w:lang w:val="en-AU"/>
+        </w:rPr>
+        <w:t xml:space="preserve">). </w:t>
+      </w:r>
+    </w:p>
+    <w:p>
+      <w:pPr>
+        <w:pStyle w:val="NormalWeb"/>
+        <w:shd w:val="clear" w:color="auto" w:fill="FFFFFF"/>
+        <w:spacing w:before="0" w:beforeAutospacing="0" w:after="0" w:afterAutospacing="0"/>
+        <w:ind w:left="720"/>
+        <w:jc w:val="both"/>
+        <w:textAlignment w:val="baseline"/>
+        <w:rPr>
+          <w:rFonts w:asciiTheme="majorHAnsi" w:hAnsiTheme="majorHAnsi" w:cstheme="majorHAnsi"/>
+          <w:bCs/>
+          <w:color w:val="555555"/>
+          <w:lang w:val="en-AU"/>
+        </w:rPr>
+      </w:pPr>
+      <w:r>
+        <w:rPr>
+          <w:rFonts w:asciiTheme="majorHAnsi" w:hAnsiTheme="majorHAnsi" w:cstheme="majorHAnsi"/>
+          <w:bCs/>
+          <w:color w:val="555555"/>
+          <w:lang w:val="en-AU"/>
+        </w:rPr>
+        <w:t>W</w:t>
+      </w:r>
+      <w:r>
+        <w:rPr>
+          <w:rFonts w:asciiTheme="majorHAnsi" w:hAnsiTheme="majorHAnsi" w:cstheme="majorHAnsi"/>
+          <w:bCs/>
+          <w:color w:val="555555"/>
+          <w:lang w:val="en-AU"/>
+        </w:rPr>
+        <w:t>e used nested queries instead of views</w:t>
+      </w:r>
+      <w:r>
+        <w:rPr>
+          <w:rFonts w:asciiTheme="majorHAnsi" w:hAnsiTheme="majorHAnsi" w:cstheme="majorHAnsi"/>
+          <w:bCs/>
+          <w:color w:val="555555"/>
+          <w:lang w:val="en-AU"/>
+        </w:rPr>
+        <w:t xml:space="preserve"> because we use full-text search to</w:t>
+      </w:r>
+      <w:r>
+        <w:rPr>
+          <w:rFonts w:asciiTheme="majorHAnsi" w:hAnsiTheme="majorHAnsi" w:cstheme="majorHAnsi"/>
+          <w:bCs/>
+          <w:color w:val="555555"/>
+          <w:lang w:val="en-AU"/>
+        </w:rPr>
+        <w:t xml:space="preserve"> </w:t>
+      </w:r>
+      <w:r>
+        <w:rPr>
+          <w:rFonts w:asciiTheme="majorHAnsi" w:hAnsiTheme="majorHAnsi" w:cstheme="majorHAnsi"/>
+          <w:bCs/>
+          <w:color w:val="555555"/>
+          <w:lang w:val="en-AU"/>
+        </w:rPr>
+        <w:t xml:space="preserve">order </w:t>
+      </w:r>
+      <w:r>
+        <w:rPr>
+          <w:rFonts w:asciiTheme="majorHAnsi" w:hAnsiTheme="majorHAnsi" w:cstheme="majorHAnsi"/>
+          <w:bCs/>
+          <w:color w:val="555555"/>
+          <w:lang w:val="en-AU"/>
+        </w:rPr>
+        <w:t xml:space="preserve">to find the </w:t>
+      </w:r>
+      <w:r>
+        <w:rPr>
+          <w:rFonts w:asciiTheme="majorHAnsi" w:hAnsiTheme="majorHAnsi" w:cstheme="majorHAnsi"/>
+          <w:bCs/>
+          <w:color w:val="555555"/>
+          <w:lang w:val="en-AU"/>
+        </w:rPr>
+        <w:t>number</w:t>
+      </w:r>
+      <w:r>
+        <w:rPr>
+          <w:rFonts w:asciiTheme="majorHAnsi" w:hAnsiTheme="majorHAnsi" w:cstheme="majorHAnsi"/>
+          <w:bCs/>
+          <w:color w:val="555555"/>
+          <w:lang w:val="en-AU"/>
+        </w:rPr>
+        <w:t xml:space="preserve"> of “bad songs”.</w:t>
+      </w:r>
+      <w:r>
+        <w:rPr>
+          <w:rFonts w:asciiTheme="majorHAnsi" w:hAnsiTheme="majorHAnsi" w:cstheme="majorHAnsi"/>
+          <w:bCs/>
+          <w:color w:val="555555"/>
+          <w:lang w:val="en-AU"/>
+        </w:rPr>
+        <w:t xml:space="preserve"> </w:t>
+      </w:r>
+      <w:r>
+        <w:rPr>
+          <w:rFonts w:asciiTheme="majorHAnsi" w:hAnsiTheme="majorHAnsi" w:cstheme="majorHAnsi"/>
+          <w:bCs/>
+          <w:color w:val="555555"/>
+          <w:lang w:val="en-AU"/>
+        </w:rPr>
+        <w:t>As we previously mentioned, views do not support receiving variable parameters,</w:t>
+      </w:r>
+      <w:r>
+        <w:rPr>
+          <w:rFonts w:asciiTheme="majorHAnsi" w:hAnsiTheme="majorHAnsi" w:cstheme="majorHAnsi"/>
+          <w:bCs/>
+          <w:color w:val="555555"/>
+          <w:lang w:val="en-AU"/>
+        </w:rPr>
+        <w:t xml:space="preserve"> and the </w:t>
+      </w:r>
+      <w:r>
+        <w:rPr>
+          <w:rFonts w:asciiTheme="majorHAnsi" w:hAnsiTheme="majorHAnsi" w:cstheme="majorHAnsi"/>
+          <w:bCs/>
+          <w:color w:val="555555"/>
+          <w:lang w:val="en-AU"/>
+        </w:rPr>
+        <w:t>match-against function does not support receiving parameters from functions,</w:t>
+      </w:r>
+      <w:r>
+        <w:rPr>
+          <w:rFonts w:asciiTheme="majorHAnsi" w:hAnsiTheme="majorHAnsi" w:cstheme="majorHAnsi"/>
+          <w:bCs/>
+          <w:color w:val="555555"/>
+          <w:lang w:val="en-AU"/>
+        </w:rPr>
+        <w:t xml:space="preserve"> and therefore we could not create a view with this data</w:t>
+      </w:r>
+      <w:r>
+        <w:rPr>
+          <w:rFonts w:asciiTheme="majorHAnsi" w:hAnsiTheme="majorHAnsi" w:cstheme="majorHAnsi"/>
+          <w:bCs/>
+          <w:color w:val="555555"/>
+          <w:lang w:val="en-AU"/>
+        </w:rPr>
+        <w:t>.</w:t>
+      </w:r>
+    </w:p>
+    <w:p>
+      <w:pPr>
+        <w:pStyle w:val="NormalWeb"/>
+        <w:shd w:val="clear" w:color="auto" w:fill="FFFFFF"/>
+        <w:spacing w:before="0" w:beforeAutospacing="0" w:after="0" w:afterAutospacing="0"/>
+        <w:ind w:left="720"/>
+        <w:jc w:val="both"/>
+        <w:textAlignment w:val="baseline"/>
+        <w:rPr>
+          <w:rFonts w:asciiTheme="majorHAnsi" w:hAnsiTheme="majorHAnsi" w:cstheme="majorHAnsi"/>
+          <w:bCs/>
+          <w:color w:val="555555"/>
+          <w:lang w:val="en-AU"/>
+        </w:rPr>
+      </w:pPr>
+      <w:r>
+        <w:rPr>
+          <w:rFonts w:asciiTheme="majorHAnsi" w:hAnsiTheme="majorHAnsi" w:cstheme="majorHAnsi"/>
+          <w:bCs/>
+          <w:color w:val="555555"/>
+          <w:lang w:val="en-AU"/>
+        </w:rPr>
+        <w:t xml:space="preserve">In the abovementioned nested query, we used </w:t>
+      </w:r>
+      <w:r>
+        <w:rPr>
+          <w:rFonts w:asciiTheme="majorHAnsi" w:hAnsiTheme="majorHAnsi" w:cstheme="majorHAnsi"/>
+          <w:bCs/>
+          <w:color w:val="555555"/>
+          <w:lang w:val="en-AU"/>
+        </w:rPr>
+        <w:t xml:space="preserve">the </w:t>
+      </w:r>
+      <w:r>
+        <w:rPr>
+          <w:rFonts w:asciiTheme="majorHAnsi" w:hAnsiTheme="majorHAnsi" w:cstheme="majorHAnsi"/>
+          <w:bCs/>
+          <w:color w:val="555555"/>
+          <w:lang w:val="en-AU"/>
+        </w:rPr>
+        <w:t xml:space="preserve">RIGHT JOIN </w:t>
+      </w:r>
+      <w:r>
+        <w:rPr>
+          <w:rFonts w:asciiTheme="majorHAnsi" w:hAnsiTheme="majorHAnsi" w:cstheme="majorHAnsi"/>
+          <w:bCs/>
+          <w:color w:val="555555"/>
+          <w:lang w:val="en-AU"/>
+        </w:rPr>
+        <w:t>operator in order to preserve the artists who did not use one of the “bad words” in any of their songs</w:t>
+      </w:r>
+      <w:r>
+        <w:rPr>
+          <w:rFonts w:asciiTheme="majorHAnsi" w:hAnsiTheme="majorHAnsi" w:cstheme="majorHAnsi"/>
+          <w:bCs/>
+          <w:color w:val="555555"/>
+          <w:lang w:val="en-AU"/>
+        </w:rPr>
+        <w:t>. If we were to use INNER JOIN, these records would not have returned</w:t>
+      </w:r>
+      <w:r>
+        <w:rPr>
+          <w:rFonts w:asciiTheme="majorHAnsi" w:hAnsiTheme="majorHAnsi" w:cstheme="majorHAnsi"/>
+          <w:bCs/>
+          <w:color w:val="555555"/>
+          <w:lang w:val="en-AU"/>
+        </w:rPr>
+        <w:t xml:space="preserve">, in contrast to the fact that they have the lowest percentage of “bad songs”. </w:t>
+      </w:r>
+      <w:r>
+        <w:rPr>
+          <w:rFonts w:asciiTheme="majorHAnsi" w:hAnsiTheme="majorHAnsi" w:cstheme="majorHAnsi"/>
+          <w:bCs/>
+          <w:color w:val="555555"/>
+          <w:lang w:val="en-AU"/>
+        </w:rPr>
+        <w:t xml:space="preserve">Afterwards, we </w:t>
+      </w:r>
+      <w:r>
+        <w:rPr>
+          <w:rFonts w:asciiTheme="majorHAnsi" w:hAnsiTheme="majorHAnsi" w:cstheme="majorHAnsi"/>
+          <w:bCs/>
+          <w:color w:val="555555"/>
+          <w:lang w:val="en-AU"/>
+        </w:rPr>
+        <w:t>ordered</w:t>
+      </w:r>
+      <w:r>
+        <w:rPr>
+          <w:rFonts w:asciiTheme="majorHAnsi" w:hAnsiTheme="majorHAnsi" w:cstheme="majorHAnsi"/>
+          <w:bCs/>
+          <w:color w:val="555555"/>
+          <w:lang w:val="en-AU"/>
+        </w:rPr>
+        <w:t xml:space="preserve"> the records by </w:t>
+      </w:r>
+      <w:r>
+        <w:rPr>
+          <w:rFonts w:asciiTheme="majorHAnsi" w:hAnsiTheme="majorHAnsi" w:cstheme="majorHAnsi"/>
+          <w:bCs/>
+          <w:color w:val="555555"/>
+          <w:lang w:val="en-AU"/>
+        </w:rPr>
+        <w:t>ascending percentage of “bad songs”, and then ordered again by descending number of listeners per artists</w:t>
+      </w:r>
+      <w:r>
+        <w:rPr>
+          <w:rFonts w:asciiTheme="majorHAnsi" w:hAnsiTheme="majorHAnsi" w:cstheme="majorHAnsi"/>
+          <w:bCs/>
+          <w:color w:val="555555"/>
+          <w:lang w:val="en-AU"/>
+        </w:rPr>
+        <w:t xml:space="preserve"> (in order to resolve cases where more than one artist received the lowest “bad songs” percentage)</w:t>
+      </w:r>
+      <w:r>
+        <w:rPr>
+          <w:rFonts w:asciiTheme="majorHAnsi" w:hAnsiTheme="majorHAnsi" w:cstheme="majorHAnsi"/>
+          <w:bCs/>
+          <w:color w:val="555555"/>
+          <w:lang w:val="en-AU"/>
+        </w:rPr>
+        <w:t>.</w:t>
+      </w:r>
+    </w:p>
+    <w:p>
+      <w:pPr>
+        <w:pStyle w:val="NormalWeb"/>
+        <w:shd w:val="clear" w:color="auto" w:fill="FFFFFF"/>
+        <w:spacing w:before="0" w:beforeAutospacing="0" w:after="0" w:afterAutospacing="0"/>
+        <w:ind w:left="720"/>
+        <w:jc w:val="both"/>
+        <w:textAlignment w:val="baseline"/>
+        <w:rPr>
+          <w:rFonts w:asciiTheme="majorHAnsi" w:hAnsiTheme="majorHAnsi" w:cstheme="majorHAnsi"/>
+          <w:bCs/>
+          <w:color w:val="555555"/>
+          <w:lang w:val="en-AU"/>
+        </w:rPr>
+      </w:pPr>
+      <w:r>
+        <w:rPr>
+          <w:rFonts w:asciiTheme="majorHAnsi" w:hAnsiTheme="majorHAnsi" w:cstheme="majorHAnsi"/>
+          <w:bCs/>
+          <w:color w:val="555555"/>
+          <w:lang w:val="en-AU"/>
+        </w:rPr>
+        <w:t xml:space="preserve">Once we received the </w:t>
+      </w:r>
+      <w:r>
+        <w:rPr>
+          <w:rFonts w:asciiTheme="majorHAnsi" w:hAnsiTheme="majorHAnsi" w:cstheme="majorHAnsi"/>
+          <w:bCs/>
+          <w:color w:val="555555"/>
+          <w:lang w:val="en-AU"/>
+        </w:rPr>
+        <w:t>artist ID whos</w:t>
+      </w:r>
+      <w:r>
+        <w:rPr>
+          <w:rFonts w:asciiTheme="majorHAnsi" w:hAnsiTheme="majorHAnsi" w:cstheme="majorHAnsi"/>
+          <w:bCs/>
+          <w:color w:val="555555"/>
+          <w:lang w:val="en-AU"/>
+        </w:rPr>
+        <w:t>e</w:t>
+      </w:r>
+      <w:r>
+        <w:rPr>
+          <w:rFonts w:asciiTheme="majorHAnsi" w:hAnsiTheme="majorHAnsi" w:cstheme="majorHAnsi"/>
+          <w:bCs/>
+          <w:color w:val="555555"/>
+          <w:lang w:val="en-AU"/>
+        </w:rPr>
+        <w:t xml:space="preserve"> </w:t>
+      </w:r>
+      <w:r>
+        <w:rPr>
+          <w:rFonts w:asciiTheme="majorHAnsi" w:hAnsiTheme="majorHAnsi" w:cstheme="majorHAnsi"/>
+          <w:bCs/>
+          <w:color w:val="555555"/>
+          <w:lang w:val="en-AU"/>
+        </w:rPr>
+        <w:t xml:space="preserve">percentage of “bad songs” is the lowest, we were able to create a playlist of </w:t>
+      </w:r>
+      <w:r>
+        <w:rPr>
+          <w:rFonts w:asciiTheme="majorHAnsi" w:hAnsiTheme="majorHAnsi" w:cstheme="majorHAnsi"/>
+          <w:bCs/>
+          <w:color w:val="555555"/>
+          <w:lang w:val="en-AU"/>
+        </w:rPr>
+        <w:t xml:space="preserve">up to </w:t>
+      </w:r>
+      <w:r>
+        <w:rPr>
+          <w:rFonts w:asciiTheme="majorHAnsi" w:hAnsiTheme="majorHAnsi" w:cstheme="majorHAnsi"/>
+          <w:bCs/>
+          <w:color w:val="555555"/>
+          <w:lang w:val="en-AU"/>
+        </w:rPr>
+        <w:t>20 of the artist</w:t>
+      </w:r>
+      <w:r>
+        <w:rPr>
+          <w:rFonts w:asciiTheme="majorHAnsi" w:hAnsiTheme="majorHAnsi" w:cstheme="majorHAnsi"/>
+          <w:bCs/>
+          <w:color w:val="555555"/>
+          <w:lang w:val="en-AU"/>
+        </w:rPr>
+        <w:t>’</w:t>
+      </w:r>
+      <w:r>
+        <w:rPr>
+          <w:rFonts w:asciiTheme="majorHAnsi" w:hAnsiTheme="majorHAnsi" w:cstheme="majorHAnsi"/>
+          <w:bCs/>
+          <w:color w:val="555555"/>
+          <w:lang w:val="en-AU"/>
+        </w:rPr>
+        <w:t>s most listened to</w:t>
+      </w:r>
+      <w:r>
+        <w:rPr>
+          <w:rFonts w:asciiTheme="majorHAnsi" w:hAnsiTheme="majorHAnsi" w:cstheme="majorHAnsi"/>
+          <w:bCs/>
+          <w:color w:val="555555"/>
+          <w:lang w:val="en-AU"/>
+        </w:rPr>
+        <w:t xml:space="preserve"> tracks (ordered by T</w:t>
+      </w:r>
+      <w:r>
+        <w:rPr>
+          <w:rFonts w:asciiTheme="majorHAnsi" w:hAnsiTheme="majorHAnsi" w:cstheme="majorHAnsi"/>
+          <w:bCs/>
+          <w:color w:val="555555"/>
+          <w:lang w:val="en-AU"/>
+        </w:rPr>
+        <w:t xml:space="preserve">rack.listeners). </w:t>
+      </w:r>
+    </w:p>
+    <w:p>
+      <w:pPr>
+        <w:pStyle w:val="NormalWeb"/>
+        <w:shd w:val="clear" w:color="auto" w:fill="FFFFFF"/>
+        <w:spacing w:before="0" w:beforeAutospacing="0" w:after="0" w:afterAutospacing="0"/>
+        <w:ind w:left="720"/>
+        <w:jc w:val="both"/>
+        <w:textAlignment w:val="baseline"/>
+        <w:rPr>
+          <w:rFonts w:asciiTheme="majorHAnsi" w:hAnsiTheme="majorHAnsi" w:cstheme="majorHAnsi"/>
+          <w:bCs/>
+          <w:color w:val="555555"/>
+        </w:rPr>
+      </w:pPr>
+      <w:r>
+        <w:rPr>
+          <w:rFonts w:asciiTheme="majorHAnsi" w:hAnsiTheme="majorHAnsi" w:cstheme="majorHAnsi"/>
+          <w:bCs/>
+          <w:color w:val="555555"/>
+        </w:rPr>
+        <w:t xml:space="preserve">To optimize this query </w:t>
+      </w:r>
+      <w:r>
+        <w:rPr>
+          <w:rFonts w:asciiTheme="majorHAnsi" w:hAnsiTheme="majorHAnsi" w:cstheme="majorHAnsi"/>
+          <w:bCs/>
+          <w:color w:val="555555"/>
+        </w:rPr>
+        <w:t>we used full-text index on the L</w:t>
+      </w:r>
+      <w:r>
+        <w:rPr>
+          <w:rFonts w:asciiTheme="majorHAnsi" w:hAnsiTheme="majorHAnsi" w:cstheme="majorHAnsi"/>
+          <w:bCs/>
+          <w:color w:val="555555"/>
+        </w:rPr>
+        <w:t xml:space="preserve">yrics.lyrics column in the lyrics table. </w:t>
+      </w:r>
+    </w:p>
+    <w:p>
+      <w:pPr>
+        <w:pStyle w:val="NormalWeb"/>
+        <w:shd w:val="clear" w:color="auto" w:fill="FFFFFF"/>
+        <w:spacing w:before="0" w:beforeAutospacing="0" w:after="0" w:afterAutospacing="0"/>
+        <w:ind w:left="720"/>
+        <w:jc w:val="both"/>
+        <w:textAlignment w:val="baseline"/>
+        <w:rPr>
+          <w:rFonts w:asciiTheme="majorHAnsi" w:hAnsiTheme="majorHAnsi" w:cstheme="majorHAnsi"/>
+          <w:bCs/>
+          <w:color w:val="555555"/>
+        </w:rPr>
+      </w:pPr>
+      <w:r>
+        <w:rPr>
+          <w:rFonts w:asciiTheme="majorHAnsi" w:hAnsiTheme="majorHAnsi" w:cstheme="majorHAnsi"/>
+          <w:bCs/>
+          <w:color w:val="555555"/>
+        </w:rPr>
+        <w:t xml:space="preserve">In addition, </w:t>
+      </w:r>
+      <w:r>
+        <w:rPr>
+          <w:rFonts w:asciiTheme="majorHAnsi" w:hAnsiTheme="majorHAnsi" w:cstheme="majorHAnsi"/>
+          <w:bCs/>
+          <w:color w:val="555555"/>
+        </w:rPr>
+        <w:t>implementing the “bad words” query using the nested query (called “M”</w:t>
+      </w:r>
+      <w:r>
+        <w:rPr>
+          <w:rFonts w:asciiTheme="majorHAnsi" w:hAnsiTheme="majorHAnsi" w:cstheme="majorHAnsi"/>
+          <w:bCs/>
+          <w:color w:val="555555"/>
+        </w:rPr>
+        <w:t xml:space="preserve"> in the “where” clause</w:t>
+      </w:r>
+      <w:r>
+        <w:rPr>
+          <w:rFonts w:asciiTheme="majorHAnsi" w:hAnsiTheme="majorHAnsi" w:cstheme="majorHAnsi"/>
+          <w:bCs/>
+          <w:color w:val="555555"/>
+        </w:rPr>
+        <w:t>)</w:t>
+      </w:r>
+      <w:r>
+        <w:rPr>
+          <w:rFonts w:asciiTheme="majorHAnsi" w:hAnsiTheme="majorHAnsi" w:cstheme="majorHAnsi"/>
+          <w:bCs/>
+          <w:color w:val="555555"/>
+        </w:rPr>
+        <w:t xml:space="preserve"> prevents the redundant recalculation of this query for </w:t>
+      </w:r>
+      <w:r>
+        <w:rPr>
+          <w:rFonts w:asciiTheme="majorHAnsi" w:hAnsiTheme="majorHAnsi" w:cstheme="majorHAnsi"/>
+          <w:bCs/>
+          <w:i/>
+          <w:iCs/>
+          <w:color w:val="555555"/>
+        </w:rPr>
+        <w:t>every</w:t>
+      </w:r>
+      <w:r>
+        <w:rPr>
+          <w:rFonts w:asciiTheme="majorHAnsi" w:hAnsiTheme="majorHAnsi" w:cstheme="majorHAnsi"/>
+          <w:bCs/>
+          <w:color w:val="555555"/>
+        </w:rPr>
+        <w:t xml:space="preserve"> artist, which would have occurred if we </w:t>
+      </w:r>
+      <w:r>
+        <w:rPr>
+          <w:rFonts w:asciiTheme="majorHAnsi" w:hAnsiTheme="majorHAnsi" w:cstheme="majorHAnsi"/>
+          <w:bCs/>
+          <w:color w:val="555555"/>
+        </w:rPr>
+        <w:t>would have selected the ALL_SONGS_ID directly from the nested query (</w:t>
+      </w:r>
+      <w:r>
+        <w:rPr>
+          <w:rFonts w:asciiTheme="majorHAnsi" w:hAnsiTheme="majorHAnsi" w:cstheme="majorHAnsi"/>
+          <w:bCs/>
+          <w:color w:val="555555"/>
+        </w:rPr>
+        <w:t>without defining M in the “from” clause first)</w:t>
+      </w:r>
+      <w:r>
+        <w:rPr>
+          <w:rFonts w:asciiTheme="majorHAnsi" w:hAnsiTheme="majorHAnsi" w:cstheme="majorHAnsi"/>
+          <w:bCs/>
+          <w:color w:val="555555"/>
+        </w:rPr>
+        <w:t>.</w:t>
+      </w:r>
+    </w:p>
+    <w:p>
+      <w:pPr>
+        <w:pStyle w:val="NormalWeb"/>
+        <w:shd w:val="clear" w:color="auto" w:fill="FFFFFF"/>
+        <w:spacing w:before="0" w:beforeAutospacing="0" w:after="0" w:afterAutospacing="0"/>
+        <w:ind w:left="720"/>
+        <w:jc w:val="both"/>
+        <w:textAlignment w:val="baseline"/>
+        <w:rPr>
+          <w:rFonts w:asciiTheme="majorHAnsi" w:hAnsiTheme="majorHAnsi" w:cstheme="majorHAnsi"/>
+          <w:bCs/>
+          <w:color w:val="555555"/>
+        </w:rPr>
+      </w:pPr>
+    </w:p>
+    <w:p>
+      <w:pPr>
+        <w:pStyle w:val="NormalWeb"/>
+        <w:shd w:val="clear" w:color="auto" w:fill="FFFFFF"/>
+        <w:spacing w:before="0" w:beforeAutospacing="0" w:after="0" w:afterAutospacing="0"/>
+        <w:ind w:left="720"/>
+        <w:jc w:val="both"/>
+        <w:textAlignment w:val="baseline"/>
+        <w:rPr>
+          <w:rFonts w:asciiTheme="majorHAnsi" w:hAnsiTheme="majorHAnsi" w:cstheme="majorHAnsi"/>
+          <w:bCs/>
+          <w:color w:val="555555"/>
+        </w:rPr>
+      </w:pPr>
+    </w:p>
+    <w:p>
+      <w:pPr>
+        <w:rPr>
+          <w:rFonts w:asciiTheme="majorHAnsi" w:eastAsia="Times New Roman" w:hAnsiTheme="majorHAnsi" w:cstheme="majorHAnsi"/>
+          <w:bCs/>
+          <w:color w:val="555555"/>
+          <w:sz w:val="24"/>
+          <w:szCs w:val="24"/>
+          <w:lang w:val="en-US"/>
+        </w:rPr>
+      </w:pPr>
+      <w:r>
+        <w:rPr>
+          <w:rFonts w:asciiTheme="majorHAnsi" w:hAnsiTheme="majorHAnsi" w:cstheme="majorHAnsi"/>
+          <w:bCs/>
+          <w:color w:val="555555"/>
+        </w:rPr>
+        <w:br w:type="page"/>
+      </w:r>
+    </w:p>
+    <w:p>
+      <w:pPr>
+        <w:pStyle w:val="NormalWeb"/>
+        <w:numPr>
+          <w:ilvl w:val="0"/>
+          <w:numId w:val="11"/>
+        </w:numPr>
+        <w:shd w:val="clear" w:color="auto" w:fill="FFFFFF"/>
+        <w:spacing w:before="0" w:beforeAutospacing="0" w:after="0" w:afterAutospacing="0"/>
+        <w:textAlignment w:val="baseline"/>
+        <w:rPr>
+          <w:rFonts w:asciiTheme="majorHAnsi" w:hAnsiTheme="majorHAnsi" w:cstheme="majorHAnsi"/>
+          <w:b/>
+          <w:i/>
+          <w:iCs/>
+          <w:color w:val="555555"/>
+        </w:rPr>
+      </w:pPr>
+      <w:r>
+        <w:rPr>
+          <w:rFonts w:asciiTheme="majorHAnsi" w:hAnsiTheme="majorHAnsi" w:cstheme="majorHAnsi"/>
+          <w:b/>
+          <w:i/>
+          <w:iCs/>
+          <w:color w:val="555555"/>
+        </w:rPr>
+        <w:lastRenderedPageBreak/>
+        <w:t>trivia_1</w:t>
+      </w:r>
+      <w:r>
+        <w:rPr>
+          <w:rFonts w:asciiTheme="majorHAnsi" w:hAnsiTheme="majorHAnsi" w:cstheme="majorHAnsi"/>
+          <w:b/>
+          <w:i/>
+          <w:iCs/>
+          <w:color w:val="555555"/>
+        </w:rPr>
+        <w:t>:</w:t>
+      </w:r>
+    </w:p>
+    <w:p>
+      <w:pPr>
+        <w:pStyle w:val="NormalWeb"/>
+        <w:shd w:val="clear" w:color="auto" w:fill="FFFFFF"/>
+        <w:spacing w:before="0" w:beforeAutospacing="0" w:after="0" w:afterAutospacing="0"/>
+        <w:ind w:left="720"/>
+        <w:jc w:val="both"/>
+        <w:textAlignment w:val="baseline"/>
+        <w:rPr>
+          <w:rFonts w:asciiTheme="majorHAnsi" w:hAnsiTheme="majorHAnsi" w:cstheme="majorHAnsi"/>
+          <w:bCs/>
+          <w:color w:val="555555"/>
+          <w:lang w:val="en-AU"/>
+        </w:rPr>
+      </w:pPr>
+    </w:p>
+    <w:p>
+      <w:pPr>
+        <w:pStyle w:val="NormalWeb"/>
+        <w:shd w:val="clear" w:color="auto" w:fill="FFFFFF"/>
+        <w:spacing w:before="0" w:beforeAutospacing="0" w:after="0" w:afterAutospacing="0"/>
+        <w:ind w:left="720"/>
+        <w:jc w:val="both"/>
+        <w:textAlignment w:val="baseline"/>
+        <w:rPr>
+          <w:rFonts w:asciiTheme="majorHAnsi" w:hAnsiTheme="majorHAnsi" w:cstheme="majorHAnsi"/>
+          <w:bCs/>
+          <w:color w:val="555555"/>
+          <w:lang w:val="en-AU"/>
+        </w:rPr>
+      </w:pPr>
+      <w:r>
+        <w:rPr>
+          <w:noProof/>
+        </w:rPr>
+        <w:drawing>
+          <wp:inline distT="0" distB="0" distL="0" distR="0" wp14:anchorId="2B5C004C" wp14:editId="001CDA26">
+            <wp:extent cx="6153150" cy="3733800"/>
+            <wp:effectExtent l="0" t="0" r="0" b="0"/>
+            <wp:docPr id="14" name="תמונה 14"/>
+            <wp:cNvGraphicFramePr>
+              <a:graphicFrameLocks xmlns:a="http://schemas.openxmlformats.org/drawingml/2006/main" noChangeAspect="1"/>
+            </wp:cNvGraphicFramePr>
+            <a:graphic xmlns:a="http://schemas.openxmlformats.org/drawingml/2006/main">
+              <a:graphicData uri="http://schemas.openxmlformats.org/drawingml/2006/picture">
+                <pic:pic xmlns:pic="http://schemas.openxmlformats.org/drawingml/2006/picture">
+                  <pic:nvPicPr>
+                    <pic:cNvPr id="1" name=""/>
+                    <pic:cNvPicPr/>
+                  </pic:nvPicPr>
+                  <pic:blipFill>
+                    <a:blip r:embed="rId18"/>
+                    <a:stretch>
+                      <a:fillRect/>
+                    </a:stretch>
+                  </pic:blipFill>
+                  <pic:spPr>
+                    <a:xfrm>
+                      <a:off x="0" y="0"/>
                       <a:ext cx="6153150" cy="3733800"/>
                     </a:xfrm>
                     <a:prstGeom prst="rect">
@@ -24809,8 +24873,6 @@
         </w:rPr>
         <w:t xml:space="preserve"> the tracks containing the inserted words</w:t>
       </w:r>
-      <w:bookmarkStart w:id="5" w:name="_GoBack"/>
-      <w:bookmarkEnd w:id="5"/>
       <w:r>
         <w:rPr>
           <w:rFonts w:asciiTheme="majorHAnsi" w:hAnsiTheme="majorHAnsi" w:cstheme="majorHAnsi"/>
@@ -24971,7 +25033,7 @@
                     <pic:cNvPicPr/>
                   </pic:nvPicPr>
                   <pic:blipFill>
-                    <a:blip r:embed="rId18"/>
+                    <a:blip r:embed="rId19"/>
                     <a:stretch>
                       <a:fillRect/>
                     </a:stretch>
@@ -29211,7 +29273,7 @@
 </file>
 
 <file path=customXml/itemProps1.xml><?xml version="1.0" encoding="utf-8"?>
-<ds:datastoreItem xmlns:ds="http://schemas.openxmlformats.org/officeDocument/2006/customXml" ds:itemID="{A03E59C0-56B7-4E5B-8F76-123B59A6D2C9}">
+<ds:datastoreItem xmlns:ds="http://schemas.openxmlformats.org/officeDocument/2006/customXml" ds:itemID="{B3A9E58E-574F-4DCF-89E8-57F2047477C5}">
   <ds:schemaRefs>
     <ds:schemaRef ds:uri="http://schemas.openxmlformats.org/officeDocument/2006/bibliography"/>
   </ds:schemaRefs>

</xml_diff>